<commit_message>
@wuruibao  继续AdminService.class，完善相关功能并测试成功。  修改Admin.class; 添加字段: loginState（登录状态）;  loginNum（登录次数）;  data:2017-12-3 16:27:56
</commit_message>
<xml_diff>
--- a/doc/职责分工明确表.docx
+++ b/doc/职责分工明确表.docx
@@ -364,8 +364,6 @@
               </w:rPr>
               <w:t>未完成：数据长度验证，有效性验证</w:t>
             </w:r>
-            <w:bookmarkStart w:id="0" w:name="_GoBack"/>
-            <w:bookmarkEnd w:id="0"/>
           </w:p>
         </w:tc>
       </w:tr>
@@ -551,10 +549,11 @@
             <w:r>
               <w:rPr>
                 <w:rFonts w:hint="eastAsia"/>
-                <w:vertAlign w:val="baseline"/>
-                <w:lang w:eastAsia="zh-CN"/>
-              </w:rPr>
-              <w:t>否</w:t>
+                <w:color w:val="FF0000"/>
+                <w:vertAlign w:val="baseline"/>
+                <w:lang w:val="en-US" w:eastAsia="zh-CN"/>
+              </w:rPr>
+              <w:t>75%</w:t>
             </w:r>
           </w:p>
         </w:tc>
@@ -566,11 +565,19 @@
             <w:pPr>
               <w:jc w:val="center"/>
               <w:rPr>
-                <w:rFonts w:hint="eastAsia"/>
-                <w:vertAlign w:val="baseline"/>
-                <w:lang w:eastAsia="zh-CN"/>
-              </w:rPr>
-            </w:pPr>
+                <w:rFonts w:hint="eastAsia" w:eastAsiaTheme="minorEastAsia"/>
+                <w:vertAlign w:val="baseline"/>
+                <w:lang w:eastAsia="zh-CN"/>
+              </w:rPr>
+            </w:pPr>
+            <w:r>
+              <w:rPr>
+                <w:rFonts w:hint="eastAsia"/>
+                <w:vertAlign w:val="baseline"/>
+                <w:lang w:eastAsia="zh-CN"/>
+              </w:rPr>
+              <w:t>未完成：分页功能</w:t>
+            </w:r>
           </w:p>
         </w:tc>
       </w:tr>
@@ -629,30 +636,32 @@
                 <w:vertAlign w:val="baseline"/>
                 <w:lang w:eastAsia="zh-CN"/>
               </w:rPr>
-              <w:t>管理员查阅</w:t>
+              <w:t>管理员添加</w:t>
             </w:r>
           </w:p>
         </w:tc>
         <w:tc>
           <w:tcPr>
             <w:tcW w:w="1980" w:type="dxa"/>
-          </w:tcPr>
-          <w:p>
-            <w:pPr>
-              <w:jc w:val="center"/>
-              <w:rPr>
-                <w:rFonts w:hint="eastAsia"/>
-                <w:vertAlign w:val="baseline"/>
-                <w:lang w:eastAsia="zh-CN"/>
-              </w:rPr>
-            </w:pPr>
-            <w:r>
-              <w:rPr>
-                <w:rFonts w:hint="eastAsia"/>
-                <w:vertAlign w:val="baseline"/>
-                <w:lang w:eastAsia="zh-CN"/>
-              </w:rPr>
-              <w:t>否</w:t>
+            <w:vAlign w:val="top"/>
+          </w:tcPr>
+          <w:p>
+            <w:pPr>
+              <w:jc w:val="center"/>
+              <w:rPr>
+                <w:rFonts w:hint="eastAsia"/>
+                <w:vertAlign w:val="baseline"/>
+                <w:lang w:eastAsia="zh-CN"/>
+              </w:rPr>
+            </w:pPr>
+            <w:r>
+              <w:rPr>
+                <w:rFonts w:hint="eastAsia"/>
+                <w:color w:val="FF0000"/>
+                <w:vertAlign w:val="baseline"/>
+                <w:lang w:val="en-US" w:eastAsia="zh-CN"/>
+              </w:rPr>
+              <w:t>100%</w:t>
             </w:r>
           </w:p>
         </w:tc>
@@ -669,6 +678,14 @@
                 <w:lang w:eastAsia="zh-CN"/>
               </w:rPr>
             </w:pPr>
+            <w:r>
+              <w:rPr>
+                <w:rFonts w:hint="eastAsia"/>
+                <w:vertAlign w:val="baseline"/>
+                <w:lang w:eastAsia="zh-CN"/>
+              </w:rPr>
+              <w:t>测试成功</w:t>
+            </w:r>
           </w:p>
         </w:tc>
       </w:tr>
@@ -727,7 +744,7 @@
                 <w:vertAlign w:val="baseline"/>
                 <w:lang w:eastAsia="zh-CN"/>
               </w:rPr>
-              <w:t>管理员添加</w:t>
+              <w:t>管理员删除</w:t>
             </w:r>
           </w:p>
         </w:tc>
@@ -742,7 +759,7 @@
               <w:rPr>
                 <w:rFonts w:hint="eastAsia"/>
                 <w:vertAlign w:val="baseline"/>
-                <w:lang w:eastAsia="zh-CN"/>
+                <w:lang w:val="en-US" w:eastAsia="zh-CN"/>
               </w:rPr>
             </w:pPr>
             <w:r>
@@ -777,105 +794,8 @@
               </w:rPr>
               <w:t>测试成功</w:t>
             </w:r>
-          </w:p>
-        </w:tc>
-      </w:tr>
-      <w:tr>
-        <w:tblPrEx>
-          <w:tblBorders>
-            <w:top w:val="single" w:color="auto" w:sz="4" w:space="0"/>
-            <w:left w:val="single" w:color="auto" w:sz="4" w:space="0"/>
-            <w:bottom w:val="single" w:color="auto" w:sz="4" w:space="0"/>
-            <w:right w:val="single" w:color="auto" w:sz="4" w:space="0"/>
-            <w:insideH w:val="single" w:color="auto" w:sz="4" w:space="0"/>
-            <w:insideV w:val="single" w:color="auto" w:sz="4" w:space="0"/>
-          </w:tblBorders>
-          <w:tblLayout w:type="fixed"/>
-          <w:tblCellMar>
-            <w:top w:w="0" w:type="dxa"/>
-            <w:left w:w="108" w:type="dxa"/>
-            <w:bottom w:w="0" w:type="dxa"/>
-            <w:right w:w="108" w:type="dxa"/>
-          </w:tblCellMar>
-        </w:tblPrEx>
-        <w:trPr>
-          <w:jc w:val="center"/>
-        </w:trPr>
-        <w:tc>
-          <w:tcPr>
-            <w:tcW w:w="1494" w:type="dxa"/>
-          </w:tcPr>
-          <w:p>
-            <w:pPr>
-              <w:jc w:val="center"/>
-              <w:rPr>
-                <w:rFonts w:hint="eastAsia"/>
-                <w:vertAlign w:val="baseline"/>
-                <w:lang w:eastAsia="zh-CN"/>
-              </w:rPr>
-            </w:pPr>
-          </w:p>
-        </w:tc>
-        <w:tc>
-          <w:tcPr>
-            <w:tcW w:w="3525" w:type="dxa"/>
-          </w:tcPr>
-          <w:p>
-            <w:pPr>
-              <w:jc w:val="center"/>
-              <w:rPr>
-                <w:rFonts w:hint="eastAsia"/>
-                <w:vertAlign w:val="baseline"/>
-                <w:lang w:eastAsia="zh-CN"/>
-              </w:rPr>
-            </w:pPr>
-            <w:r>
-              <w:rPr>
-                <w:rFonts w:hint="eastAsia"/>
-                <w:vertAlign w:val="baseline"/>
-                <w:lang w:eastAsia="zh-CN"/>
-              </w:rPr>
-              <w:t>管理员删除</w:t>
-            </w:r>
-          </w:p>
-        </w:tc>
-        <w:tc>
-          <w:tcPr>
-            <w:tcW w:w="1980" w:type="dxa"/>
-            <w:vAlign w:val="top"/>
-          </w:tcPr>
-          <w:p>
-            <w:pPr>
-              <w:jc w:val="center"/>
-              <w:rPr>
-                <w:rFonts w:hint="eastAsia"/>
-                <w:vertAlign w:val="baseline"/>
-                <w:lang w:eastAsia="zh-CN"/>
-              </w:rPr>
-            </w:pPr>
-            <w:r>
-              <w:rPr>
-                <w:rFonts w:hint="eastAsia"/>
-                <w:vertAlign w:val="baseline"/>
-                <w:lang w:eastAsia="zh-CN"/>
-              </w:rPr>
-              <w:t>否</w:t>
-            </w:r>
-          </w:p>
-        </w:tc>
-        <w:tc>
-          <w:tcPr>
-            <w:tcW w:w="1523" w:type="dxa"/>
-          </w:tcPr>
-          <w:p>
-            <w:pPr>
-              <w:jc w:val="center"/>
-              <w:rPr>
-                <w:rFonts w:hint="eastAsia"/>
-                <w:vertAlign w:val="baseline"/>
-                <w:lang w:eastAsia="zh-CN"/>
-              </w:rPr>
-            </w:pPr>
+            <w:bookmarkStart w:id="0" w:name="_GoBack"/>
+            <w:bookmarkEnd w:id="0"/>
           </w:p>
         </w:tc>
       </w:tr>
@@ -2791,7 +2711,7 @@
     <w:lsdException w:unhideWhenUsed="0" w:uiPriority="0" w:semiHidden="0" w:name="HTML Sample"/>
     <w:lsdException w:unhideWhenUsed="0" w:uiPriority="0" w:semiHidden="0" w:name="HTML Typewriter"/>
     <w:lsdException w:unhideWhenUsed="0" w:uiPriority="0" w:semiHidden="0" w:name="HTML Variable"/>
-    <w:lsdException w:unhideWhenUsed="0" w:uiPriority="0" w:name="Normal Table"/>
+    <w:lsdException w:qFormat="1" w:unhideWhenUsed="0" w:uiPriority="0" w:name="Normal Table"/>
     <w:lsdException w:unhideWhenUsed="0" w:uiPriority="0" w:semiHidden="0" w:name="annotation subject"/>
     <w:lsdException w:unhideWhenUsed="0" w:uiPriority="0" w:semiHidden="0" w:name="Table Simple 1"/>
     <w:lsdException w:unhideWhenUsed="0" w:uiPriority="0" w:semiHidden="0" w:name="Table Simple 2"/>
@@ -2962,6 +2882,7 @@
   <w:style w:type="table" w:default="1" w:styleId="3">
     <w:name w:val="Normal Table"/>
     <w:semiHidden/>
+    <w:qFormat/>
     <w:uiPriority w:val="0"/>
     <w:tblPr>
       <w:tblLayout w:type="fixed"/>

</xml_diff>

<commit_message>
@wuruibao  添加ProductTypeService.class、ProductTypeServiceTest.class,完成产品类型添加功能并测试成功，明早继续开工！  Data:2017-12-9 22:20:31
</commit_message>
<xml_diff>
--- a/doc/职责分工明确表.docx
+++ b/doc/职责分工明确表.docx
@@ -5,7 +5,7 @@
     <w:tbl>
       <w:tblPr>
         <w:tblStyle w:val="6"/>
-        <w:tblW w:w="8522" w:type="dxa"/>
+        <w:tblW w:w="10265" w:type="dxa"/>
         <w:jc w:val="center"/>
         <w:tblInd w:w="0" w:type="dxa"/>
         <w:tblBorders>
@@ -25,10 +25,10 @@
         </w:tblCellMar>
       </w:tblPr>
       <w:tblGrid>
-        <w:gridCol w:w="1494"/>
-        <w:gridCol w:w="3525"/>
-        <w:gridCol w:w="1980"/>
-        <w:gridCol w:w="1523"/>
+        <w:gridCol w:w="1254"/>
+        <w:gridCol w:w="3765"/>
+        <w:gridCol w:w="1830"/>
+        <w:gridCol w:w="3416"/>
       </w:tblGrid>
       <w:tr>
         <w:tblPrEx>
@@ -54,7 +54,7 @@
         </w:trPr>
         <w:tc>
           <w:tcPr>
-            <w:tcW w:w="1494" w:type="dxa"/>
+            <w:tcW w:w="1254" w:type="dxa"/>
           </w:tcPr>
           <w:p>
             <w:pPr>
@@ -70,7 +70,7 @@
         </w:tc>
         <w:tc>
           <w:tcPr>
-            <w:tcW w:w="3525" w:type="dxa"/>
+            <w:tcW w:w="3765" w:type="dxa"/>
           </w:tcPr>
           <w:p>
             <w:pPr>
@@ -86,7 +86,7 @@
         </w:tc>
         <w:tc>
           <w:tcPr>
-            <w:tcW w:w="1980" w:type="dxa"/>
+            <w:tcW w:w="1830" w:type="dxa"/>
           </w:tcPr>
           <w:p>
             <w:pPr>
@@ -102,7 +102,7 @@
         </w:tc>
         <w:tc>
           <w:tcPr>
-            <w:tcW w:w="1523" w:type="dxa"/>
+            <w:tcW w:w="3416" w:type="dxa"/>
           </w:tcPr>
           <w:p>
             <w:pPr>
@@ -140,7 +140,7 @@
         </w:trPr>
         <w:tc>
           <w:tcPr>
-            <w:tcW w:w="1494" w:type="dxa"/>
+            <w:tcW w:w="1254" w:type="dxa"/>
           </w:tcPr>
           <w:p>
             <w:pPr>
@@ -156,7 +156,7 @@
         </w:tc>
         <w:tc>
           <w:tcPr>
-            <w:tcW w:w="3525" w:type="dxa"/>
+            <w:tcW w:w="3765" w:type="dxa"/>
           </w:tcPr>
           <w:p>
             <w:pPr>
@@ -172,7 +172,7 @@
         </w:tc>
         <w:tc>
           <w:tcPr>
-            <w:tcW w:w="1980" w:type="dxa"/>
+            <w:tcW w:w="1830" w:type="dxa"/>
           </w:tcPr>
           <w:p>
             <w:pPr>
@@ -189,7 +189,7 @@
         </w:tc>
         <w:tc>
           <w:tcPr>
-            <w:tcW w:w="1523" w:type="dxa"/>
+            <w:tcW w:w="3416" w:type="dxa"/>
           </w:tcPr>
           <w:p>
             <w:pPr>
@@ -227,17 +227,17 @@
         </w:trPr>
         <w:tc>
           <w:tcPr>
-            <w:tcW w:w="1494" w:type="dxa"/>
-          </w:tcPr>
-          <w:p>
-            <w:pPr>
-              <w:jc w:val="center"/>
-            </w:pPr>
-          </w:p>
-        </w:tc>
-        <w:tc>
-          <w:tcPr>
-            <w:tcW w:w="3525" w:type="dxa"/>
+            <w:tcW w:w="1254" w:type="dxa"/>
+          </w:tcPr>
+          <w:p>
+            <w:pPr>
+              <w:jc w:val="center"/>
+            </w:pPr>
+          </w:p>
+        </w:tc>
+        <w:tc>
+          <w:tcPr>
+            <w:tcW w:w="3765" w:type="dxa"/>
           </w:tcPr>
           <w:p>
             <w:pPr>
@@ -253,7 +253,7 @@
         </w:tc>
         <w:tc>
           <w:tcPr>
-            <w:tcW w:w="1980" w:type="dxa"/>
+            <w:tcW w:w="1830" w:type="dxa"/>
           </w:tcPr>
           <w:p>
             <w:pPr>
@@ -270,7 +270,7 @@
         </w:tc>
         <w:tc>
           <w:tcPr>
-            <w:tcW w:w="1523" w:type="dxa"/>
+            <w:tcW w:w="3416" w:type="dxa"/>
           </w:tcPr>
           <w:p>
             <w:pPr>
@@ -308,17 +308,17 @@
         </w:trPr>
         <w:tc>
           <w:tcPr>
-            <w:tcW w:w="1494" w:type="dxa"/>
-          </w:tcPr>
-          <w:p>
-            <w:pPr>
-              <w:jc w:val="center"/>
-            </w:pPr>
-          </w:p>
-        </w:tc>
-        <w:tc>
-          <w:tcPr>
-            <w:tcW w:w="3525" w:type="dxa"/>
+            <w:tcW w:w="1254" w:type="dxa"/>
+          </w:tcPr>
+          <w:p>
+            <w:pPr>
+              <w:jc w:val="center"/>
+            </w:pPr>
+          </w:p>
+        </w:tc>
+        <w:tc>
+          <w:tcPr>
+            <w:tcW w:w="3765" w:type="dxa"/>
           </w:tcPr>
           <w:p>
             <w:pPr>
@@ -334,7 +334,7 @@
         </w:tc>
         <w:tc>
           <w:tcPr>
-            <w:tcW w:w="1980" w:type="dxa"/>
+            <w:tcW w:w="1830" w:type="dxa"/>
           </w:tcPr>
           <w:p>
             <w:pPr>
@@ -351,7 +351,7 @@
         </w:tc>
         <w:tc>
           <w:tcPr>
-            <w:tcW w:w="1523" w:type="dxa"/>
+            <w:tcW w:w="3416" w:type="dxa"/>
           </w:tcPr>
           <w:p>
             <w:pPr>
@@ -389,17 +389,17 @@
         </w:trPr>
         <w:tc>
           <w:tcPr>
-            <w:tcW w:w="1494" w:type="dxa"/>
-          </w:tcPr>
-          <w:p>
-            <w:pPr>
-              <w:jc w:val="center"/>
-            </w:pPr>
-          </w:p>
-        </w:tc>
-        <w:tc>
-          <w:tcPr>
-            <w:tcW w:w="3525" w:type="dxa"/>
+            <w:tcW w:w="1254" w:type="dxa"/>
+          </w:tcPr>
+          <w:p>
+            <w:pPr>
+              <w:jc w:val="center"/>
+            </w:pPr>
+          </w:p>
+        </w:tc>
+        <w:tc>
+          <w:tcPr>
+            <w:tcW w:w="3765" w:type="dxa"/>
           </w:tcPr>
           <w:p>
             <w:pPr>
@@ -415,7 +415,7 @@
         </w:tc>
         <w:tc>
           <w:tcPr>
-            <w:tcW w:w="1980" w:type="dxa"/>
+            <w:tcW w:w="1830" w:type="dxa"/>
           </w:tcPr>
           <w:p>
             <w:pPr>
@@ -432,7 +432,7 @@
         </w:tc>
         <w:tc>
           <w:tcPr>
-            <w:tcW w:w="1523" w:type="dxa"/>
+            <w:tcW w:w="3416" w:type="dxa"/>
           </w:tcPr>
           <w:p>
             <w:pPr>
@@ -470,17 +470,17 @@
         </w:trPr>
         <w:tc>
           <w:tcPr>
-            <w:tcW w:w="1494" w:type="dxa"/>
-          </w:tcPr>
-          <w:p>
-            <w:pPr>
-              <w:jc w:val="center"/>
-            </w:pPr>
-          </w:p>
-        </w:tc>
-        <w:tc>
-          <w:tcPr>
-            <w:tcW w:w="3525" w:type="dxa"/>
+            <w:tcW w:w="1254" w:type="dxa"/>
+          </w:tcPr>
+          <w:p>
+            <w:pPr>
+              <w:jc w:val="center"/>
+            </w:pPr>
+          </w:p>
+        </w:tc>
+        <w:tc>
+          <w:tcPr>
+            <w:tcW w:w="3765" w:type="dxa"/>
           </w:tcPr>
           <w:p>
             <w:pPr>
@@ -492,11 +492,18 @@
               </w:rPr>
               <w:t>管理员添加</w:t>
             </w:r>
-          </w:p>
-        </w:tc>
-        <w:tc>
-          <w:tcPr>
-            <w:tcW w:w="1980" w:type="dxa"/>
+            <w:r>
+              <w:rPr>
+                <w:rFonts w:hint="eastAsia"/>
+                <w:lang w:val="en-US" w:eastAsia="zh-CN"/>
+              </w:rPr>
+              <w:t>(中级管理员以上权限,只能添加同等级权限的管理员)</w:t>
+            </w:r>
+          </w:p>
+        </w:tc>
+        <w:tc>
+          <w:tcPr>
+            <w:tcW w:w="1830" w:type="dxa"/>
           </w:tcPr>
           <w:p>
             <w:pPr>
@@ -513,7 +520,7 @@
         </w:tc>
         <w:tc>
           <w:tcPr>
-            <w:tcW w:w="1523" w:type="dxa"/>
+            <w:tcW w:w="3416" w:type="dxa"/>
           </w:tcPr>
           <w:p>
             <w:pPr>
@@ -524,6 +531,13 @@
                 <w:rFonts w:hint="eastAsia"/>
               </w:rPr>
               <w:t>测试成功</w:t>
+            </w:r>
+            <w:r>
+              <w:rPr>
+                <w:rFonts w:hint="eastAsia"/>
+                <w:lang w:val="en-US" w:eastAsia="zh-CN"/>
+              </w:rPr>
+              <w:t>(管理员权限未验证)</w:t>
             </w:r>
           </w:p>
         </w:tc>
@@ -551,17 +565,17 @@
         </w:trPr>
         <w:tc>
           <w:tcPr>
-            <w:tcW w:w="1494" w:type="dxa"/>
-          </w:tcPr>
-          <w:p>
-            <w:pPr>
-              <w:jc w:val="center"/>
-            </w:pPr>
-          </w:p>
-        </w:tc>
-        <w:tc>
-          <w:tcPr>
-            <w:tcW w:w="3525" w:type="dxa"/>
+            <w:tcW w:w="1254" w:type="dxa"/>
+          </w:tcPr>
+          <w:p>
+            <w:pPr>
+              <w:jc w:val="center"/>
+            </w:pPr>
+          </w:p>
+        </w:tc>
+        <w:tc>
+          <w:tcPr>
+            <w:tcW w:w="3765" w:type="dxa"/>
           </w:tcPr>
           <w:p>
             <w:pPr>
@@ -573,11 +587,18 @@
               </w:rPr>
               <w:t>管理员删除</w:t>
             </w:r>
-          </w:p>
-        </w:tc>
-        <w:tc>
-          <w:tcPr>
-            <w:tcW w:w="1980" w:type="dxa"/>
+            <w:r>
+              <w:rPr>
+                <w:rFonts w:hint="eastAsia"/>
+                <w:lang w:val="en-US" w:eastAsia="zh-CN"/>
+              </w:rPr>
+              <w:t>(中级管理员以上权限,只能删除同等级或之下权限的管理员)</w:t>
+            </w:r>
+          </w:p>
+        </w:tc>
+        <w:tc>
+          <w:tcPr>
+            <w:tcW w:w="1830" w:type="dxa"/>
           </w:tcPr>
           <w:p>
             <w:pPr>
@@ -594,7 +615,7 @@
         </w:tc>
         <w:tc>
           <w:tcPr>
-            <w:tcW w:w="1523" w:type="dxa"/>
+            <w:tcW w:w="3416" w:type="dxa"/>
           </w:tcPr>
           <w:p>
             <w:pPr>
@@ -605,6 +626,13 @@
                 <w:rFonts w:hint="eastAsia"/>
               </w:rPr>
               <w:t>测试成功</w:t>
+            </w:r>
+            <w:r>
+              <w:rPr>
+                <w:rFonts w:hint="eastAsia"/>
+                <w:lang w:val="en-US" w:eastAsia="zh-CN"/>
+              </w:rPr>
+              <w:t>(管理员权限未验证)</w:t>
             </w:r>
           </w:p>
         </w:tc>
@@ -632,17 +660,17 @@
         </w:trPr>
         <w:tc>
           <w:tcPr>
-            <w:tcW w:w="1494" w:type="dxa"/>
-          </w:tcPr>
-          <w:p>
-            <w:pPr>
-              <w:jc w:val="center"/>
-            </w:pPr>
-          </w:p>
-        </w:tc>
-        <w:tc>
-          <w:tcPr>
-            <w:tcW w:w="3525" w:type="dxa"/>
+            <w:tcW w:w="1254" w:type="dxa"/>
+          </w:tcPr>
+          <w:p>
+            <w:pPr>
+              <w:jc w:val="center"/>
+            </w:pPr>
+          </w:p>
+        </w:tc>
+        <w:tc>
+          <w:tcPr>
+            <w:tcW w:w="3765" w:type="dxa"/>
           </w:tcPr>
           <w:p>
             <w:pPr>
@@ -654,11 +682,18 @@
               </w:rPr>
               <w:t>管理员密码重置</w:t>
             </w:r>
-          </w:p>
-        </w:tc>
-        <w:tc>
-          <w:tcPr>
-            <w:tcW w:w="1980" w:type="dxa"/>
+            <w:r>
+              <w:rPr>
+                <w:rFonts w:hint="eastAsia"/>
+                <w:lang w:val="en-US" w:eastAsia="zh-CN"/>
+              </w:rPr>
+              <w:t>(中级管理员以上权限，只能重置同等级权限之下的管理员)</w:t>
+            </w:r>
+          </w:p>
+        </w:tc>
+        <w:tc>
+          <w:tcPr>
+            <w:tcW w:w="1830" w:type="dxa"/>
           </w:tcPr>
           <w:p>
             <w:pPr>
@@ -675,7 +710,7 @@
         </w:tc>
         <w:tc>
           <w:tcPr>
-            <w:tcW w:w="1523" w:type="dxa"/>
+            <w:tcW w:w="3416" w:type="dxa"/>
           </w:tcPr>
           <w:p>
             <w:pPr>
@@ -686,6 +721,13 @@
                 <w:rFonts w:hint="eastAsia"/>
               </w:rPr>
               <w:t>测试成功</w:t>
+            </w:r>
+            <w:r>
+              <w:rPr>
+                <w:rFonts w:hint="eastAsia"/>
+                <w:lang w:val="en-US" w:eastAsia="zh-CN"/>
+              </w:rPr>
+              <w:t>(管理员权限未验证)</w:t>
             </w:r>
           </w:p>
         </w:tc>
@@ -713,17 +755,17 @@
         </w:trPr>
         <w:tc>
           <w:tcPr>
-            <w:tcW w:w="1494" w:type="dxa"/>
-          </w:tcPr>
-          <w:p>
-            <w:pPr>
-              <w:jc w:val="center"/>
-            </w:pPr>
-          </w:p>
-        </w:tc>
-        <w:tc>
-          <w:tcPr>
-            <w:tcW w:w="3525" w:type="dxa"/>
+            <w:tcW w:w="1254" w:type="dxa"/>
+          </w:tcPr>
+          <w:p>
+            <w:pPr>
+              <w:jc w:val="center"/>
+            </w:pPr>
+          </w:p>
+        </w:tc>
+        <w:tc>
+          <w:tcPr>
+            <w:tcW w:w="3765" w:type="dxa"/>
           </w:tcPr>
           <w:p>
             <w:pPr>
@@ -739,7 +781,7 @@
         </w:tc>
         <w:tc>
           <w:tcPr>
-            <w:tcW w:w="1980" w:type="dxa"/>
+            <w:tcW w:w="1830" w:type="dxa"/>
           </w:tcPr>
           <w:p>
             <w:pPr>
@@ -761,7 +803,7 @@
         </w:tc>
         <w:tc>
           <w:tcPr>
-            <w:tcW w:w="1523" w:type="dxa"/>
+            <w:tcW w:w="3416" w:type="dxa"/>
           </w:tcPr>
           <w:p>
             <w:pPr>
@@ -805,17 +847,17 @@
         </w:trPr>
         <w:tc>
           <w:tcPr>
-            <w:tcW w:w="1494" w:type="dxa"/>
-          </w:tcPr>
-          <w:p>
-            <w:pPr>
-              <w:jc w:val="center"/>
-            </w:pPr>
-          </w:p>
-        </w:tc>
-        <w:tc>
-          <w:tcPr>
-            <w:tcW w:w="3525" w:type="dxa"/>
+            <w:tcW w:w="1254" w:type="dxa"/>
+          </w:tcPr>
+          <w:p>
+            <w:pPr>
+              <w:jc w:val="center"/>
+            </w:pPr>
+          </w:p>
+        </w:tc>
+        <w:tc>
+          <w:tcPr>
+            <w:tcW w:w="3765" w:type="dxa"/>
             <w:vAlign w:val="top"/>
           </w:tcPr>
           <w:p>
@@ -831,11 +873,18 @@
               </w:rPr>
               <w:t>订单删除</w:t>
             </w:r>
-          </w:p>
-        </w:tc>
-        <w:tc>
-          <w:tcPr>
-            <w:tcW w:w="1980" w:type="dxa"/>
+            <w:r>
+              <w:rPr>
+                <w:rFonts w:hint="eastAsia"/>
+                <w:lang w:eastAsia="zh-CN"/>
+              </w:rPr>
+              <w:t>（高级管理员权限）</w:t>
+            </w:r>
+          </w:p>
+        </w:tc>
+        <w:tc>
+          <w:tcPr>
+            <w:tcW w:w="1830" w:type="dxa"/>
             <w:vAlign w:val="top"/>
           </w:tcPr>
           <w:p>
@@ -858,7 +907,7 @@
         </w:tc>
         <w:tc>
           <w:tcPr>
-            <w:tcW w:w="1523" w:type="dxa"/>
+            <w:tcW w:w="3416" w:type="dxa"/>
             <w:vAlign w:val="top"/>
           </w:tcPr>
           <w:p>
@@ -874,7 +923,7 @@
                 <w:rFonts w:hint="eastAsia"/>
                 <w:lang w:val="en-US" w:eastAsia="zh-CN"/>
               </w:rPr>
-              <w:t>测试成功</w:t>
+              <w:t>测试成功(管理员权限未验证)</w:t>
             </w:r>
           </w:p>
         </w:tc>
@@ -902,17 +951,17 @@
         </w:trPr>
         <w:tc>
           <w:tcPr>
-            <w:tcW w:w="1494" w:type="dxa"/>
-          </w:tcPr>
-          <w:p>
-            <w:pPr>
-              <w:jc w:val="center"/>
-            </w:pPr>
-          </w:p>
-        </w:tc>
-        <w:tc>
-          <w:tcPr>
-            <w:tcW w:w="3525" w:type="dxa"/>
+            <w:tcW w:w="1254" w:type="dxa"/>
+          </w:tcPr>
+          <w:p>
+            <w:pPr>
+              <w:jc w:val="center"/>
+            </w:pPr>
+          </w:p>
+        </w:tc>
+        <w:tc>
+          <w:tcPr>
+            <w:tcW w:w="3765" w:type="dxa"/>
           </w:tcPr>
           <w:p>
             <w:pPr>
@@ -928,7 +977,7 @@
         </w:tc>
         <w:tc>
           <w:tcPr>
-            <w:tcW w:w="1980" w:type="dxa"/>
+            <w:tcW w:w="1830" w:type="dxa"/>
           </w:tcPr>
           <w:p>
             <w:pPr>
@@ -949,7 +998,7 @@
         </w:tc>
         <w:tc>
           <w:tcPr>
-            <w:tcW w:w="1523" w:type="dxa"/>
+            <w:tcW w:w="3416" w:type="dxa"/>
           </w:tcPr>
           <w:p>
             <w:pPr>
@@ -992,17 +1041,17 @@
         </w:trPr>
         <w:tc>
           <w:tcPr>
-            <w:tcW w:w="1494" w:type="dxa"/>
-          </w:tcPr>
-          <w:p>
-            <w:pPr>
-              <w:jc w:val="center"/>
-            </w:pPr>
-          </w:p>
-        </w:tc>
-        <w:tc>
-          <w:tcPr>
-            <w:tcW w:w="3525" w:type="dxa"/>
+            <w:tcW w:w="1254" w:type="dxa"/>
+          </w:tcPr>
+          <w:p>
+            <w:pPr>
+              <w:jc w:val="center"/>
+            </w:pPr>
+          </w:p>
+        </w:tc>
+        <w:tc>
+          <w:tcPr>
+            <w:tcW w:w="3765" w:type="dxa"/>
           </w:tcPr>
           <w:p>
             <w:pPr>
@@ -1014,11 +1063,18 @@
               </w:rPr>
               <w:t>用户封号</w:t>
             </w:r>
-          </w:p>
-        </w:tc>
-        <w:tc>
-          <w:tcPr>
-            <w:tcW w:w="1980" w:type="dxa"/>
+            <w:r>
+              <w:rPr>
+                <w:rFonts w:hint="eastAsia"/>
+                <w:lang w:val="en-US" w:eastAsia="zh-CN"/>
+              </w:rPr>
+              <w:t>()</w:t>
+            </w:r>
+          </w:p>
+        </w:tc>
+        <w:tc>
+          <w:tcPr>
+            <w:tcW w:w="1830" w:type="dxa"/>
           </w:tcPr>
           <w:p>
             <w:pPr>
@@ -1039,7 +1095,7 @@
         </w:tc>
         <w:tc>
           <w:tcPr>
-            <w:tcW w:w="1523" w:type="dxa"/>
+            <w:tcW w:w="3416" w:type="dxa"/>
           </w:tcPr>
           <w:p>
             <w:pPr>
@@ -1052,9 +1108,9 @@
             <w:r>
               <w:rPr>
                 <w:rFonts w:hint="eastAsia"/>
-                <w:lang w:eastAsia="zh-CN"/>
-              </w:rPr>
-              <w:t>未完成：管理员权限</w:t>
+                <w:lang w:val="en-US" w:eastAsia="zh-CN"/>
+              </w:rPr>
+              <w:t>(管理员权限未验证)</w:t>
             </w:r>
           </w:p>
         </w:tc>
@@ -1082,17 +1138,17 @@
         </w:trPr>
         <w:tc>
           <w:tcPr>
-            <w:tcW w:w="1494" w:type="dxa"/>
-          </w:tcPr>
-          <w:p>
-            <w:pPr>
-              <w:jc w:val="center"/>
-            </w:pPr>
-          </w:p>
-        </w:tc>
-        <w:tc>
-          <w:tcPr>
-            <w:tcW w:w="3525" w:type="dxa"/>
+            <w:tcW w:w="1254" w:type="dxa"/>
+          </w:tcPr>
+          <w:p>
+            <w:pPr>
+              <w:jc w:val="center"/>
+            </w:pPr>
+          </w:p>
+        </w:tc>
+        <w:tc>
+          <w:tcPr>
+            <w:tcW w:w="3765" w:type="dxa"/>
           </w:tcPr>
           <w:p>
             <w:pPr>
@@ -1104,11 +1160,18 @@
               </w:rPr>
               <w:t>交易封号</w:t>
             </w:r>
-          </w:p>
-        </w:tc>
-        <w:tc>
-          <w:tcPr>
-            <w:tcW w:w="1980" w:type="dxa"/>
+            <w:r>
+              <w:rPr>
+                <w:rFonts w:hint="eastAsia"/>
+                <w:lang w:eastAsia="zh-CN"/>
+              </w:rPr>
+              <w:t>（中级管理员以上权限）</w:t>
+            </w:r>
+          </w:p>
+        </w:tc>
+        <w:tc>
+          <w:tcPr>
+            <w:tcW w:w="1830" w:type="dxa"/>
             <w:vAlign w:val="top"/>
           </w:tcPr>
           <w:p>
@@ -1126,7 +1189,7 @@
         </w:tc>
         <w:tc>
           <w:tcPr>
-            <w:tcW w:w="1523" w:type="dxa"/>
+            <w:tcW w:w="3416" w:type="dxa"/>
             <w:vAlign w:val="top"/>
           </w:tcPr>
           <w:p>
@@ -1136,9 +1199,9 @@
             <w:r>
               <w:rPr>
                 <w:rFonts w:hint="eastAsia"/>
-                <w:lang w:eastAsia="zh-CN"/>
-              </w:rPr>
-              <w:t>未完成：管理员权限</w:t>
+                <w:lang w:val="en-US" w:eastAsia="zh-CN"/>
+              </w:rPr>
+              <w:t>(管理员权限未验证)</w:t>
             </w:r>
           </w:p>
         </w:tc>
@@ -1166,17 +1229,17 @@
         </w:trPr>
         <w:tc>
           <w:tcPr>
-            <w:tcW w:w="1494" w:type="dxa"/>
-          </w:tcPr>
-          <w:p>
-            <w:pPr>
-              <w:jc w:val="center"/>
-            </w:pPr>
-          </w:p>
-        </w:tc>
-        <w:tc>
-          <w:tcPr>
-            <w:tcW w:w="3525" w:type="dxa"/>
+            <w:tcW w:w="1254" w:type="dxa"/>
+          </w:tcPr>
+          <w:p>
+            <w:pPr>
+              <w:jc w:val="center"/>
+            </w:pPr>
+          </w:p>
+        </w:tc>
+        <w:tc>
+          <w:tcPr>
+            <w:tcW w:w="3765" w:type="dxa"/>
             <w:vAlign w:val="top"/>
           </w:tcPr>
           <w:p>
@@ -1196,7 +1259,7 @@
         </w:tc>
         <w:tc>
           <w:tcPr>
-            <w:tcW w:w="1980" w:type="dxa"/>
+            <w:tcW w:w="1830" w:type="dxa"/>
             <w:vAlign w:val="top"/>
           </w:tcPr>
           <w:p>
@@ -1214,13 +1277,11 @@
               </w:rPr>
               <w:t>75%</w:t>
             </w:r>
-            <w:bookmarkStart w:id="0" w:name="_GoBack"/>
-            <w:bookmarkEnd w:id="0"/>
-          </w:p>
-        </w:tc>
-        <w:tc>
-          <w:tcPr>
-            <w:tcW w:w="1523" w:type="dxa"/>
+          </w:p>
+        </w:tc>
+        <w:tc>
+          <w:tcPr>
+            <w:tcW w:w="3416" w:type="dxa"/>
             <w:vAlign w:val="top"/>
           </w:tcPr>
           <w:p>
@@ -1257,17 +1318,17 @@
         </w:trPr>
         <w:tc>
           <w:tcPr>
-            <w:tcW w:w="1494" w:type="dxa"/>
-          </w:tcPr>
-          <w:p>
-            <w:pPr>
-              <w:jc w:val="center"/>
-            </w:pPr>
-          </w:p>
-        </w:tc>
-        <w:tc>
-          <w:tcPr>
-            <w:tcW w:w="3525" w:type="dxa"/>
+            <w:tcW w:w="1254" w:type="dxa"/>
+          </w:tcPr>
+          <w:p>
+            <w:pPr>
+              <w:jc w:val="center"/>
+            </w:pPr>
+          </w:p>
+        </w:tc>
+        <w:tc>
+          <w:tcPr>
+            <w:tcW w:w="3765" w:type="dxa"/>
             <w:vAlign w:val="top"/>
           </w:tcPr>
           <w:p>
@@ -1283,42 +1344,57 @@
               </w:rPr>
               <w:t>管理员权限添加</w:t>
             </w:r>
-          </w:p>
-        </w:tc>
-        <w:tc>
-          <w:tcPr>
-            <w:tcW w:w="1980" w:type="dxa"/>
+            <w:r>
+              <w:rPr>
+                <w:rFonts w:hint="eastAsia"/>
+                <w:lang w:val="en-US" w:eastAsia="zh-CN"/>
+              </w:rPr>
+              <w:t xml:space="preserve"> </w:t>
+            </w:r>
+          </w:p>
+        </w:tc>
+        <w:tc>
+          <w:tcPr>
+            <w:tcW w:w="1830" w:type="dxa"/>
             <w:vAlign w:val="top"/>
           </w:tcPr>
           <w:p>
             <w:pPr>
               <w:jc w:val="center"/>
               <w:rPr>
-                <w:rFonts w:hint="eastAsia"/>
+                <w:rFonts w:hint="eastAsia" w:eastAsiaTheme="minorEastAsia"/>
                 <w:lang w:val="en-US" w:eastAsia="zh-CN"/>
               </w:rPr>
             </w:pPr>
             <w:r>
               <w:rPr>
                 <w:rFonts w:hint="eastAsia"/>
-              </w:rPr>
-              <w:t>否</w:t>
-            </w:r>
-          </w:p>
-        </w:tc>
-        <w:tc>
-          <w:tcPr>
-            <w:tcW w:w="1523" w:type="dxa"/>
+                <w:lang w:val="en-US" w:eastAsia="zh-CN"/>
+              </w:rPr>
+              <w:t>100%</w:t>
+            </w:r>
+          </w:p>
+        </w:tc>
+        <w:tc>
+          <w:tcPr>
+            <w:tcW w:w="3416" w:type="dxa"/>
             <w:vAlign w:val="top"/>
           </w:tcPr>
           <w:p>
             <w:pPr>
               <w:jc w:val="center"/>
               <w:rPr>
-                <w:rFonts w:hint="eastAsia"/>
+                <w:rFonts w:hint="eastAsia" w:eastAsiaTheme="minorEastAsia"/>
                 <w:lang w:eastAsia="zh-CN"/>
               </w:rPr>
             </w:pPr>
+            <w:r>
+              <w:rPr>
+                <w:rFonts w:hint="eastAsia"/>
+                <w:lang w:eastAsia="zh-CN"/>
+              </w:rPr>
+              <w:t>需要高级管理员权限</w:t>
+            </w:r>
           </w:p>
         </w:tc>
       </w:tr>
@@ -1345,17 +1421,20 @@
         </w:trPr>
         <w:tc>
           <w:tcPr>
-            <w:tcW w:w="1494" w:type="dxa"/>
-          </w:tcPr>
-          <w:p>
-            <w:pPr>
-              <w:jc w:val="center"/>
-            </w:pPr>
-          </w:p>
-        </w:tc>
-        <w:tc>
-          <w:tcPr>
-            <w:tcW w:w="3525" w:type="dxa"/>
+            <w:tcW w:w="1254" w:type="dxa"/>
+          </w:tcPr>
+          <w:p>
+            <w:pPr>
+              <w:jc w:val="center"/>
+              <w:rPr>
+                <w:color w:val="0000FF"/>
+              </w:rPr>
+            </w:pPr>
+          </w:p>
+        </w:tc>
+        <w:tc>
+          <w:tcPr>
+            <w:tcW w:w="3765" w:type="dxa"/>
             <w:vAlign w:val="top"/>
           </w:tcPr>
           <w:p>
@@ -1363,11 +1442,13 @@
               <w:jc w:val="center"/>
               <w:rPr>
                 <w:rFonts w:hint="eastAsia"/>
-              </w:rPr>
-            </w:pPr>
-            <w:r>
-              <w:rPr>
-                <w:rFonts w:hint="eastAsia"/>
+                <w:color w:val="0000FF"/>
+              </w:rPr>
+            </w:pPr>
+            <w:r>
+              <w:rPr>
+                <w:rFonts w:hint="eastAsia"/>
+                <w:color w:val="0000FF"/>
               </w:rPr>
               <w:t>管理员权限删除</w:t>
             </w:r>
@@ -1375,7 +1456,7 @@
         </w:tc>
         <w:tc>
           <w:tcPr>
-            <w:tcW w:w="1980" w:type="dxa"/>
+            <w:tcW w:w="1830" w:type="dxa"/>
             <w:vAlign w:val="top"/>
           </w:tcPr>
           <w:p>
@@ -1383,12 +1464,14 @@
               <w:jc w:val="center"/>
               <w:rPr>
                 <w:rFonts w:hint="eastAsia"/>
+                <w:color w:val="0000FF"/>
                 <w:lang w:val="en-US" w:eastAsia="zh-CN"/>
               </w:rPr>
             </w:pPr>
             <w:r>
               <w:rPr>
                 <w:rFonts w:hint="eastAsia"/>
+                <w:color w:val="0000FF"/>
               </w:rPr>
               <w:t>否</w:t>
             </w:r>
@@ -1396,7 +1479,7 @@
         </w:tc>
         <w:tc>
           <w:tcPr>
-            <w:tcW w:w="1523" w:type="dxa"/>
+            <w:tcW w:w="3416" w:type="dxa"/>
             <w:vAlign w:val="top"/>
           </w:tcPr>
           <w:p>
@@ -1404,8 +1487,92 @@
               <w:jc w:val="center"/>
               <w:rPr>
                 <w:rFonts w:hint="eastAsia"/>
-                <w:lang w:eastAsia="zh-CN"/>
-              </w:rPr>
+                <w:color w:val="0000FF"/>
+                <w:lang w:val="en-US" w:eastAsia="zh-CN"/>
+              </w:rPr>
+            </w:pPr>
+            <w:r>
+              <w:rPr>
+                <w:rFonts w:hint="eastAsia"/>
+                <w:color w:val="0000FF"/>
+                <w:lang w:val="en-US" w:eastAsia="zh-CN"/>
+              </w:rPr>
+              <w:t>delete</w:t>
+            </w:r>
+          </w:p>
+        </w:tc>
+      </w:tr>
+      <w:tr>
+        <w:tblPrEx>
+          <w:tblBorders>
+            <w:top w:val="single" w:color="auto" w:sz="4" w:space="0"/>
+            <w:left w:val="single" w:color="auto" w:sz="4" w:space="0"/>
+            <w:bottom w:val="single" w:color="auto" w:sz="4" w:space="0"/>
+            <w:right w:val="single" w:color="auto" w:sz="4" w:space="0"/>
+            <w:insideH w:val="single" w:color="auto" w:sz="4" w:space="0"/>
+            <w:insideV w:val="single" w:color="auto" w:sz="4" w:space="0"/>
+          </w:tblBorders>
+          <w:tblLayout w:type="fixed"/>
+          <w:tblCellMar>
+            <w:top w:w="0" w:type="dxa"/>
+            <w:left w:w="108" w:type="dxa"/>
+            <w:bottom w:w="0" w:type="dxa"/>
+            <w:right w:w="108" w:type="dxa"/>
+          </w:tblCellMar>
+        </w:tblPrEx>
+        <w:trPr>
+          <w:trHeight w:val="317" w:hRule="atLeast"/>
+          <w:jc w:val="center"/>
+        </w:trPr>
+        <w:tc>
+          <w:tcPr>
+            <w:tcW w:w="1254" w:type="dxa"/>
+          </w:tcPr>
+          <w:p>
+            <w:pPr>
+              <w:jc w:val="center"/>
+            </w:pPr>
+          </w:p>
+        </w:tc>
+        <w:tc>
+          <w:tcPr>
+            <w:tcW w:w="3765" w:type="dxa"/>
+          </w:tcPr>
+          <w:p>
+            <w:pPr>
+              <w:jc w:val="center"/>
+            </w:pPr>
+            <w:r>
+              <w:rPr>
+                <w:rFonts w:hint="eastAsia"/>
+              </w:rPr>
+              <w:t>产品类型管理</w:t>
+            </w:r>
+          </w:p>
+        </w:tc>
+        <w:tc>
+          <w:tcPr>
+            <w:tcW w:w="1830" w:type="dxa"/>
+          </w:tcPr>
+          <w:p>
+            <w:pPr>
+              <w:jc w:val="center"/>
+            </w:pPr>
+            <w:r>
+              <w:rPr>
+                <w:rFonts w:hint="eastAsia"/>
+              </w:rPr>
+              <w:t>否</w:t>
+            </w:r>
+          </w:p>
+        </w:tc>
+        <w:tc>
+          <w:tcPr>
+            <w:tcW w:w="3416" w:type="dxa"/>
+          </w:tcPr>
+          <w:p>
+            <w:pPr>
+              <w:jc w:val="center"/>
             </w:pPr>
           </w:p>
         </w:tc>
@@ -1433,91 +1600,17 @@
         </w:trPr>
         <w:tc>
           <w:tcPr>
-            <w:tcW w:w="1494" w:type="dxa"/>
-          </w:tcPr>
-          <w:p>
-            <w:pPr>
-              <w:jc w:val="center"/>
-            </w:pPr>
-          </w:p>
-        </w:tc>
-        <w:tc>
-          <w:tcPr>
-            <w:tcW w:w="3525" w:type="dxa"/>
-          </w:tcPr>
-          <w:p>
-            <w:pPr>
-              <w:jc w:val="center"/>
-            </w:pPr>
-            <w:r>
-              <w:rPr>
-                <w:rFonts w:hint="eastAsia"/>
-              </w:rPr>
-              <w:t>产品类型管理</w:t>
-            </w:r>
-          </w:p>
-        </w:tc>
-        <w:tc>
-          <w:tcPr>
-            <w:tcW w:w="1980" w:type="dxa"/>
-          </w:tcPr>
-          <w:p>
-            <w:pPr>
-              <w:jc w:val="center"/>
-            </w:pPr>
-            <w:r>
-              <w:rPr>
-                <w:rFonts w:hint="eastAsia"/>
-              </w:rPr>
-              <w:t>否</w:t>
-            </w:r>
-          </w:p>
-        </w:tc>
-        <w:tc>
-          <w:tcPr>
-            <w:tcW w:w="1523" w:type="dxa"/>
-          </w:tcPr>
-          <w:p>
-            <w:pPr>
-              <w:jc w:val="center"/>
-            </w:pPr>
-          </w:p>
-        </w:tc>
-      </w:tr>
-      <w:tr>
-        <w:tblPrEx>
-          <w:tblBorders>
-            <w:top w:val="single" w:color="auto" w:sz="4" w:space="0"/>
-            <w:left w:val="single" w:color="auto" w:sz="4" w:space="0"/>
-            <w:bottom w:val="single" w:color="auto" w:sz="4" w:space="0"/>
-            <w:right w:val="single" w:color="auto" w:sz="4" w:space="0"/>
-            <w:insideH w:val="single" w:color="auto" w:sz="4" w:space="0"/>
-            <w:insideV w:val="single" w:color="auto" w:sz="4" w:space="0"/>
-          </w:tblBorders>
-          <w:tblLayout w:type="fixed"/>
-          <w:tblCellMar>
-            <w:top w:w="0" w:type="dxa"/>
-            <w:left w:w="108" w:type="dxa"/>
-            <w:bottom w:w="0" w:type="dxa"/>
-            <w:right w:w="108" w:type="dxa"/>
-          </w:tblCellMar>
-        </w:tblPrEx>
-        <w:trPr>
-          <w:jc w:val="center"/>
-        </w:trPr>
-        <w:tc>
-          <w:tcPr>
-            <w:tcW w:w="1494" w:type="dxa"/>
-          </w:tcPr>
-          <w:p>
-            <w:pPr>
-              <w:jc w:val="center"/>
-            </w:pPr>
-          </w:p>
-        </w:tc>
-        <w:tc>
-          <w:tcPr>
-            <w:tcW w:w="3525" w:type="dxa"/>
+            <w:tcW w:w="1254" w:type="dxa"/>
+          </w:tcPr>
+          <w:p>
+            <w:pPr>
+              <w:jc w:val="center"/>
+            </w:pPr>
+          </w:p>
+        </w:tc>
+        <w:tc>
+          <w:tcPr>
+            <w:tcW w:w="3765" w:type="dxa"/>
           </w:tcPr>
           <w:p>
             <w:pPr>
@@ -1533,28 +1626,42 @@
         </w:tc>
         <w:tc>
           <w:tcPr>
-            <w:tcW w:w="1980" w:type="dxa"/>
-          </w:tcPr>
-          <w:p>
-            <w:pPr>
-              <w:jc w:val="center"/>
-            </w:pPr>
-            <w:r>
-              <w:rPr>
-                <w:rFonts w:hint="eastAsia"/>
-              </w:rPr>
-              <w:t>否</w:t>
-            </w:r>
-          </w:p>
-        </w:tc>
-        <w:tc>
-          <w:tcPr>
-            <w:tcW w:w="1523" w:type="dxa"/>
-          </w:tcPr>
-          <w:p>
-            <w:pPr>
-              <w:jc w:val="center"/>
-            </w:pPr>
+            <w:tcW w:w="1830" w:type="dxa"/>
+          </w:tcPr>
+          <w:p>
+            <w:pPr>
+              <w:jc w:val="center"/>
+              <w:rPr>
+                <w:rFonts w:hint="eastAsia" w:eastAsiaTheme="minorEastAsia"/>
+                <w:lang w:eastAsia="zh-CN"/>
+              </w:rPr>
+            </w:pPr>
+            <w:r>
+              <w:rPr>
+                <w:rFonts w:hint="eastAsia"/>
+                <w:lang w:val="en-US" w:eastAsia="zh-CN"/>
+              </w:rPr>
+              <w:t>100%</w:t>
+            </w:r>
+          </w:p>
+        </w:tc>
+        <w:tc>
+          <w:tcPr>
+            <w:tcW w:w="3416" w:type="dxa"/>
+          </w:tcPr>
+          <w:p>
+            <w:pPr>
+              <w:jc w:val="center"/>
+            </w:pPr>
+            <w:r>
+              <w:rPr>
+                <w:rFonts w:hint="eastAsia"/>
+                <w:lang w:val="en-US" w:eastAsia="zh-CN"/>
+              </w:rPr>
+              <w:t>(管理员权限未验证)</w:t>
+            </w:r>
+            <w:bookmarkStart w:id="0" w:name="_GoBack"/>
+            <w:bookmarkEnd w:id="0"/>
           </w:p>
         </w:tc>
       </w:tr>
@@ -1582,17 +1689,17 @@
         </w:trPr>
         <w:tc>
           <w:tcPr>
-            <w:tcW w:w="1494" w:type="dxa"/>
-          </w:tcPr>
-          <w:p>
-            <w:pPr>
-              <w:jc w:val="center"/>
-            </w:pPr>
-          </w:p>
-        </w:tc>
-        <w:tc>
-          <w:tcPr>
-            <w:tcW w:w="3525" w:type="dxa"/>
+            <w:tcW w:w="1254" w:type="dxa"/>
+          </w:tcPr>
+          <w:p>
+            <w:pPr>
+              <w:jc w:val="center"/>
+            </w:pPr>
+          </w:p>
+        </w:tc>
+        <w:tc>
+          <w:tcPr>
+            <w:tcW w:w="3765" w:type="dxa"/>
           </w:tcPr>
           <w:p>
             <w:pPr>
@@ -1608,7 +1715,7 @@
         </w:tc>
         <w:tc>
           <w:tcPr>
-            <w:tcW w:w="1980" w:type="dxa"/>
+            <w:tcW w:w="1830" w:type="dxa"/>
           </w:tcPr>
           <w:p>
             <w:pPr>
@@ -1624,7 +1731,7 @@
         </w:tc>
         <w:tc>
           <w:tcPr>
-            <w:tcW w:w="1523" w:type="dxa"/>
+            <w:tcW w:w="3416" w:type="dxa"/>
           </w:tcPr>
           <w:p>
             <w:pPr>
@@ -1656,17 +1763,17 @@
         </w:trPr>
         <w:tc>
           <w:tcPr>
-            <w:tcW w:w="1494" w:type="dxa"/>
-          </w:tcPr>
-          <w:p>
-            <w:pPr>
-              <w:jc w:val="center"/>
-            </w:pPr>
-          </w:p>
-        </w:tc>
-        <w:tc>
-          <w:tcPr>
-            <w:tcW w:w="3525" w:type="dxa"/>
+            <w:tcW w:w="1254" w:type="dxa"/>
+          </w:tcPr>
+          <w:p>
+            <w:pPr>
+              <w:jc w:val="center"/>
+            </w:pPr>
+          </w:p>
+        </w:tc>
+        <w:tc>
+          <w:tcPr>
+            <w:tcW w:w="3765" w:type="dxa"/>
           </w:tcPr>
           <w:p>
             <w:pPr>
@@ -1682,7 +1789,7 @@
         </w:tc>
         <w:tc>
           <w:tcPr>
-            <w:tcW w:w="1980" w:type="dxa"/>
+            <w:tcW w:w="1830" w:type="dxa"/>
           </w:tcPr>
           <w:p>
             <w:pPr>
@@ -1698,7 +1805,7 @@
         </w:tc>
         <w:tc>
           <w:tcPr>
-            <w:tcW w:w="1523" w:type="dxa"/>
+            <w:tcW w:w="3416" w:type="dxa"/>
           </w:tcPr>
           <w:p>
             <w:pPr>
@@ -1730,17 +1837,17 @@
         </w:trPr>
         <w:tc>
           <w:tcPr>
-            <w:tcW w:w="1494" w:type="dxa"/>
-          </w:tcPr>
-          <w:p>
-            <w:pPr>
-              <w:jc w:val="center"/>
-            </w:pPr>
-          </w:p>
-        </w:tc>
-        <w:tc>
-          <w:tcPr>
-            <w:tcW w:w="3525" w:type="dxa"/>
+            <w:tcW w:w="1254" w:type="dxa"/>
+          </w:tcPr>
+          <w:p>
+            <w:pPr>
+              <w:jc w:val="center"/>
+            </w:pPr>
+          </w:p>
+        </w:tc>
+        <w:tc>
+          <w:tcPr>
+            <w:tcW w:w="3765" w:type="dxa"/>
           </w:tcPr>
           <w:p>
             <w:pPr>
@@ -1756,7 +1863,7 @@
         </w:tc>
         <w:tc>
           <w:tcPr>
-            <w:tcW w:w="1980" w:type="dxa"/>
+            <w:tcW w:w="1830" w:type="dxa"/>
           </w:tcPr>
           <w:p>
             <w:pPr>
@@ -1772,7 +1879,7 @@
         </w:tc>
         <w:tc>
           <w:tcPr>
-            <w:tcW w:w="1523" w:type="dxa"/>
+            <w:tcW w:w="3416" w:type="dxa"/>
           </w:tcPr>
           <w:p>
             <w:pPr>
@@ -1804,17 +1911,17 @@
         </w:trPr>
         <w:tc>
           <w:tcPr>
-            <w:tcW w:w="1494" w:type="dxa"/>
-          </w:tcPr>
-          <w:p>
-            <w:pPr>
-              <w:jc w:val="center"/>
-            </w:pPr>
-          </w:p>
-        </w:tc>
-        <w:tc>
-          <w:tcPr>
-            <w:tcW w:w="3525" w:type="dxa"/>
+            <w:tcW w:w="1254" w:type="dxa"/>
+          </w:tcPr>
+          <w:p>
+            <w:pPr>
+              <w:jc w:val="center"/>
+            </w:pPr>
+          </w:p>
+        </w:tc>
+        <w:tc>
+          <w:tcPr>
+            <w:tcW w:w="3765" w:type="dxa"/>
             <w:vAlign w:val="top"/>
           </w:tcPr>
           <w:p>
@@ -1831,7 +1938,7 @@
         </w:tc>
         <w:tc>
           <w:tcPr>
-            <w:tcW w:w="1980" w:type="dxa"/>
+            <w:tcW w:w="1830" w:type="dxa"/>
             <w:vAlign w:val="top"/>
           </w:tcPr>
           <w:p>
@@ -1848,7 +1955,7 @@
         </w:tc>
         <w:tc>
           <w:tcPr>
-            <w:tcW w:w="1523" w:type="dxa"/>
+            <w:tcW w:w="3416" w:type="dxa"/>
             <w:vAlign w:val="top"/>
           </w:tcPr>
           <w:p>
@@ -1881,17 +1988,17 @@
         </w:trPr>
         <w:tc>
           <w:tcPr>
-            <w:tcW w:w="1494" w:type="dxa"/>
-          </w:tcPr>
-          <w:p>
-            <w:pPr>
-              <w:jc w:val="center"/>
-            </w:pPr>
-          </w:p>
-        </w:tc>
-        <w:tc>
-          <w:tcPr>
-            <w:tcW w:w="3525" w:type="dxa"/>
+            <w:tcW w:w="1254" w:type="dxa"/>
+          </w:tcPr>
+          <w:p>
+            <w:pPr>
+              <w:jc w:val="center"/>
+            </w:pPr>
+          </w:p>
+        </w:tc>
+        <w:tc>
+          <w:tcPr>
+            <w:tcW w:w="3765" w:type="dxa"/>
             <w:vAlign w:val="top"/>
           </w:tcPr>
           <w:p>
@@ -1908,7 +2015,7 @@
         </w:tc>
         <w:tc>
           <w:tcPr>
-            <w:tcW w:w="1980" w:type="dxa"/>
+            <w:tcW w:w="1830" w:type="dxa"/>
             <w:vAlign w:val="top"/>
           </w:tcPr>
           <w:p>
@@ -1925,7 +2032,7 @@
         </w:tc>
         <w:tc>
           <w:tcPr>
-            <w:tcW w:w="1523" w:type="dxa"/>
+            <w:tcW w:w="3416" w:type="dxa"/>
             <w:vAlign w:val="top"/>
           </w:tcPr>
           <w:p>
@@ -1958,17 +2065,17 @@
         </w:trPr>
         <w:tc>
           <w:tcPr>
-            <w:tcW w:w="1494" w:type="dxa"/>
-          </w:tcPr>
-          <w:p>
-            <w:pPr>
-              <w:jc w:val="center"/>
-            </w:pPr>
-          </w:p>
-        </w:tc>
-        <w:tc>
-          <w:tcPr>
-            <w:tcW w:w="3525" w:type="dxa"/>
+            <w:tcW w:w="1254" w:type="dxa"/>
+          </w:tcPr>
+          <w:p>
+            <w:pPr>
+              <w:jc w:val="center"/>
+            </w:pPr>
+          </w:p>
+        </w:tc>
+        <w:tc>
+          <w:tcPr>
+            <w:tcW w:w="3765" w:type="dxa"/>
             <w:vAlign w:val="top"/>
           </w:tcPr>
           <w:p>
@@ -1985,7 +2092,7 @@
         </w:tc>
         <w:tc>
           <w:tcPr>
-            <w:tcW w:w="1980" w:type="dxa"/>
+            <w:tcW w:w="1830" w:type="dxa"/>
             <w:vAlign w:val="top"/>
           </w:tcPr>
           <w:p>
@@ -2002,7 +2109,7 @@
         </w:tc>
         <w:tc>
           <w:tcPr>
-            <w:tcW w:w="1523" w:type="dxa"/>
+            <w:tcW w:w="3416" w:type="dxa"/>
             <w:vAlign w:val="top"/>
           </w:tcPr>
           <w:p>
@@ -2015,7 +2122,21 @@
     </w:tbl>
     <w:p>
       <w:pPr>
-        <w:ind w:firstLine="420"/>
+        <w:jc w:val="left"/>
+      </w:pPr>
+    </w:p>
+    <w:p>
+      <w:pPr>
+        <w:jc w:val="left"/>
+      </w:pPr>
+    </w:p>
+    <w:p>
+      <w:pPr>
+        <w:jc w:val="left"/>
+        <w:rPr>
+          <w:rFonts w:hint="eastAsia" w:eastAsiaTheme="minorEastAsia"/>
+          <w:lang w:eastAsia="zh-CN"/>
+        </w:rPr>
       </w:pPr>
     </w:p>
     <w:sectPr>
@@ -2070,7 +2191,7 @@
     <w:lsdException w:unhideWhenUsed="0" w:uiPriority="0" w:semiHidden="0" w:name="footnote text"/>
     <w:lsdException w:unhideWhenUsed="0" w:uiPriority="0" w:semiHidden="0" w:name="annotation text"/>
     <w:lsdException w:qFormat="1" w:unhideWhenUsed="0" w:uiPriority="0" w:semiHidden="0" w:name="header"/>
-    <w:lsdException w:unhideWhenUsed="0" w:uiPriority="0" w:semiHidden="0" w:name="footer"/>
+    <w:lsdException w:qFormat="1" w:unhideWhenUsed="0" w:uiPriority="0" w:semiHidden="0" w:name="footer"/>
     <w:lsdException w:unhideWhenUsed="0" w:uiPriority="0" w:semiHidden="0" w:name="index heading"/>
     <w:lsdException w:qFormat="1" w:uiPriority="0" w:name="caption"/>
     <w:lsdException w:unhideWhenUsed="0" w:uiPriority="0" w:semiHidden="0" w:name="table of figures"/>
@@ -2327,6 +2448,7 @@
     <w:name w:val="footer"/>
     <w:basedOn w:val="1"/>
     <w:link w:val="8"/>
+    <w:qFormat/>
     <w:uiPriority w:val="0"/>
     <w:pPr>
       <w:tabs>
@@ -2394,6 +2516,7 @@
     <w:name w:val="页眉 Char"/>
     <w:basedOn w:val="4"/>
     <w:link w:val="3"/>
+    <w:qFormat/>
     <w:uiPriority w:val="0"/>
     <w:rPr>
       <w:kern w:val="2"/>
@@ -2405,6 +2528,7 @@
     <w:name w:val="页脚 Char"/>
     <w:basedOn w:val="4"/>
     <w:link w:val="2"/>
+    <w:qFormat/>
     <w:uiPriority w:val="0"/>
     <w:rPr>
       <w:kern w:val="2"/>

</xml_diff>

<commit_message>
@wuruibao xxxxx Date:2017-12-10 17:40:25
</commit_message>
<xml_diff>
--- a/doc/职责分工明确表.docx
+++ b/doc/职责分工明确表.docx
@@ -1,28 +1,14 @@
 
 <file path=word/document.xml><?xml version="1.0" encoding="utf-8"?>
-<w:document xmlns:wpc="http://schemas.microsoft.com/office/word/2010/wordprocessingCanvas" xmlns:mc="http://schemas.openxmlformats.org/markup-compatibility/2006" xmlns:o="urn:schemas-microsoft-com:office:office" xmlns:r="http://schemas.openxmlformats.org/officeDocument/2006/relationships" xmlns:m="http://schemas.openxmlformats.org/officeDocument/2006/math" xmlns:v="urn:schemas-microsoft-com:vml" xmlns:wp14="http://schemas.microsoft.com/office/word/2010/wordprocessingDrawing" xmlns:wp="http://schemas.openxmlformats.org/drawingml/2006/wordprocessingDrawing" xmlns:w="http://schemas.openxmlformats.org/wordprocessingml/2006/main" xmlns:w14="http://schemas.microsoft.com/office/word/2010/wordml" xmlns:w10="urn:schemas-microsoft-com:office:word" xmlns:w15="http://schemas.microsoft.com/office/word/2012/wordml" xmlns:wpg="http://schemas.microsoft.com/office/word/2010/wordprocessingGroup" xmlns:wpi="http://schemas.microsoft.com/office/word/2010/wordprocessingInk" xmlns:wne="http://schemas.microsoft.com/office/word/2006/wordml" xmlns:wps="http://schemas.microsoft.com/office/word/2010/wordprocessingShape" xmlns:wpsCustomData="http://www.wps.cn/officeDocument/2013/wpsCustomData" mc:Ignorable="w14 w15 wp14">
+<w:document xmlns:ve="http://schemas.openxmlformats.org/markup-compatibility/2006" xmlns:o="urn:schemas-microsoft-com:office:office" xmlns:r="http://schemas.openxmlformats.org/officeDocument/2006/relationships" xmlns:m="http://schemas.openxmlformats.org/officeDocument/2006/math" xmlns:v="urn:schemas-microsoft-com:vml" xmlns:wp="http://schemas.openxmlformats.org/drawingml/2006/wordprocessingDrawing" xmlns:w10="urn:schemas-microsoft-com:office:word" xmlns:w="http://schemas.openxmlformats.org/wordprocessingml/2006/main" xmlns:wne="http://schemas.microsoft.com/office/word/2006/wordml">
   <w:body>
     <w:tbl>
       <w:tblPr>
-        <w:tblStyle w:val="6"/>
+        <w:tblStyle w:val="a5"/>
         <w:tblW w:w="10265" w:type="dxa"/>
         <w:jc w:val="center"/>
-        <w:tblInd w:w="0" w:type="dxa"/>
-        <w:tblBorders>
-          <w:top w:val="single" w:color="auto" w:sz="4" w:space="0"/>
-          <w:left w:val="single" w:color="auto" w:sz="4" w:space="0"/>
-          <w:bottom w:val="single" w:color="auto" w:sz="4" w:space="0"/>
-          <w:right w:val="single" w:color="auto" w:sz="4" w:space="0"/>
-          <w:insideH w:val="single" w:color="auto" w:sz="4" w:space="0"/>
-          <w:insideV w:val="single" w:color="auto" w:sz="4" w:space="0"/>
-        </w:tblBorders>
         <w:tblLayout w:type="fixed"/>
-        <w:tblCellMar>
-          <w:top w:w="0" w:type="dxa"/>
-          <w:left w:w="108" w:type="dxa"/>
-          <w:bottom w:w="0" w:type="dxa"/>
-          <w:right w:w="108" w:type="dxa"/>
-        </w:tblCellMar>
+        <w:tblLook w:val="04A0"/>
       </w:tblPr>
       <w:tblGrid>
         <w:gridCol w:w="1254"/>
@@ -31,25 +17,8 @@
         <w:gridCol w:w="3416"/>
       </w:tblGrid>
       <w:tr>
-        <w:tblPrEx>
-          <w:tblBorders>
-            <w:top w:val="single" w:color="auto" w:sz="4" w:space="0"/>
-            <w:left w:val="single" w:color="auto" w:sz="4" w:space="0"/>
-            <w:bottom w:val="single" w:color="auto" w:sz="4" w:space="0"/>
-            <w:right w:val="single" w:color="auto" w:sz="4" w:space="0"/>
-            <w:insideH w:val="single" w:color="auto" w:sz="4" w:space="0"/>
-            <w:insideV w:val="single" w:color="auto" w:sz="4" w:space="0"/>
-          </w:tblBorders>
-          <w:tblLayout w:type="fixed"/>
-          <w:tblCellMar>
-            <w:top w:w="0" w:type="dxa"/>
-            <w:left w:w="108" w:type="dxa"/>
-            <w:bottom w:w="0" w:type="dxa"/>
-            <w:right w:w="108" w:type="dxa"/>
-          </w:tblCellMar>
-        </w:tblPrEx>
         <w:trPr>
-          <w:trHeight w:val="359" w:hRule="atLeast"/>
+          <w:trHeight w:val="359"/>
           <w:jc w:val="center"/>
         </w:trPr>
         <w:tc>
@@ -118,23 +87,6 @@
         </w:tc>
       </w:tr>
       <w:tr>
-        <w:tblPrEx>
-          <w:tblBorders>
-            <w:top w:val="single" w:color="auto" w:sz="4" w:space="0"/>
-            <w:left w:val="single" w:color="auto" w:sz="4" w:space="0"/>
-            <w:bottom w:val="single" w:color="auto" w:sz="4" w:space="0"/>
-            <w:right w:val="single" w:color="auto" w:sz="4" w:space="0"/>
-            <w:insideH w:val="single" w:color="auto" w:sz="4" w:space="0"/>
-            <w:insideV w:val="single" w:color="auto" w:sz="4" w:space="0"/>
-          </w:tblBorders>
-          <w:tblLayout w:type="fixed"/>
-          <w:tblCellMar>
-            <w:top w:w="0" w:type="dxa"/>
-            <w:left w:w="108" w:type="dxa"/>
-            <w:bottom w:w="0" w:type="dxa"/>
-            <w:right w:w="108" w:type="dxa"/>
-          </w:tblCellMar>
-        </w:tblPrEx>
         <w:trPr>
           <w:jc w:val="center"/>
         </w:trPr>
@@ -205,23 +157,6 @@
         </w:tc>
       </w:tr>
       <w:tr>
-        <w:tblPrEx>
-          <w:tblBorders>
-            <w:top w:val="single" w:color="auto" w:sz="4" w:space="0"/>
-            <w:left w:val="single" w:color="auto" w:sz="4" w:space="0"/>
-            <w:bottom w:val="single" w:color="auto" w:sz="4" w:space="0"/>
-            <w:right w:val="single" w:color="auto" w:sz="4" w:space="0"/>
-            <w:insideH w:val="single" w:color="auto" w:sz="4" w:space="0"/>
-            <w:insideV w:val="single" w:color="auto" w:sz="4" w:space="0"/>
-          </w:tblBorders>
-          <w:tblLayout w:type="fixed"/>
-          <w:tblCellMar>
-            <w:top w:w="0" w:type="dxa"/>
-            <w:left w:w="108" w:type="dxa"/>
-            <w:bottom w:w="0" w:type="dxa"/>
-            <w:right w:w="108" w:type="dxa"/>
-          </w:tblCellMar>
-        </w:tblPrEx>
         <w:trPr>
           <w:jc w:val="center"/>
         </w:trPr>
@@ -286,23 +221,6 @@
         </w:tc>
       </w:tr>
       <w:tr>
-        <w:tblPrEx>
-          <w:tblBorders>
-            <w:top w:val="single" w:color="auto" w:sz="4" w:space="0"/>
-            <w:left w:val="single" w:color="auto" w:sz="4" w:space="0"/>
-            <w:bottom w:val="single" w:color="auto" w:sz="4" w:space="0"/>
-            <w:right w:val="single" w:color="auto" w:sz="4" w:space="0"/>
-            <w:insideH w:val="single" w:color="auto" w:sz="4" w:space="0"/>
-            <w:insideV w:val="single" w:color="auto" w:sz="4" w:space="0"/>
-          </w:tblBorders>
-          <w:tblLayout w:type="fixed"/>
-          <w:tblCellMar>
-            <w:top w:w="0" w:type="dxa"/>
-            <w:left w:w="108" w:type="dxa"/>
-            <w:bottom w:w="0" w:type="dxa"/>
-            <w:right w:w="108" w:type="dxa"/>
-          </w:tblCellMar>
-        </w:tblPrEx>
         <w:trPr>
           <w:jc w:val="center"/>
         </w:trPr>
@@ -367,23 +285,6 @@
         </w:tc>
       </w:tr>
       <w:tr>
-        <w:tblPrEx>
-          <w:tblBorders>
-            <w:top w:val="single" w:color="auto" w:sz="4" w:space="0"/>
-            <w:left w:val="single" w:color="auto" w:sz="4" w:space="0"/>
-            <w:bottom w:val="single" w:color="auto" w:sz="4" w:space="0"/>
-            <w:right w:val="single" w:color="auto" w:sz="4" w:space="0"/>
-            <w:insideH w:val="single" w:color="auto" w:sz="4" w:space="0"/>
-            <w:insideV w:val="single" w:color="auto" w:sz="4" w:space="0"/>
-          </w:tblBorders>
-          <w:tblLayout w:type="fixed"/>
-          <w:tblCellMar>
-            <w:top w:w="0" w:type="dxa"/>
-            <w:left w:w="108" w:type="dxa"/>
-            <w:bottom w:w="0" w:type="dxa"/>
-            <w:right w:w="108" w:type="dxa"/>
-          </w:tblCellMar>
-        </w:tblPrEx>
         <w:trPr>
           <w:jc w:val="center"/>
         </w:trPr>
@@ -448,23 +349,6 @@
         </w:tc>
       </w:tr>
       <w:tr>
-        <w:tblPrEx>
-          <w:tblBorders>
-            <w:top w:val="single" w:color="auto" w:sz="4" w:space="0"/>
-            <w:left w:val="single" w:color="auto" w:sz="4" w:space="0"/>
-            <w:bottom w:val="single" w:color="auto" w:sz="4" w:space="0"/>
-            <w:right w:val="single" w:color="auto" w:sz="4" w:space="0"/>
-            <w:insideH w:val="single" w:color="auto" w:sz="4" w:space="0"/>
-            <w:insideV w:val="single" w:color="auto" w:sz="4" w:space="0"/>
-          </w:tblBorders>
-          <w:tblLayout w:type="fixed"/>
-          <w:tblCellMar>
-            <w:top w:w="0" w:type="dxa"/>
-            <w:left w:w="108" w:type="dxa"/>
-            <w:bottom w:w="0" w:type="dxa"/>
-            <w:right w:w="108" w:type="dxa"/>
-          </w:tblCellMar>
-        </w:tblPrEx>
         <w:trPr>
           <w:jc w:val="center"/>
         </w:trPr>
@@ -495,9 +379,32 @@
             <w:r>
               <w:rPr>
                 <w:rFonts w:hint="eastAsia"/>
-                <w:lang w:val="en-US" w:eastAsia="zh-CN"/>
-              </w:rPr>
-              <w:t>(中级管理员以上权限,只能添加同等级权限的管理员)</w:t>
+              </w:rPr>
+              <w:t>(</w:t>
+            </w:r>
+            <w:r>
+              <w:rPr>
+                <w:rFonts w:hint="eastAsia"/>
+              </w:rPr>
+              <w:t>中级管理员以上权限</w:t>
+            </w:r>
+            <w:r>
+              <w:rPr>
+                <w:rFonts w:hint="eastAsia"/>
+              </w:rPr>
+              <w:t>,</w:t>
+            </w:r>
+            <w:r>
+              <w:rPr>
+                <w:rFonts w:hint="eastAsia"/>
+              </w:rPr>
+              <w:t>只能添加同等级权限的管理员</w:t>
+            </w:r>
+            <w:r>
+              <w:rPr>
+                <w:rFonts w:hint="eastAsia"/>
+              </w:rPr>
+              <w:t>)</w:t>
             </w:r>
           </w:p>
         </w:tc>
@@ -535,31 +442,25 @@
             <w:r>
               <w:rPr>
                 <w:rFonts w:hint="eastAsia"/>
-                <w:lang w:val="en-US" w:eastAsia="zh-CN"/>
-              </w:rPr>
-              <w:t>(管理员权限未验证)</w:t>
+              </w:rPr>
+              <w:t>(</w:t>
+            </w:r>
+            <w:r>
+              <w:rPr>
+                <w:rFonts w:hint="eastAsia"/>
+              </w:rPr>
+              <w:t>管理员权限未验证</w:t>
+            </w:r>
+            <w:r>
+              <w:rPr>
+                <w:rFonts w:hint="eastAsia"/>
+              </w:rPr>
+              <w:t>)</w:t>
             </w:r>
           </w:p>
         </w:tc>
       </w:tr>
       <w:tr>
-        <w:tblPrEx>
-          <w:tblBorders>
-            <w:top w:val="single" w:color="auto" w:sz="4" w:space="0"/>
-            <w:left w:val="single" w:color="auto" w:sz="4" w:space="0"/>
-            <w:bottom w:val="single" w:color="auto" w:sz="4" w:space="0"/>
-            <w:right w:val="single" w:color="auto" w:sz="4" w:space="0"/>
-            <w:insideH w:val="single" w:color="auto" w:sz="4" w:space="0"/>
-            <w:insideV w:val="single" w:color="auto" w:sz="4" w:space="0"/>
-          </w:tblBorders>
-          <w:tblLayout w:type="fixed"/>
-          <w:tblCellMar>
-            <w:top w:w="0" w:type="dxa"/>
-            <w:left w:w="108" w:type="dxa"/>
-            <w:bottom w:w="0" w:type="dxa"/>
-            <w:right w:w="108" w:type="dxa"/>
-          </w:tblCellMar>
-        </w:tblPrEx>
         <w:trPr>
           <w:jc w:val="center"/>
         </w:trPr>
@@ -590,9 +491,32 @@
             <w:r>
               <w:rPr>
                 <w:rFonts w:hint="eastAsia"/>
-                <w:lang w:val="en-US" w:eastAsia="zh-CN"/>
-              </w:rPr>
-              <w:t>(中级管理员以上权限,只能删除同等级或之下权限的管理员)</w:t>
+              </w:rPr>
+              <w:t>(</w:t>
+            </w:r>
+            <w:r>
+              <w:rPr>
+                <w:rFonts w:hint="eastAsia"/>
+              </w:rPr>
+              <w:t>中级管理员以上权限</w:t>
+            </w:r>
+            <w:r>
+              <w:rPr>
+                <w:rFonts w:hint="eastAsia"/>
+              </w:rPr>
+              <w:t>,</w:t>
+            </w:r>
+            <w:r>
+              <w:rPr>
+                <w:rFonts w:hint="eastAsia"/>
+              </w:rPr>
+              <w:t>只能删除同等级或之下权限的管理员</w:t>
+            </w:r>
+            <w:r>
+              <w:rPr>
+                <w:rFonts w:hint="eastAsia"/>
+              </w:rPr>
+              <w:t>)</w:t>
             </w:r>
           </w:p>
         </w:tc>
@@ -630,31 +554,25 @@
             <w:r>
               <w:rPr>
                 <w:rFonts w:hint="eastAsia"/>
-                <w:lang w:val="en-US" w:eastAsia="zh-CN"/>
-              </w:rPr>
-              <w:t>(管理员权限未验证)</w:t>
+              </w:rPr>
+              <w:t>(</w:t>
+            </w:r>
+            <w:r>
+              <w:rPr>
+                <w:rFonts w:hint="eastAsia"/>
+              </w:rPr>
+              <w:t>管理员权限未验证</w:t>
+            </w:r>
+            <w:r>
+              <w:rPr>
+                <w:rFonts w:hint="eastAsia"/>
+              </w:rPr>
+              <w:t>)</w:t>
             </w:r>
           </w:p>
         </w:tc>
       </w:tr>
       <w:tr>
-        <w:tblPrEx>
-          <w:tblBorders>
-            <w:top w:val="single" w:color="auto" w:sz="4" w:space="0"/>
-            <w:left w:val="single" w:color="auto" w:sz="4" w:space="0"/>
-            <w:bottom w:val="single" w:color="auto" w:sz="4" w:space="0"/>
-            <w:right w:val="single" w:color="auto" w:sz="4" w:space="0"/>
-            <w:insideH w:val="single" w:color="auto" w:sz="4" w:space="0"/>
-            <w:insideV w:val="single" w:color="auto" w:sz="4" w:space="0"/>
-          </w:tblBorders>
-          <w:tblLayout w:type="fixed"/>
-          <w:tblCellMar>
-            <w:top w:w="0" w:type="dxa"/>
-            <w:left w:w="108" w:type="dxa"/>
-            <w:bottom w:w="0" w:type="dxa"/>
-            <w:right w:w="108" w:type="dxa"/>
-          </w:tblCellMar>
-        </w:tblPrEx>
         <w:trPr>
           <w:jc w:val="center"/>
         </w:trPr>
@@ -685,9 +603,20 @@
             <w:r>
               <w:rPr>
                 <w:rFonts w:hint="eastAsia"/>
-                <w:lang w:val="en-US" w:eastAsia="zh-CN"/>
-              </w:rPr>
-              <w:t>(中级管理员以上权限，只能重置同等级权限之下的管理员)</w:t>
+              </w:rPr>
+              <w:t>(</w:t>
+            </w:r>
+            <w:r>
+              <w:rPr>
+                <w:rFonts w:hint="eastAsia"/>
+              </w:rPr>
+              <w:t>中级管理员以上权限，只能重置同等级权限之下的管理员</w:t>
+            </w:r>
+            <w:r>
+              <w:rPr>
+                <w:rFonts w:hint="eastAsia"/>
+              </w:rPr>
+              <w:t>)</w:t>
             </w:r>
           </w:p>
         </w:tc>
@@ -725,31 +654,25 @@
             <w:r>
               <w:rPr>
                 <w:rFonts w:hint="eastAsia"/>
-                <w:lang w:val="en-US" w:eastAsia="zh-CN"/>
-              </w:rPr>
-              <w:t>(管理员权限未验证)</w:t>
+              </w:rPr>
+              <w:t>(</w:t>
+            </w:r>
+            <w:r>
+              <w:rPr>
+                <w:rFonts w:hint="eastAsia"/>
+              </w:rPr>
+              <w:t>管理员权限未验证</w:t>
+            </w:r>
+            <w:r>
+              <w:rPr>
+                <w:rFonts w:hint="eastAsia"/>
+              </w:rPr>
+              <w:t>)</w:t>
             </w:r>
           </w:p>
         </w:tc>
       </w:tr>
       <w:tr>
-        <w:tblPrEx>
-          <w:tblBorders>
-            <w:top w:val="single" w:color="auto" w:sz="4" w:space="0"/>
-            <w:left w:val="single" w:color="auto" w:sz="4" w:space="0"/>
-            <w:bottom w:val="single" w:color="auto" w:sz="4" w:space="0"/>
-            <w:right w:val="single" w:color="auto" w:sz="4" w:space="0"/>
-            <w:insideH w:val="single" w:color="auto" w:sz="4" w:space="0"/>
-            <w:insideV w:val="single" w:color="auto" w:sz="4" w:space="0"/>
-          </w:tblBorders>
-          <w:tblLayout w:type="fixed"/>
-          <w:tblCellMar>
-            <w:top w:w="0" w:type="dxa"/>
-            <w:left w:w="108" w:type="dxa"/>
-            <w:bottom w:w="0" w:type="dxa"/>
-            <w:right w:w="108" w:type="dxa"/>
-          </w:tblCellMar>
-        </w:tblPrEx>
         <w:trPr>
           <w:jc w:val="center"/>
         </w:trPr>
@@ -786,16 +709,11 @@
           <w:p>
             <w:pPr>
               <w:jc w:val="center"/>
-              <w:rPr>
-                <w:rFonts w:hint="eastAsia" w:eastAsiaTheme="minorEastAsia"/>
-                <w:lang w:eastAsia="zh-CN"/>
-              </w:rPr>
             </w:pPr>
             <w:r>
               <w:rPr>
                 <w:rFonts w:hint="eastAsia"/>
                 <w:color w:val="FF0000"/>
-                <w:lang w:val="en-US" w:eastAsia="zh-CN"/>
               </w:rPr>
               <w:t>100%</w:t>
             </w:r>
@@ -807,17 +725,11 @@
           </w:tcPr>
           <w:p>
             <w:pPr>
-              <w:ind w:firstLine="210" w:firstLineChars="100"/>
-              <w:jc w:val="both"/>
-              <w:rPr>
-                <w:rFonts w:hint="eastAsia" w:eastAsiaTheme="minorEastAsia"/>
-                <w:lang w:val="en-US" w:eastAsia="zh-CN"/>
-              </w:rPr>
-            </w:pPr>
-            <w:r>
-              <w:rPr>
-                <w:rFonts w:hint="eastAsia"/>
-                <w:lang w:val="en-US" w:eastAsia="zh-CN"/>
+              <w:ind w:firstLineChars="100" w:firstLine="210"/>
+            </w:pPr>
+            <w:r>
+              <w:rPr>
+                <w:rFonts w:hint="eastAsia"/>
               </w:rPr>
               <w:t>测试成功</w:t>
             </w:r>
@@ -825,23 +737,6 @@
         </w:tc>
       </w:tr>
       <w:tr>
-        <w:tblPrEx>
-          <w:tblBorders>
-            <w:top w:val="single" w:color="auto" w:sz="4" w:space="0"/>
-            <w:left w:val="single" w:color="auto" w:sz="4" w:space="0"/>
-            <w:bottom w:val="single" w:color="auto" w:sz="4" w:space="0"/>
-            <w:right w:val="single" w:color="auto" w:sz="4" w:space="0"/>
-            <w:insideH w:val="single" w:color="auto" w:sz="4" w:space="0"/>
-            <w:insideV w:val="single" w:color="auto" w:sz="4" w:space="0"/>
-          </w:tblBorders>
-          <w:tblLayout w:type="fixed"/>
-          <w:tblCellMar>
-            <w:top w:w="0" w:type="dxa"/>
-            <w:left w:w="108" w:type="dxa"/>
-            <w:bottom w:w="0" w:type="dxa"/>
-            <w:right w:w="108" w:type="dxa"/>
-          </w:tblCellMar>
-        </w:tblPrEx>
         <w:trPr>
           <w:jc w:val="center"/>
         </w:trPr>
@@ -858,48 +753,33 @@
         <w:tc>
           <w:tcPr>
             <w:tcW w:w="3765" w:type="dxa"/>
-            <w:vAlign w:val="top"/>
-          </w:tcPr>
-          <w:p>
-            <w:pPr>
-              <w:jc w:val="center"/>
-              <w:rPr>
-                <w:rFonts w:hint="eastAsia"/>
-              </w:rPr>
-            </w:pPr>
-            <w:r>
-              <w:rPr>
-                <w:rFonts w:hint="eastAsia"/>
-              </w:rPr>
-              <w:t>订单删除</w:t>
-            </w:r>
-            <w:r>
-              <w:rPr>
-                <w:rFonts w:hint="eastAsia"/>
-                <w:lang w:eastAsia="zh-CN"/>
-              </w:rPr>
-              <w:t>（高级管理员权限）</w:t>
+          </w:tcPr>
+          <w:p>
+            <w:pPr>
+              <w:jc w:val="center"/>
+            </w:pPr>
+            <w:r>
+              <w:rPr>
+                <w:rFonts w:hint="eastAsia"/>
+              </w:rPr>
+              <w:t>订单删除（高级管理员权限）</w:t>
             </w:r>
           </w:p>
         </w:tc>
         <w:tc>
           <w:tcPr>
             <w:tcW w:w="1830" w:type="dxa"/>
-            <w:vAlign w:val="top"/>
-          </w:tcPr>
-          <w:p>
-            <w:pPr>
-              <w:jc w:val="center"/>
-              <w:rPr>
-                <w:rFonts w:hint="eastAsia" w:eastAsiaTheme="minorEastAsia"/>
+          </w:tcPr>
+          <w:p>
+            <w:pPr>
+              <w:jc w:val="center"/>
+              <w:rPr>
                 <w:color w:val="FF0000"/>
-                <w:lang w:val="en-US" w:eastAsia="zh-CN"/>
-              </w:rPr>
-            </w:pPr>
-            <w:r>
-              <w:rPr>
-                <w:rFonts w:hint="eastAsia"/>
-                <w:lang w:val="en-US" w:eastAsia="zh-CN"/>
+              </w:rPr>
+            </w:pPr>
+            <w:r>
+              <w:rPr>
+                <w:rFonts w:hint="eastAsia"/>
               </w:rPr>
               <w:t>100%</w:t>
             </w:r>
@@ -908,44 +788,39 @@
         <w:tc>
           <w:tcPr>
             <w:tcW w:w="3416" w:type="dxa"/>
-            <w:vAlign w:val="top"/>
-          </w:tcPr>
-          <w:p>
-            <w:pPr>
-              <w:jc w:val="center"/>
-              <w:rPr>
-                <w:rFonts w:hint="eastAsia"/>
-                <w:lang w:val="en-US" w:eastAsia="zh-CN"/>
-              </w:rPr>
-            </w:pPr>
-            <w:r>
-              <w:rPr>
-                <w:rFonts w:hint="eastAsia"/>
-                <w:lang w:val="en-US" w:eastAsia="zh-CN"/>
-              </w:rPr>
-              <w:t>测试成功(管理员权限未验证)</w:t>
+          </w:tcPr>
+          <w:p>
+            <w:pPr>
+              <w:jc w:val="center"/>
+            </w:pPr>
+            <w:r>
+              <w:rPr>
+                <w:rFonts w:hint="eastAsia"/>
+              </w:rPr>
+              <w:t>测试成功</w:t>
+            </w:r>
+            <w:r>
+              <w:rPr>
+                <w:rFonts w:hint="eastAsia"/>
+              </w:rPr>
+              <w:t>(</w:t>
+            </w:r>
+            <w:r>
+              <w:rPr>
+                <w:rFonts w:hint="eastAsia"/>
+              </w:rPr>
+              <w:t>管理员权限未验证</w:t>
+            </w:r>
+            <w:r>
+              <w:rPr>
+                <w:rFonts w:hint="eastAsia"/>
+              </w:rPr>
+              <w:t>)</w:t>
             </w:r>
           </w:p>
         </w:tc>
       </w:tr>
       <w:tr>
-        <w:tblPrEx>
-          <w:tblBorders>
-            <w:top w:val="single" w:color="auto" w:sz="4" w:space="0"/>
-            <w:left w:val="single" w:color="auto" w:sz="4" w:space="0"/>
-            <w:bottom w:val="single" w:color="auto" w:sz="4" w:space="0"/>
-            <w:right w:val="single" w:color="auto" w:sz="4" w:space="0"/>
-            <w:insideH w:val="single" w:color="auto" w:sz="4" w:space="0"/>
-            <w:insideV w:val="single" w:color="auto" w:sz="4" w:space="0"/>
-          </w:tblBorders>
-          <w:tblLayout w:type="fixed"/>
-          <w:tblCellMar>
-            <w:top w:w="0" w:type="dxa"/>
-            <w:left w:w="108" w:type="dxa"/>
-            <w:bottom w:w="0" w:type="dxa"/>
-            <w:right w:w="108" w:type="dxa"/>
-          </w:tblCellMar>
-        </w:tblPrEx>
         <w:trPr>
           <w:jc w:val="center"/>
         </w:trPr>
@@ -982,15 +857,10 @@
           <w:p>
             <w:pPr>
               <w:jc w:val="center"/>
-              <w:rPr>
-                <w:rFonts w:hint="eastAsia" w:eastAsiaTheme="minorEastAsia"/>
-                <w:lang w:eastAsia="zh-CN"/>
-              </w:rPr>
-            </w:pPr>
-            <w:r>
-              <w:rPr>
-                <w:rFonts w:hint="eastAsia"/>
-                <w:lang w:val="en-US" w:eastAsia="zh-CN"/>
+            </w:pPr>
+            <w:r>
+              <w:rPr>
+                <w:rFonts w:hint="eastAsia"/>
               </w:rPr>
               <w:t>100%</w:t>
             </w:r>
@@ -1003,15 +873,10 @@
           <w:p>
             <w:pPr>
               <w:jc w:val="center"/>
-              <w:rPr>
-                <w:rFonts w:hint="eastAsia" w:eastAsiaTheme="minorEastAsia"/>
-                <w:lang w:eastAsia="zh-CN"/>
-              </w:rPr>
-            </w:pPr>
-            <w:r>
-              <w:rPr>
-                <w:rFonts w:hint="eastAsia"/>
-                <w:lang w:eastAsia="zh-CN"/>
+            </w:pPr>
+            <w:r>
+              <w:rPr>
+                <w:rFonts w:hint="eastAsia"/>
               </w:rPr>
               <w:t>测试成功</w:t>
             </w:r>
@@ -1019,23 +884,6 @@
         </w:tc>
       </w:tr>
       <w:tr>
-        <w:tblPrEx>
-          <w:tblBorders>
-            <w:top w:val="single" w:color="auto" w:sz="4" w:space="0"/>
-            <w:left w:val="single" w:color="auto" w:sz="4" w:space="0"/>
-            <w:bottom w:val="single" w:color="auto" w:sz="4" w:space="0"/>
-            <w:right w:val="single" w:color="auto" w:sz="4" w:space="0"/>
-            <w:insideH w:val="single" w:color="auto" w:sz="4" w:space="0"/>
-            <w:insideV w:val="single" w:color="auto" w:sz="4" w:space="0"/>
-          </w:tblBorders>
-          <w:tblLayout w:type="fixed"/>
-          <w:tblCellMar>
-            <w:top w:w="0" w:type="dxa"/>
-            <w:left w:w="108" w:type="dxa"/>
-            <w:bottom w:w="0" w:type="dxa"/>
-            <w:right w:w="108" w:type="dxa"/>
-          </w:tblCellMar>
-        </w:tblPrEx>
         <w:trPr>
           <w:jc w:val="center"/>
         </w:trPr>
@@ -1066,7 +914,6 @@
             <w:r>
               <w:rPr>
                 <w:rFonts w:hint="eastAsia"/>
-                <w:lang w:val="en-US" w:eastAsia="zh-CN"/>
               </w:rPr>
               <w:t>()</w:t>
             </w:r>
@@ -1079,15 +926,10 @@
           <w:p>
             <w:pPr>
               <w:jc w:val="center"/>
-              <w:rPr>
-                <w:rFonts w:hint="eastAsia" w:eastAsiaTheme="minorEastAsia"/>
-                <w:lang w:eastAsia="zh-CN"/>
-              </w:rPr>
-            </w:pPr>
-            <w:r>
-              <w:rPr>
-                <w:rFonts w:hint="eastAsia"/>
-                <w:lang w:val="en-US" w:eastAsia="zh-CN"/>
+            </w:pPr>
+            <w:r>
+              <w:rPr>
+                <w:rFonts w:hint="eastAsia"/>
               </w:rPr>
               <w:t>75%</w:t>
             </w:r>
@@ -1100,39 +942,29 @@
           <w:p>
             <w:pPr>
               <w:jc w:val="center"/>
-              <w:rPr>
-                <w:rFonts w:hint="eastAsia" w:eastAsiaTheme="minorEastAsia"/>
-                <w:lang w:eastAsia="zh-CN"/>
-              </w:rPr>
-            </w:pPr>
-            <w:r>
-              <w:rPr>
-                <w:rFonts w:hint="eastAsia"/>
-                <w:lang w:val="en-US" w:eastAsia="zh-CN"/>
-              </w:rPr>
-              <w:t>(管理员权限未验证)</w:t>
+            </w:pPr>
+            <w:r>
+              <w:rPr>
+                <w:rFonts w:hint="eastAsia"/>
+              </w:rPr>
+              <w:t>(</w:t>
+            </w:r>
+            <w:r>
+              <w:rPr>
+                <w:rFonts w:hint="eastAsia"/>
+              </w:rPr>
+              <w:t>管理员权限未验证</w:t>
+            </w:r>
+            <w:r>
+              <w:rPr>
+                <w:rFonts w:hint="eastAsia"/>
+              </w:rPr>
+              <w:t>)</w:t>
             </w:r>
           </w:p>
         </w:tc>
       </w:tr>
       <w:tr>
-        <w:tblPrEx>
-          <w:tblBorders>
-            <w:top w:val="single" w:color="auto" w:sz="4" w:space="0"/>
-            <w:left w:val="single" w:color="auto" w:sz="4" w:space="0"/>
-            <w:bottom w:val="single" w:color="auto" w:sz="4" w:space="0"/>
-            <w:right w:val="single" w:color="auto" w:sz="4" w:space="0"/>
-            <w:insideH w:val="single" w:color="auto" w:sz="4" w:space="0"/>
-            <w:insideV w:val="single" w:color="auto" w:sz="4" w:space="0"/>
-          </w:tblBorders>
-          <w:tblLayout w:type="fixed"/>
-          <w:tblCellMar>
-            <w:top w:w="0" w:type="dxa"/>
-            <w:left w:w="108" w:type="dxa"/>
-            <w:bottom w:w="0" w:type="dxa"/>
-            <w:right w:w="108" w:type="dxa"/>
-          </w:tblCellMar>
-        </w:tblPrEx>
         <w:trPr>
           <w:jc w:val="center"/>
         </w:trPr>
@@ -1158,30 +990,21 @@
               <w:rPr>
                 <w:rFonts w:hint="eastAsia"/>
               </w:rPr>
-              <w:t>交易封号</w:t>
-            </w:r>
-            <w:r>
-              <w:rPr>
-                <w:rFonts w:hint="eastAsia"/>
-                <w:lang w:eastAsia="zh-CN"/>
-              </w:rPr>
-              <w:t>（中级管理员以上权限）</w:t>
+              <w:t>交易封号（中级管理员以上权限）</w:t>
             </w:r>
           </w:p>
         </w:tc>
         <w:tc>
           <w:tcPr>
             <w:tcW w:w="1830" w:type="dxa"/>
-            <w:vAlign w:val="top"/>
-          </w:tcPr>
-          <w:p>
-            <w:pPr>
-              <w:jc w:val="center"/>
-            </w:pPr>
-            <w:r>
-              <w:rPr>
-                <w:rFonts w:hint="eastAsia"/>
-                <w:lang w:val="en-US" w:eastAsia="zh-CN"/>
+          </w:tcPr>
+          <w:p>
+            <w:pPr>
+              <w:jc w:val="center"/>
+            </w:pPr>
+            <w:r>
+              <w:rPr>
+                <w:rFonts w:hint="eastAsia"/>
               </w:rPr>
               <w:t>75%</w:t>
             </w:r>
@@ -1190,40 +1013,33 @@
         <w:tc>
           <w:tcPr>
             <w:tcW w:w="3416" w:type="dxa"/>
-            <w:vAlign w:val="top"/>
-          </w:tcPr>
-          <w:p>
-            <w:pPr>
-              <w:jc w:val="center"/>
-            </w:pPr>
-            <w:r>
-              <w:rPr>
-                <w:rFonts w:hint="eastAsia"/>
-                <w:lang w:val="en-US" w:eastAsia="zh-CN"/>
-              </w:rPr>
-              <w:t>(管理员权限未验证)</w:t>
+          </w:tcPr>
+          <w:p>
+            <w:pPr>
+              <w:jc w:val="center"/>
+            </w:pPr>
+            <w:r>
+              <w:rPr>
+                <w:rFonts w:hint="eastAsia"/>
+              </w:rPr>
+              <w:t>(</w:t>
+            </w:r>
+            <w:r>
+              <w:rPr>
+                <w:rFonts w:hint="eastAsia"/>
+              </w:rPr>
+              <w:t>管理员权限未验证</w:t>
+            </w:r>
+            <w:r>
+              <w:rPr>
+                <w:rFonts w:hint="eastAsia"/>
+              </w:rPr>
+              <w:t>)</w:t>
             </w:r>
           </w:p>
         </w:tc>
       </w:tr>
       <w:tr>
-        <w:tblPrEx>
-          <w:tblBorders>
-            <w:top w:val="single" w:color="auto" w:sz="4" w:space="0"/>
-            <w:left w:val="single" w:color="auto" w:sz="4" w:space="0"/>
-            <w:bottom w:val="single" w:color="auto" w:sz="4" w:space="0"/>
-            <w:right w:val="single" w:color="auto" w:sz="4" w:space="0"/>
-            <w:insideH w:val="single" w:color="auto" w:sz="4" w:space="0"/>
-            <w:insideV w:val="single" w:color="auto" w:sz="4" w:space="0"/>
-          </w:tblBorders>
-          <w:tblLayout w:type="fixed"/>
-          <w:tblCellMar>
-            <w:top w:w="0" w:type="dxa"/>
-            <w:left w:w="108" w:type="dxa"/>
-            <w:bottom w:w="0" w:type="dxa"/>
-            <w:right w:w="108" w:type="dxa"/>
-          </w:tblCellMar>
-        </w:tblPrEx>
         <w:trPr>
           <w:jc w:val="center"/>
         </w:trPr>
@@ -1240,14 +1056,10 @@
         <w:tc>
           <w:tcPr>
             <w:tcW w:w="3765" w:type="dxa"/>
-            <w:vAlign w:val="top"/>
-          </w:tcPr>
-          <w:p>
-            <w:pPr>
-              <w:jc w:val="center"/>
-              <w:rPr>
-                <w:rFonts w:hint="eastAsia"/>
-              </w:rPr>
+          </w:tcPr>
+          <w:p>
+            <w:pPr>
+              <w:jc w:val="center"/>
             </w:pPr>
             <w:r>
               <w:rPr>
@@ -1260,20 +1072,14 @@
         <w:tc>
           <w:tcPr>
             <w:tcW w:w="1830" w:type="dxa"/>
-            <w:vAlign w:val="top"/>
-          </w:tcPr>
-          <w:p>
-            <w:pPr>
-              <w:jc w:val="center"/>
-              <w:rPr>
-                <w:rFonts w:hint="eastAsia" w:eastAsiaTheme="minorEastAsia"/>
-                <w:lang w:val="en-US" w:eastAsia="zh-CN"/>
-              </w:rPr>
-            </w:pPr>
-            <w:r>
-              <w:rPr>
-                <w:rFonts w:hint="eastAsia"/>
-                <w:lang w:val="en-US" w:eastAsia="zh-CN"/>
+          </w:tcPr>
+          <w:p>
+            <w:pPr>
+              <w:jc w:val="center"/>
+            </w:pPr>
+            <w:r>
+              <w:rPr>
+                <w:rFonts w:hint="eastAsia"/>
               </w:rPr>
               <w:t>75%</w:t>
             </w:r>
@@ -1282,37 +1088,15 @@
         <w:tc>
           <w:tcPr>
             <w:tcW w:w="3416" w:type="dxa"/>
-            <w:vAlign w:val="top"/>
-          </w:tcPr>
-          <w:p>
-            <w:pPr>
-              <w:jc w:val="center"/>
-              <w:rPr>
-                <w:rFonts w:hint="eastAsia"/>
-                <w:lang w:eastAsia="zh-CN"/>
-              </w:rPr>
+          </w:tcPr>
+          <w:p>
+            <w:pPr>
+              <w:jc w:val="center"/>
             </w:pPr>
           </w:p>
         </w:tc>
       </w:tr>
       <w:tr>
-        <w:tblPrEx>
-          <w:tblBorders>
-            <w:top w:val="single" w:color="auto" w:sz="4" w:space="0"/>
-            <w:left w:val="single" w:color="auto" w:sz="4" w:space="0"/>
-            <w:bottom w:val="single" w:color="auto" w:sz="4" w:space="0"/>
-            <w:right w:val="single" w:color="auto" w:sz="4" w:space="0"/>
-            <w:insideH w:val="single" w:color="auto" w:sz="4" w:space="0"/>
-            <w:insideV w:val="single" w:color="auto" w:sz="4" w:space="0"/>
-          </w:tblBorders>
-          <w:tblLayout w:type="fixed"/>
-          <w:tblCellMar>
-            <w:top w:w="0" w:type="dxa"/>
-            <w:left w:w="108" w:type="dxa"/>
-            <w:bottom w:w="0" w:type="dxa"/>
-            <w:right w:w="108" w:type="dxa"/>
-          </w:tblCellMar>
-        </w:tblPrEx>
         <w:trPr>
           <w:jc w:val="center"/>
         </w:trPr>
@@ -1329,14 +1113,10 @@
         <w:tc>
           <w:tcPr>
             <w:tcW w:w="3765" w:type="dxa"/>
-            <w:vAlign w:val="top"/>
-          </w:tcPr>
-          <w:p>
-            <w:pPr>
-              <w:jc w:val="center"/>
-              <w:rPr>
-                <w:rFonts w:hint="eastAsia"/>
-              </w:rPr>
+          </w:tcPr>
+          <w:p>
+            <w:pPr>
+              <w:jc w:val="center"/>
             </w:pPr>
             <w:r>
               <w:rPr>
@@ -1347,7 +1127,6 @@
             <w:r>
               <w:rPr>
                 <w:rFonts w:hint="eastAsia"/>
-                <w:lang w:val="en-US" w:eastAsia="zh-CN"/>
               </w:rPr>
               <w:t xml:space="preserve"> </w:t>
             </w:r>
@@ -1356,20 +1135,14 @@
         <w:tc>
           <w:tcPr>
             <w:tcW w:w="1830" w:type="dxa"/>
-            <w:vAlign w:val="top"/>
-          </w:tcPr>
-          <w:p>
-            <w:pPr>
-              <w:jc w:val="center"/>
-              <w:rPr>
-                <w:rFonts w:hint="eastAsia" w:eastAsiaTheme="minorEastAsia"/>
-                <w:lang w:val="en-US" w:eastAsia="zh-CN"/>
-              </w:rPr>
-            </w:pPr>
-            <w:r>
-              <w:rPr>
-                <w:rFonts w:hint="eastAsia"/>
-                <w:lang w:val="en-US" w:eastAsia="zh-CN"/>
+          </w:tcPr>
+          <w:p>
+            <w:pPr>
+              <w:jc w:val="center"/>
+            </w:pPr>
+            <w:r>
+              <w:rPr>
+                <w:rFonts w:hint="eastAsia"/>
               </w:rPr>
               <w:t>100%</w:t>
             </w:r>
@@ -1378,20 +1151,14 @@
         <w:tc>
           <w:tcPr>
             <w:tcW w:w="3416" w:type="dxa"/>
-            <w:vAlign w:val="top"/>
-          </w:tcPr>
-          <w:p>
-            <w:pPr>
-              <w:jc w:val="center"/>
-              <w:rPr>
-                <w:rFonts w:hint="eastAsia" w:eastAsiaTheme="minorEastAsia"/>
-                <w:lang w:eastAsia="zh-CN"/>
-              </w:rPr>
-            </w:pPr>
-            <w:r>
-              <w:rPr>
-                <w:rFonts w:hint="eastAsia"/>
-                <w:lang w:eastAsia="zh-CN"/>
+          </w:tcPr>
+          <w:p>
+            <w:pPr>
+              <w:jc w:val="center"/>
+            </w:pPr>
+            <w:r>
+              <w:rPr>
+                <w:rFonts w:hint="eastAsia"/>
               </w:rPr>
               <w:t>需要高级管理员权限</w:t>
             </w:r>
@@ -1399,23 +1166,6 @@
         </w:tc>
       </w:tr>
       <w:tr>
-        <w:tblPrEx>
-          <w:tblBorders>
-            <w:top w:val="single" w:color="auto" w:sz="4" w:space="0"/>
-            <w:left w:val="single" w:color="auto" w:sz="4" w:space="0"/>
-            <w:bottom w:val="single" w:color="auto" w:sz="4" w:space="0"/>
-            <w:right w:val="single" w:color="auto" w:sz="4" w:space="0"/>
-            <w:insideH w:val="single" w:color="auto" w:sz="4" w:space="0"/>
-            <w:insideV w:val="single" w:color="auto" w:sz="4" w:space="0"/>
-          </w:tblBorders>
-          <w:tblLayout w:type="fixed"/>
-          <w:tblCellMar>
-            <w:top w:w="0" w:type="dxa"/>
-            <w:left w:w="108" w:type="dxa"/>
-            <w:bottom w:w="0" w:type="dxa"/>
-            <w:right w:w="108" w:type="dxa"/>
-          </w:tblCellMar>
-        </w:tblPrEx>
         <w:trPr>
           <w:jc w:val="center"/>
         </w:trPr>
@@ -1435,13 +1185,11 @@
         <w:tc>
           <w:tcPr>
             <w:tcW w:w="3765" w:type="dxa"/>
-            <w:vAlign w:val="top"/>
-          </w:tcPr>
-          <w:p>
-            <w:pPr>
-              <w:jc w:val="center"/>
-              <w:rPr>
-                <w:rFonts w:hint="eastAsia"/>
+          </w:tcPr>
+          <w:p>
+            <w:pPr>
+              <w:jc w:val="center"/>
+              <w:rPr>
                 <w:color w:val="0000FF"/>
               </w:rPr>
             </w:pPr>
@@ -1457,15 +1205,12 @@
         <w:tc>
           <w:tcPr>
             <w:tcW w:w="1830" w:type="dxa"/>
-            <w:vAlign w:val="top"/>
-          </w:tcPr>
-          <w:p>
-            <w:pPr>
-              <w:jc w:val="center"/>
-              <w:rPr>
-                <w:rFonts w:hint="eastAsia"/>
+          </w:tcPr>
+          <w:p>
+            <w:pPr>
+              <w:jc w:val="center"/>
+              <w:rPr>
                 <w:color w:val="0000FF"/>
-                <w:lang w:val="en-US" w:eastAsia="zh-CN"/>
               </w:rPr>
             </w:pPr>
             <w:r>
@@ -1480,22 +1225,18 @@
         <w:tc>
           <w:tcPr>
             <w:tcW w:w="3416" w:type="dxa"/>
-            <w:vAlign w:val="top"/>
-          </w:tcPr>
-          <w:p>
-            <w:pPr>
-              <w:jc w:val="center"/>
-              <w:rPr>
-                <w:rFonts w:hint="eastAsia"/>
+          </w:tcPr>
+          <w:p>
+            <w:pPr>
+              <w:jc w:val="center"/>
+              <w:rPr>
                 <w:color w:val="0000FF"/>
-                <w:lang w:val="en-US" w:eastAsia="zh-CN"/>
               </w:rPr>
             </w:pPr>
             <w:r>
               <w:rPr>
                 <w:rFonts w:hint="eastAsia"/>
                 <w:color w:val="0000FF"/>
-                <w:lang w:val="en-US" w:eastAsia="zh-CN"/>
               </w:rPr>
               <w:t>delete</w:t>
             </w:r>
@@ -1503,25 +1244,8 @@
         </w:tc>
       </w:tr>
       <w:tr>
-        <w:tblPrEx>
-          <w:tblBorders>
-            <w:top w:val="single" w:color="auto" w:sz="4" w:space="0"/>
-            <w:left w:val="single" w:color="auto" w:sz="4" w:space="0"/>
-            <w:bottom w:val="single" w:color="auto" w:sz="4" w:space="0"/>
-            <w:right w:val="single" w:color="auto" w:sz="4" w:space="0"/>
-            <w:insideH w:val="single" w:color="auto" w:sz="4" w:space="0"/>
-            <w:insideV w:val="single" w:color="auto" w:sz="4" w:space="0"/>
-          </w:tblBorders>
-          <w:tblLayout w:type="fixed"/>
-          <w:tblCellMar>
-            <w:top w:w="0" w:type="dxa"/>
-            <w:left w:w="108" w:type="dxa"/>
-            <w:bottom w:w="0" w:type="dxa"/>
-            <w:right w:w="108" w:type="dxa"/>
-          </w:tblCellMar>
-        </w:tblPrEx>
         <w:trPr>
-          <w:trHeight w:val="317" w:hRule="atLeast"/>
+          <w:trHeight w:val="317"/>
           <w:jc w:val="center"/>
         </w:trPr>
         <w:tc>
@@ -1562,7 +1286,7 @@
               <w:rPr>
                 <w:rFonts w:hint="eastAsia"/>
               </w:rPr>
-              <w:t>否</w:t>
+              <w:t>100%</w:t>
             </w:r>
           </w:p>
         </w:tc>
@@ -1573,28 +1297,20 @@
           <w:p>
             <w:pPr>
               <w:jc w:val="center"/>
-            </w:pPr>
+              <w:rPr>
+                <w:rFonts w:hint="eastAsia"/>
+              </w:rPr>
+            </w:pPr>
+            <w:r>
+              <w:rPr>
+                <w:rFonts w:hint="eastAsia"/>
+              </w:rPr>
+              <w:t>分页为完善</w:t>
+            </w:r>
           </w:p>
         </w:tc>
       </w:tr>
       <w:tr>
-        <w:tblPrEx>
-          <w:tblBorders>
-            <w:top w:val="single" w:color="auto" w:sz="4" w:space="0"/>
-            <w:left w:val="single" w:color="auto" w:sz="4" w:space="0"/>
-            <w:bottom w:val="single" w:color="auto" w:sz="4" w:space="0"/>
-            <w:right w:val="single" w:color="auto" w:sz="4" w:space="0"/>
-            <w:insideH w:val="single" w:color="auto" w:sz="4" w:space="0"/>
-            <w:insideV w:val="single" w:color="auto" w:sz="4" w:space="0"/>
-          </w:tblBorders>
-          <w:tblLayout w:type="fixed"/>
-          <w:tblCellMar>
-            <w:top w:w="0" w:type="dxa"/>
-            <w:left w:w="108" w:type="dxa"/>
-            <w:bottom w:w="0" w:type="dxa"/>
-            <w:right w:w="108" w:type="dxa"/>
-          </w:tblCellMar>
-        </w:tblPrEx>
         <w:trPr>
           <w:jc w:val="center"/>
         </w:trPr>
@@ -1631,15 +1347,10 @@
           <w:p>
             <w:pPr>
               <w:jc w:val="center"/>
-              <w:rPr>
-                <w:rFonts w:hint="eastAsia" w:eastAsiaTheme="minorEastAsia"/>
-                <w:lang w:eastAsia="zh-CN"/>
-              </w:rPr>
-            </w:pPr>
-            <w:r>
-              <w:rPr>
-                <w:rFonts w:hint="eastAsia"/>
-                <w:lang w:val="en-US" w:eastAsia="zh-CN"/>
+            </w:pPr>
+            <w:r>
+              <w:rPr>
+                <w:rFonts w:hint="eastAsia"/>
               </w:rPr>
               <w:t>100%</w:t>
             </w:r>
@@ -1656,9 +1367,20 @@
             <w:r>
               <w:rPr>
                 <w:rFonts w:hint="eastAsia"/>
-                <w:lang w:val="en-US" w:eastAsia="zh-CN"/>
-              </w:rPr>
-              <w:t>(管理员权限未验证)</w:t>
+              </w:rPr>
+              <w:t>(</w:t>
+            </w:r>
+            <w:r>
+              <w:rPr>
+                <w:rFonts w:hint="eastAsia"/>
+              </w:rPr>
+              <w:t>管理员权限未验证</w:t>
+            </w:r>
+            <w:r>
+              <w:rPr>
+                <w:rFonts w:hint="eastAsia"/>
+              </w:rPr>
+              <w:t>)</w:t>
             </w:r>
             <w:bookmarkStart w:id="0" w:name="_GoBack"/>
             <w:bookmarkEnd w:id="0"/>
@@ -1666,25 +1388,8 @@
         </w:tc>
       </w:tr>
       <w:tr>
-        <w:tblPrEx>
-          <w:tblBorders>
-            <w:top w:val="single" w:color="auto" w:sz="4" w:space="0"/>
-            <w:left w:val="single" w:color="auto" w:sz="4" w:space="0"/>
-            <w:bottom w:val="single" w:color="auto" w:sz="4" w:space="0"/>
-            <w:right w:val="single" w:color="auto" w:sz="4" w:space="0"/>
-            <w:insideH w:val="single" w:color="auto" w:sz="4" w:space="0"/>
-            <w:insideV w:val="single" w:color="auto" w:sz="4" w:space="0"/>
-          </w:tblBorders>
-          <w:tblLayout w:type="fixed"/>
-          <w:tblCellMar>
-            <w:top w:w="0" w:type="dxa"/>
-            <w:left w:w="108" w:type="dxa"/>
-            <w:bottom w:w="0" w:type="dxa"/>
-            <w:right w:w="108" w:type="dxa"/>
-          </w:tblCellMar>
-        </w:tblPrEx>
         <w:trPr>
-          <w:trHeight w:val="304" w:hRule="atLeast"/>
+          <w:trHeight w:val="304"/>
           <w:jc w:val="center"/>
         </w:trPr>
         <w:tc>
@@ -1725,7 +1430,7 @@
               <w:rPr>
                 <w:rFonts w:hint="eastAsia"/>
               </w:rPr>
-              <w:t>否</w:t>
+              <w:t>100%</w:t>
             </w:r>
           </w:p>
         </w:tc>
@@ -1737,27 +1442,28 @@
             <w:pPr>
               <w:jc w:val="center"/>
             </w:pPr>
+            <w:r>
+              <w:rPr>
+                <w:rFonts w:hint="eastAsia"/>
+              </w:rPr>
+              <w:t>(</w:t>
+            </w:r>
+            <w:r>
+              <w:rPr>
+                <w:rFonts w:hint="eastAsia"/>
+              </w:rPr>
+              <w:t>管理员权限未验证</w:t>
+            </w:r>
+            <w:r>
+              <w:rPr>
+                <w:rFonts w:hint="eastAsia"/>
+              </w:rPr>
+              <w:t>)</w:t>
+            </w:r>
           </w:p>
         </w:tc>
       </w:tr>
       <w:tr>
-        <w:tblPrEx>
-          <w:tblBorders>
-            <w:top w:val="single" w:color="auto" w:sz="4" w:space="0"/>
-            <w:left w:val="single" w:color="auto" w:sz="4" w:space="0"/>
-            <w:bottom w:val="single" w:color="auto" w:sz="4" w:space="0"/>
-            <w:right w:val="single" w:color="auto" w:sz="4" w:space="0"/>
-            <w:insideH w:val="single" w:color="auto" w:sz="4" w:space="0"/>
-            <w:insideV w:val="single" w:color="auto" w:sz="4" w:space="0"/>
-          </w:tblBorders>
-          <w:tblLayout w:type="fixed"/>
-          <w:tblCellMar>
-            <w:top w:w="0" w:type="dxa"/>
-            <w:left w:w="108" w:type="dxa"/>
-            <w:bottom w:w="0" w:type="dxa"/>
-            <w:right w:w="108" w:type="dxa"/>
-          </w:tblCellMar>
-        </w:tblPrEx>
         <w:trPr>
           <w:jc w:val="center"/>
         </w:trPr>
@@ -1815,23 +1521,6 @@
         </w:tc>
       </w:tr>
       <w:tr>
-        <w:tblPrEx>
-          <w:tblBorders>
-            <w:top w:val="single" w:color="auto" w:sz="4" w:space="0"/>
-            <w:left w:val="single" w:color="auto" w:sz="4" w:space="0"/>
-            <w:bottom w:val="single" w:color="auto" w:sz="4" w:space="0"/>
-            <w:right w:val="single" w:color="auto" w:sz="4" w:space="0"/>
-            <w:insideH w:val="single" w:color="auto" w:sz="4" w:space="0"/>
-            <w:insideV w:val="single" w:color="auto" w:sz="4" w:space="0"/>
-          </w:tblBorders>
-          <w:tblLayout w:type="fixed"/>
-          <w:tblCellMar>
-            <w:top w:w="0" w:type="dxa"/>
-            <w:left w:w="108" w:type="dxa"/>
-            <w:bottom w:w="0" w:type="dxa"/>
-            <w:right w:w="108" w:type="dxa"/>
-          </w:tblCellMar>
-        </w:tblPrEx>
         <w:trPr>
           <w:jc w:val="center"/>
         </w:trPr>
@@ -1889,23 +1578,6 @@
         </w:tc>
       </w:tr>
       <w:tr>
-        <w:tblPrEx>
-          <w:tblBorders>
-            <w:top w:val="single" w:color="auto" w:sz="4" w:space="0"/>
-            <w:left w:val="single" w:color="auto" w:sz="4" w:space="0"/>
-            <w:bottom w:val="single" w:color="auto" w:sz="4" w:space="0"/>
-            <w:right w:val="single" w:color="auto" w:sz="4" w:space="0"/>
-            <w:insideH w:val="single" w:color="auto" w:sz="4" w:space="0"/>
-            <w:insideV w:val="single" w:color="auto" w:sz="4" w:space="0"/>
-          </w:tblBorders>
-          <w:tblLayout w:type="fixed"/>
-          <w:tblCellMar>
-            <w:top w:w="0" w:type="dxa"/>
-            <w:left w:w="108" w:type="dxa"/>
-            <w:bottom w:w="0" w:type="dxa"/>
-            <w:right w:w="108" w:type="dxa"/>
-          </w:tblCellMar>
-        </w:tblPrEx>
         <w:trPr>
           <w:jc w:val="center"/>
         </w:trPr>
@@ -1922,7 +1594,6 @@
         <w:tc>
           <w:tcPr>
             <w:tcW w:w="3765" w:type="dxa"/>
-            <w:vAlign w:val="top"/>
           </w:tcPr>
           <w:p>
             <w:pPr>
@@ -1939,7 +1610,6 @@
         <w:tc>
           <w:tcPr>
             <w:tcW w:w="1830" w:type="dxa"/>
-            <w:vAlign w:val="top"/>
           </w:tcPr>
           <w:p>
             <w:pPr>
@@ -1956,7 +1626,6 @@
         <w:tc>
           <w:tcPr>
             <w:tcW w:w="3416" w:type="dxa"/>
-            <w:vAlign w:val="top"/>
           </w:tcPr>
           <w:p>
             <w:pPr>
@@ -1966,23 +1635,6 @@
         </w:tc>
       </w:tr>
       <w:tr>
-        <w:tblPrEx>
-          <w:tblBorders>
-            <w:top w:val="single" w:color="auto" w:sz="4" w:space="0"/>
-            <w:left w:val="single" w:color="auto" w:sz="4" w:space="0"/>
-            <w:bottom w:val="single" w:color="auto" w:sz="4" w:space="0"/>
-            <w:right w:val="single" w:color="auto" w:sz="4" w:space="0"/>
-            <w:insideH w:val="single" w:color="auto" w:sz="4" w:space="0"/>
-            <w:insideV w:val="single" w:color="auto" w:sz="4" w:space="0"/>
-          </w:tblBorders>
-          <w:tblLayout w:type="fixed"/>
-          <w:tblCellMar>
-            <w:top w:w="0" w:type="dxa"/>
-            <w:left w:w="108" w:type="dxa"/>
-            <w:bottom w:w="0" w:type="dxa"/>
-            <w:right w:w="108" w:type="dxa"/>
-          </w:tblCellMar>
-        </w:tblPrEx>
         <w:trPr>
           <w:jc w:val="center"/>
         </w:trPr>
@@ -1999,7 +1651,6 @@
         <w:tc>
           <w:tcPr>
             <w:tcW w:w="3765" w:type="dxa"/>
-            <w:vAlign w:val="top"/>
           </w:tcPr>
           <w:p>
             <w:pPr>
@@ -2016,7 +1667,6 @@
         <w:tc>
           <w:tcPr>
             <w:tcW w:w="1830" w:type="dxa"/>
-            <w:vAlign w:val="top"/>
           </w:tcPr>
           <w:p>
             <w:pPr>
@@ -2033,7 +1683,6 @@
         <w:tc>
           <w:tcPr>
             <w:tcW w:w="3416" w:type="dxa"/>
-            <w:vAlign w:val="top"/>
           </w:tcPr>
           <w:p>
             <w:pPr>
@@ -2043,23 +1692,6 @@
         </w:tc>
       </w:tr>
       <w:tr>
-        <w:tblPrEx>
-          <w:tblBorders>
-            <w:top w:val="single" w:color="auto" w:sz="4" w:space="0"/>
-            <w:left w:val="single" w:color="auto" w:sz="4" w:space="0"/>
-            <w:bottom w:val="single" w:color="auto" w:sz="4" w:space="0"/>
-            <w:right w:val="single" w:color="auto" w:sz="4" w:space="0"/>
-            <w:insideH w:val="single" w:color="auto" w:sz="4" w:space="0"/>
-            <w:insideV w:val="single" w:color="auto" w:sz="4" w:space="0"/>
-          </w:tblBorders>
-          <w:tblLayout w:type="fixed"/>
-          <w:tblCellMar>
-            <w:top w:w="0" w:type="dxa"/>
-            <w:left w:w="108" w:type="dxa"/>
-            <w:bottom w:w="0" w:type="dxa"/>
-            <w:right w:w="108" w:type="dxa"/>
-          </w:tblCellMar>
-        </w:tblPrEx>
         <w:trPr>
           <w:jc w:val="center"/>
         </w:trPr>
@@ -2076,7 +1708,6 @@
         <w:tc>
           <w:tcPr>
             <w:tcW w:w="3765" w:type="dxa"/>
-            <w:vAlign w:val="top"/>
           </w:tcPr>
           <w:p>
             <w:pPr>
@@ -2093,7 +1724,6 @@
         <w:tc>
           <w:tcPr>
             <w:tcW w:w="1830" w:type="dxa"/>
-            <w:vAlign w:val="top"/>
           </w:tcPr>
           <w:p>
             <w:pPr>
@@ -2110,7 +1740,6 @@
         <w:tc>
           <w:tcPr>
             <w:tcW w:w="3416" w:type="dxa"/>
-            <w:vAlign w:val="top"/>
           </w:tcPr>
           <w:p>
             <w:pPr>
@@ -2133,309 +1762,234 @@
     <w:p>
       <w:pPr>
         <w:jc w:val="left"/>
-        <w:rPr>
-          <w:rFonts w:hint="eastAsia" w:eastAsiaTheme="minorEastAsia"/>
-          <w:lang w:eastAsia="zh-CN"/>
-        </w:rPr>
       </w:pPr>
     </w:p>
     <w:sectPr>
       <w:pgSz w:w="11906" w:h="16838"/>
       <w:pgMar w:top="1440" w:right="1800" w:bottom="1440" w:left="1800" w:header="851" w:footer="992" w:gutter="0"/>
-      <w:cols w:space="425" w:num="1"/>
-      <w:docGrid w:type="lines" w:linePitch="312" w:charSpace="0"/>
+      <w:cols w:space="425"/>
+      <w:docGrid w:type="lines" w:linePitch="312"/>
     </w:sectPr>
   </w:body>
 </w:document>
 </file>
 
+<file path=word/endnotes.xml><?xml version="1.0" encoding="utf-8"?>
+<w:endnotes xmlns:ve="http://schemas.openxmlformats.org/markup-compatibility/2006" xmlns:o="urn:schemas-microsoft-com:office:office" xmlns:r="http://schemas.openxmlformats.org/officeDocument/2006/relationships" xmlns:m="http://schemas.openxmlformats.org/officeDocument/2006/math" xmlns:v="urn:schemas-microsoft-com:vml" xmlns:wp="http://schemas.openxmlformats.org/drawingml/2006/wordprocessingDrawing" xmlns:w10="urn:schemas-microsoft-com:office:word" xmlns:w="http://schemas.openxmlformats.org/wordprocessingml/2006/main" xmlns:wne="http://schemas.microsoft.com/office/word/2006/wordml">
+  <w:endnote w:type="separator" w:id="0">
+    <w:p>
+      <w:r>
+        <w:separator/>
+      </w:r>
+    </w:p>
+  </w:endnote>
+  <w:endnote w:type="continuationSeparator" w:id="1">
+    <w:p>
+      <w:r>
+        <w:continuationSeparator/>
+      </w:r>
+    </w:p>
+  </w:endnote>
+</w:endnotes>
+</file>
+
+<file path=word/footnotes.xml><?xml version="1.0" encoding="utf-8"?>
+<w:footnotes xmlns:ve="http://schemas.openxmlformats.org/markup-compatibility/2006" xmlns:o="urn:schemas-microsoft-com:office:office" xmlns:r="http://schemas.openxmlformats.org/officeDocument/2006/relationships" xmlns:m="http://schemas.openxmlformats.org/officeDocument/2006/math" xmlns:v="urn:schemas-microsoft-com:vml" xmlns:wp="http://schemas.openxmlformats.org/drawingml/2006/wordprocessingDrawing" xmlns:w10="urn:schemas-microsoft-com:office:word" xmlns:w="http://schemas.openxmlformats.org/wordprocessingml/2006/main" xmlns:wne="http://schemas.microsoft.com/office/word/2006/wordml">
+  <w:footnote w:type="separator" w:id="0">
+    <w:p>
+      <w:r>
+        <w:separator/>
+      </w:r>
+    </w:p>
+  </w:footnote>
+  <w:footnote w:type="continuationSeparator" w:id="1">
+    <w:p>
+      <w:r>
+        <w:continuationSeparator/>
+      </w:r>
+    </w:p>
+  </w:footnote>
+</w:footnotes>
+</file>
+
 <file path=word/styles.xml><?xml version="1.0" encoding="utf-8"?>
-<w:styles xmlns:mc="http://schemas.openxmlformats.org/markup-compatibility/2006" xmlns:o="urn:schemas-microsoft-com:office:office" xmlns:r="http://schemas.openxmlformats.org/officeDocument/2006/relationships" xmlns:m="http://schemas.openxmlformats.org/officeDocument/2006/math" xmlns:v="urn:schemas-microsoft-com:vml" xmlns:w="http://schemas.openxmlformats.org/wordprocessingml/2006/main" xmlns:w14="http://schemas.microsoft.com/office/word/2010/wordml" xmlns:w10="urn:schemas-microsoft-com:office:word" xmlns:sl="http://schemas.openxmlformats.org/schemaLibrary/2006/main" mc:Ignorable="w14">
+<w:styles xmlns:r="http://schemas.openxmlformats.org/officeDocument/2006/relationships" xmlns:w="http://schemas.openxmlformats.org/wordprocessingml/2006/main">
   <w:docDefaults>
     <w:rPrDefault>
       <w:rPr>
-        <w:rFonts w:asciiTheme="minorHAnsi" w:hAnsiTheme="minorHAnsi" w:eastAsiaTheme="minorEastAsia" w:cstheme="minorBidi"/>
+        <w:rFonts w:asciiTheme="minorHAnsi" w:eastAsiaTheme="minorEastAsia" w:hAnsiTheme="minorHAnsi" w:cstheme="minorBidi"/>
+        <w:lang w:val="en-US" w:eastAsia="zh-CN" w:bidi="ar-SA"/>
       </w:rPr>
     </w:rPrDefault>
+    <w:pPrDefault/>
   </w:docDefaults>
-  <w:latentStyles w:count="260" w:defQFormat="0" w:defUnhideWhenUsed="1" w:defSemiHidden="1" w:defUIPriority="99" w:defLockedState="0">
-    <w:lsdException w:qFormat="1" w:unhideWhenUsed="0" w:uiPriority="0" w:semiHidden="0" w:name="Normal"/>
-    <w:lsdException w:qFormat="1" w:unhideWhenUsed="0" w:uiPriority="0" w:semiHidden="0" w:name="heading 1"/>
-    <w:lsdException w:qFormat="1" w:uiPriority="0" w:name="heading 2"/>
-    <w:lsdException w:qFormat="1" w:uiPriority="0" w:name="heading 3"/>
-    <w:lsdException w:qFormat="1" w:uiPriority="0" w:name="heading 4"/>
-    <w:lsdException w:qFormat="1" w:uiPriority="0" w:name="heading 5"/>
-    <w:lsdException w:qFormat="1" w:uiPriority="0" w:name="heading 6"/>
-    <w:lsdException w:qFormat="1" w:uiPriority="0" w:name="heading 7"/>
-    <w:lsdException w:qFormat="1" w:uiPriority="0" w:name="heading 8"/>
-    <w:lsdException w:qFormat="1" w:uiPriority="0" w:name="heading 9"/>
-    <w:lsdException w:unhideWhenUsed="0" w:uiPriority="0" w:semiHidden="0" w:name="index 1"/>
-    <w:lsdException w:unhideWhenUsed="0" w:uiPriority="0" w:semiHidden="0" w:name="index 2"/>
-    <w:lsdException w:unhideWhenUsed="0" w:uiPriority="0" w:semiHidden="0" w:name="index 3"/>
-    <w:lsdException w:unhideWhenUsed="0" w:uiPriority="0" w:semiHidden="0" w:name="index 4"/>
-    <w:lsdException w:unhideWhenUsed="0" w:uiPriority="0" w:semiHidden="0" w:name="index 5"/>
-    <w:lsdException w:unhideWhenUsed="0" w:uiPriority="0" w:semiHidden="0" w:name="index 6"/>
-    <w:lsdException w:unhideWhenUsed="0" w:uiPriority="0" w:semiHidden="0" w:name="index 7"/>
-    <w:lsdException w:unhideWhenUsed="0" w:uiPriority="0" w:semiHidden="0" w:name="index 8"/>
-    <w:lsdException w:unhideWhenUsed="0" w:uiPriority="0" w:semiHidden="0" w:name="index 9"/>
-    <w:lsdException w:unhideWhenUsed="0" w:uiPriority="0" w:semiHidden="0" w:name="toc 1"/>
-    <w:lsdException w:unhideWhenUsed="0" w:uiPriority="0" w:semiHidden="0" w:name="toc 2"/>
-    <w:lsdException w:unhideWhenUsed="0" w:uiPriority="0" w:semiHidden="0" w:name="toc 3"/>
-    <w:lsdException w:unhideWhenUsed="0" w:uiPriority="0" w:semiHidden="0" w:name="toc 4"/>
-    <w:lsdException w:unhideWhenUsed="0" w:uiPriority="0" w:semiHidden="0" w:name="toc 5"/>
-    <w:lsdException w:unhideWhenUsed="0" w:uiPriority="0" w:semiHidden="0" w:name="toc 6"/>
-    <w:lsdException w:unhideWhenUsed="0" w:uiPriority="0" w:semiHidden="0" w:name="toc 7"/>
-    <w:lsdException w:unhideWhenUsed="0" w:uiPriority="0" w:semiHidden="0" w:name="toc 8"/>
-    <w:lsdException w:unhideWhenUsed="0" w:uiPriority="0" w:semiHidden="0" w:name="toc 9"/>
-    <w:lsdException w:unhideWhenUsed="0" w:uiPriority="0" w:semiHidden="0" w:name="Normal Indent"/>
-    <w:lsdException w:unhideWhenUsed="0" w:uiPriority="0" w:semiHidden="0" w:name="footnote text"/>
-    <w:lsdException w:unhideWhenUsed="0" w:uiPriority="0" w:semiHidden="0" w:name="annotation text"/>
-    <w:lsdException w:qFormat="1" w:unhideWhenUsed="0" w:uiPriority="0" w:semiHidden="0" w:name="header"/>
-    <w:lsdException w:qFormat="1" w:unhideWhenUsed="0" w:uiPriority="0" w:semiHidden="0" w:name="footer"/>
-    <w:lsdException w:unhideWhenUsed="0" w:uiPriority="0" w:semiHidden="0" w:name="index heading"/>
-    <w:lsdException w:qFormat="1" w:uiPriority="0" w:name="caption"/>
-    <w:lsdException w:unhideWhenUsed="0" w:uiPriority="0" w:semiHidden="0" w:name="table of figures"/>
-    <w:lsdException w:unhideWhenUsed="0" w:uiPriority="0" w:semiHidden="0" w:name="envelope address"/>
-    <w:lsdException w:unhideWhenUsed="0" w:uiPriority="0" w:semiHidden="0" w:name="envelope return"/>
-    <w:lsdException w:unhideWhenUsed="0" w:uiPriority="0" w:semiHidden="0" w:name="footnote reference"/>
-    <w:lsdException w:unhideWhenUsed="0" w:uiPriority="0" w:semiHidden="0" w:name="annotation reference"/>
-    <w:lsdException w:unhideWhenUsed="0" w:uiPriority="0" w:semiHidden="0" w:name="line number"/>
-    <w:lsdException w:unhideWhenUsed="0" w:uiPriority="0" w:semiHidden="0" w:name="page number"/>
-    <w:lsdException w:unhideWhenUsed="0" w:uiPriority="0" w:semiHidden="0" w:name="endnote reference"/>
-    <w:lsdException w:unhideWhenUsed="0" w:uiPriority="0" w:semiHidden="0" w:name="endnote text"/>
-    <w:lsdException w:unhideWhenUsed="0" w:uiPriority="0" w:semiHidden="0" w:name="table of authorities"/>
-    <w:lsdException w:unhideWhenUsed="0" w:uiPriority="0" w:semiHidden="0" w:name="macro"/>
-    <w:lsdException w:unhideWhenUsed="0" w:uiPriority="0" w:semiHidden="0" w:name="toa heading"/>
-    <w:lsdException w:unhideWhenUsed="0" w:uiPriority="0" w:semiHidden="0" w:name="List"/>
-    <w:lsdException w:unhideWhenUsed="0" w:uiPriority="0" w:semiHidden="0" w:name="List Bullet"/>
-    <w:lsdException w:unhideWhenUsed="0" w:uiPriority="0" w:semiHidden="0" w:name="List Number"/>
-    <w:lsdException w:unhideWhenUsed="0" w:uiPriority="0" w:semiHidden="0" w:name="List 2"/>
-    <w:lsdException w:unhideWhenUsed="0" w:uiPriority="0" w:semiHidden="0" w:name="List 3"/>
-    <w:lsdException w:unhideWhenUsed="0" w:uiPriority="0" w:semiHidden="0" w:name="List 4"/>
-    <w:lsdException w:unhideWhenUsed="0" w:uiPriority="0" w:semiHidden="0" w:name="List 5"/>
-    <w:lsdException w:unhideWhenUsed="0" w:uiPriority="0" w:semiHidden="0" w:name="List Bullet 2"/>
-    <w:lsdException w:unhideWhenUsed="0" w:uiPriority="0" w:semiHidden="0" w:name="List Bullet 3"/>
-    <w:lsdException w:unhideWhenUsed="0" w:uiPriority="0" w:semiHidden="0" w:name="List Bullet 4"/>
-    <w:lsdException w:unhideWhenUsed="0" w:uiPriority="0" w:semiHidden="0" w:name="List Bullet 5"/>
-    <w:lsdException w:unhideWhenUsed="0" w:uiPriority="0" w:semiHidden="0" w:name="List Number 2"/>
-    <w:lsdException w:unhideWhenUsed="0" w:uiPriority="0" w:semiHidden="0" w:name="List Number 3"/>
-    <w:lsdException w:unhideWhenUsed="0" w:uiPriority="0" w:semiHidden="0" w:name="List Number 4"/>
-    <w:lsdException w:unhideWhenUsed="0" w:uiPriority="0" w:semiHidden="0" w:name="List Number 5"/>
-    <w:lsdException w:qFormat="1" w:unhideWhenUsed="0" w:uiPriority="0" w:semiHidden="0" w:name="Title"/>
-    <w:lsdException w:unhideWhenUsed="0" w:uiPriority="0" w:semiHidden="0" w:name="Closing"/>
-    <w:lsdException w:unhideWhenUsed="0" w:uiPriority="0" w:semiHidden="0" w:name="Signature"/>
-    <w:lsdException w:uiPriority="1" w:semiHidden="0" w:name="Default Paragraph Font"/>
-    <w:lsdException w:unhideWhenUsed="0" w:uiPriority="0" w:semiHidden="0" w:name="Body Text"/>
-    <w:lsdException w:unhideWhenUsed="0" w:uiPriority="0" w:semiHidden="0" w:name="Body Text Indent"/>
-    <w:lsdException w:unhideWhenUsed="0" w:uiPriority="0" w:semiHidden="0" w:name="List Continue"/>
-    <w:lsdException w:unhideWhenUsed="0" w:uiPriority="0" w:semiHidden="0" w:name="List Continue 2"/>
-    <w:lsdException w:unhideWhenUsed="0" w:uiPriority="0" w:semiHidden="0" w:name="List Continue 3"/>
-    <w:lsdException w:unhideWhenUsed="0" w:uiPriority="0" w:semiHidden="0" w:name="List Continue 4"/>
-    <w:lsdException w:unhideWhenUsed="0" w:uiPriority="0" w:semiHidden="0" w:name="List Continue 5"/>
-    <w:lsdException w:unhideWhenUsed="0" w:uiPriority="0" w:semiHidden="0" w:name="Message Header"/>
-    <w:lsdException w:qFormat="1" w:unhideWhenUsed="0" w:uiPriority="0" w:semiHidden="0" w:name="Subtitle"/>
-    <w:lsdException w:unhideWhenUsed="0" w:uiPriority="0" w:semiHidden="0" w:name="Salutation"/>
-    <w:lsdException w:unhideWhenUsed="0" w:uiPriority="0" w:semiHidden="0" w:name="Date"/>
-    <w:lsdException w:unhideWhenUsed="0" w:uiPriority="0" w:semiHidden="0" w:name="Body Text First Indent"/>
-    <w:lsdException w:unhideWhenUsed="0" w:uiPriority="0" w:semiHidden="0" w:name="Body Text First Indent 2"/>
-    <w:lsdException w:unhideWhenUsed="0" w:uiPriority="0" w:semiHidden="0" w:name="Note Heading"/>
-    <w:lsdException w:unhideWhenUsed="0" w:uiPriority="0" w:semiHidden="0" w:name="Body Text 2"/>
-    <w:lsdException w:unhideWhenUsed="0" w:uiPriority="0" w:semiHidden="0" w:name="Body Text 3"/>
-    <w:lsdException w:unhideWhenUsed="0" w:uiPriority="0" w:semiHidden="0" w:name="Body Text Indent 2"/>
-    <w:lsdException w:unhideWhenUsed="0" w:uiPriority="0" w:semiHidden="0" w:name="Body Text Indent 3"/>
-    <w:lsdException w:unhideWhenUsed="0" w:uiPriority="0" w:semiHidden="0" w:name="Block Text"/>
-    <w:lsdException w:unhideWhenUsed="0" w:uiPriority="0" w:semiHidden="0" w:name="Hyperlink"/>
-    <w:lsdException w:unhideWhenUsed="0" w:uiPriority="0" w:semiHidden="0" w:name="FollowedHyperlink"/>
-    <w:lsdException w:qFormat="1" w:unhideWhenUsed="0" w:uiPriority="0" w:semiHidden="0" w:name="Strong"/>
-    <w:lsdException w:qFormat="1" w:unhideWhenUsed="0" w:uiPriority="0" w:semiHidden="0" w:name="Emphasis"/>
-    <w:lsdException w:unhideWhenUsed="0" w:uiPriority="0" w:semiHidden="0" w:name="Document Map"/>
-    <w:lsdException w:unhideWhenUsed="0" w:uiPriority="0" w:semiHidden="0" w:name="Plain Text"/>
-    <w:lsdException w:unhideWhenUsed="0" w:uiPriority="0" w:semiHidden="0" w:name="E-mail Signature"/>
-    <w:lsdException w:unhideWhenUsed="0" w:uiPriority="0" w:semiHidden="0" w:name="Normal (Web)"/>
-    <w:lsdException w:unhideWhenUsed="0" w:uiPriority="0" w:semiHidden="0" w:name="HTML Acronym"/>
-    <w:lsdException w:unhideWhenUsed="0" w:uiPriority="0" w:semiHidden="0" w:name="HTML Address"/>
-    <w:lsdException w:unhideWhenUsed="0" w:uiPriority="0" w:semiHidden="0" w:name="HTML Cite"/>
-    <w:lsdException w:unhideWhenUsed="0" w:uiPriority="0" w:semiHidden="0" w:name="HTML Code"/>
-    <w:lsdException w:unhideWhenUsed="0" w:uiPriority="0" w:semiHidden="0" w:name="HTML Definition"/>
-    <w:lsdException w:unhideWhenUsed="0" w:uiPriority="0" w:semiHidden="0" w:name="HTML Keyboard"/>
-    <w:lsdException w:unhideWhenUsed="0" w:uiPriority="0" w:semiHidden="0" w:name="HTML Preformatted"/>
-    <w:lsdException w:unhideWhenUsed="0" w:uiPriority="0" w:semiHidden="0" w:name="HTML Sample"/>
-    <w:lsdException w:unhideWhenUsed="0" w:uiPriority="0" w:semiHidden="0" w:name="HTML Typewriter"/>
-    <w:lsdException w:unhideWhenUsed="0" w:uiPriority="0" w:semiHidden="0" w:name="HTML Variable"/>
-    <w:lsdException w:qFormat="1" w:uiPriority="99" w:semiHidden="0" w:name="Normal Table"/>
-    <w:lsdException w:unhideWhenUsed="0" w:uiPriority="0" w:semiHidden="0" w:name="annotation subject"/>
-    <w:lsdException w:unhideWhenUsed="0" w:uiPriority="0" w:semiHidden="0" w:name="Table Simple 1"/>
-    <w:lsdException w:unhideWhenUsed="0" w:uiPriority="0" w:semiHidden="0" w:name="Table Simple 2"/>
-    <w:lsdException w:unhideWhenUsed="0" w:uiPriority="0" w:semiHidden="0" w:name="Table Simple 3"/>
-    <w:lsdException w:unhideWhenUsed="0" w:uiPriority="0" w:semiHidden="0" w:name="Table Classic 1"/>
-    <w:lsdException w:unhideWhenUsed="0" w:uiPriority="0" w:semiHidden="0" w:name="Table Classic 2"/>
-    <w:lsdException w:unhideWhenUsed="0" w:uiPriority="0" w:semiHidden="0" w:name="Table Classic 3"/>
-    <w:lsdException w:unhideWhenUsed="0" w:uiPriority="0" w:semiHidden="0" w:name="Table Classic 4"/>
-    <w:lsdException w:unhideWhenUsed="0" w:uiPriority="0" w:semiHidden="0" w:name="Table Colorful 1"/>
-    <w:lsdException w:unhideWhenUsed="0" w:uiPriority="0" w:semiHidden="0" w:name="Table Colorful 2"/>
-    <w:lsdException w:unhideWhenUsed="0" w:uiPriority="0" w:semiHidden="0" w:name="Table Colorful 3"/>
-    <w:lsdException w:unhideWhenUsed="0" w:uiPriority="0" w:semiHidden="0" w:name="Table Columns 1"/>
-    <w:lsdException w:unhideWhenUsed="0" w:uiPriority="0" w:semiHidden="0" w:name="Table Columns 2"/>
-    <w:lsdException w:unhideWhenUsed="0" w:uiPriority="0" w:semiHidden="0" w:name="Table Columns 3"/>
-    <w:lsdException w:unhideWhenUsed="0" w:uiPriority="0" w:semiHidden="0" w:name="Table Columns 4"/>
-    <w:lsdException w:unhideWhenUsed="0" w:uiPriority="0" w:semiHidden="0" w:name="Table Columns 5"/>
-    <w:lsdException w:unhideWhenUsed="0" w:uiPriority="0" w:semiHidden="0" w:name="Table Grid 1"/>
-    <w:lsdException w:unhideWhenUsed="0" w:uiPriority="0" w:semiHidden="0" w:name="Table Grid 2"/>
-    <w:lsdException w:unhideWhenUsed="0" w:uiPriority="0" w:semiHidden="0" w:name="Table Grid 3"/>
-    <w:lsdException w:unhideWhenUsed="0" w:uiPriority="0" w:semiHidden="0" w:name="Table Grid 4"/>
-    <w:lsdException w:unhideWhenUsed="0" w:uiPriority="0" w:semiHidden="0" w:name="Table Grid 5"/>
-    <w:lsdException w:unhideWhenUsed="0" w:uiPriority="0" w:semiHidden="0" w:name="Table Grid 6"/>
-    <w:lsdException w:unhideWhenUsed="0" w:uiPriority="0" w:semiHidden="0" w:name="Table Grid 7"/>
-    <w:lsdException w:unhideWhenUsed="0" w:uiPriority="0" w:semiHidden="0" w:name="Table Grid 8"/>
-    <w:lsdException w:unhideWhenUsed="0" w:uiPriority="0" w:semiHidden="0" w:name="Table List 1"/>
-    <w:lsdException w:unhideWhenUsed="0" w:uiPriority="0" w:semiHidden="0" w:name="Table List 2"/>
-    <w:lsdException w:unhideWhenUsed="0" w:uiPriority="0" w:semiHidden="0" w:name="Table List 3"/>
-    <w:lsdException w:unhideWhenUsed="0" w:uiPriority="0" w:semiHidden="0" w:name="Table List 4"/>
-    <w:lsdException w:unhideWhenUsed="0" w:uiPriority="0" w:semiHidden="0" w:name="Table List 5"/>
-    <w:lsdException w:unhideWhenUsed="0" w:uiPriority="0" w:semiHidden="0" w:name="Table List 6"/>
-    <w:lsdException w:unhideWhenUsed="0" w:uiPriority="0" w:semiHidden="0" w:name="Table List 7"/>
-    <w:lsdException w:unhideWhenUsed="0" w:uiPriority="0" w:semiHidden="0" w:name="Table List 8"/>
-    <w:lsdException w:unhideWhenUsed="0" w:uiPriority="0" w:semiHidden="0" w:name="Table 3D effects 1"/>
-    <w:lsdException w:unhideWhenUsed="0" w:uiPriority="0" w:semiHidden="0" w:name="Table 3D effects 2"/>
-    <w:lsdException w:unhideWhenUsed="0" w:uiPriority="0" w:semiHidden="0" w:name="Table 3D effects 3"/>
-    <w:lsdException w:unhideWhenUsed="0" w:uiPriority="0" w:semiHidden="0" w:name="Table Contemporary"/>
-    <w:lsdException w:unhideWhenUsed="0" w:uiPriority="0" w:semiHidden="0" w:name="Table Elegant"/>
-    <w:lsdException w:unhideWhenUsed="0" w:uiPriority="0" w:semiHidden="0" w:name="Table Professional"/>
-    <w:lsdException w:unhideWhenUsed="0" w:uiPriority="0" w:semiHidden="0" w:name="Table Subtle 1"/>
-    <w:lsdException w:unhideWhenUsed="0" w:uiPriority="0" w:semiHidden="0" w:name="Table Subtle 2"/>
-    <w:lsdException w:unhideWhenUsed="0" w:uiPriority="0" w:semiHidden="0" w:name="Table Web 1"/>
-    <w:lsdException w:unhideWhenUsed="0" w:uiPriority="0" w:semiHidden="0" w:name="Table Web 2"/>
-    <w:lsdException w:unhideWhenUsed="0" w:uiPriority="0" w:semiHidden="0" w:name="Table Web 3"/>
-    <w:lsdException w:unhideWhenUsed="0" w:uiPriority="0" w:semiHidden="0" w:name="Balloon Text"/>
-    <w:lsdException w:qFormat="1" w:unhideWhenUsed="0" w:uiPriority="0" w:semiHidden="0" w:name="Table Grid"/>
-    <w:lsdException w:unhideWhenUsed="0" w:uiPriority="0" w:semiHidden="0" w:name="Table Theme"/>
-    <w:lsdException w:unhideWhenUsed="0" w:uiPriority="60" w:semiHidden="0" w:name="Light Shading"/>
-    <w:lsdException w:unhideWhenUsed="0" w:uiPriority="61" w:semiHidden="0" w:name="Light List"/>
-    <w:lsdException w:unhideWhenUsed="0" w:uiPriority="62" w:semiHidden="0" w:name="Light Grid"/>
-    <w:lsdException w:unhideWhenUsed="0" w:uiPriority="63" w:semiHidden="0" w:name="Medium Shading 1"/>
-    <w:lsdException w:unhideWhenUsed="0" w:uiPriority="64" w:semiHidden="0" w:name="Medium Shading 2"/>
-    <w:lsdException w:unhideWhenUsed="0" w:uiPriority="65" w:semiHidden="0" w:name="Medium List 1"/>
-    <w:lsdException w:unhideWhenUsed="0" w:uiPriority="66" w:semiHidden="0" w:name="Medium List 2"/>
-    <w:lsdException w:unhideWhenUsed="0" w:uiPriority="67" w:semiHidden="0" w:name="Medium Grid 1"/>
-    <w:lsdException w:unhideWhenUsed="0" w:uiPriority="68" w:semiHidden="0" w:name="Medium Grid 2"/>
-    <w:lsdException w:unhideWhenUsed="0" w:uiPriority="69" w:semiHidden="0" w:name="Medium Grid 3"/>
-    <w:lsdException w:unhideWhenUsed="0" w:uiPriority="70" w:semiHidden="0" w:name="Dark List"/>
-    <w:lsdException w:unhideWhenUsed="0" w:uiPriority="71" w:semiHidden="0" w:name="Colorful Shading"/>
-    <w:lsdException w:unhideWhenUsed="0" w:uiPriority="72" w:semiHidden="0" w:name="Colorful List"/>
-    <w:lsdException w:unhideWhenUsed="0" w:uiPriority="73" w:semiHidden="0" w:name="Colorful Grid"/>
-    <w:lsdException w:unhideWhenUsed="0" w:uiPriority="60" w:semiHidden="0" w:name="Light Shading Accent 1"/>
-    <w:lsdException w:unhideWhenUsed="0" w:uiPriority="61" w:semiHidden="0" w:name="Light List Accent 1"/>
-    <w:lsdException w:unhideWhenUsed="0" w:uiPriority="62" w:semiHidden="0" w:name="Light Grid Accent 1"/>
-    <w:lsdException w:unhideWhenUsed="0" w:uiPriority="63" w:semiHidden="0" w:name="Medium Shading 1 Accent 1"/>
-    <w:lsdException w:unhideWhenUsed="0" w:uiPriority="64" w:semiHidden="0" w:name="Medium Shading 2 Accent 1"/>
-    <w:lsdException w:unhideWhenUsed="0" w:uiPriority="65" w:semiHidden="0" w:name="Medium List 1 Accent 1"/>
-    <w:lsdException w:unhideWhenUsed="0" w:uiPriority="66" w:semiHidden="0" w:name="Medium List 2 Accent 1"/>
-    <w:lsdException w:unhideWhenUsed="0" w:uiPriority="67" w:semiHidden="0" w:name="Medium Grid 1 Accent 1"/>
-    <w:lsdException w:unhideWhenUsed="0" w:uiPriority="68" w:semiHidden="0" w:name="Medium Grid 2 Accent 1"/>
-    <w:lsdException w:unhideWhenUsed="0" w:uiPriority="69" w:semiHidden="0" w:name="Medium Grid 3 Accent 1"/>
-    <w:lsdException w:unhideWhenUsed="0" w:uiPriority="70" w:semiHidden="0" w:name="Dark List Accent 1"/>
-    <w:lsdException w:unhideWhenUsed="0" w:uiPriority="71" w:semiHidden="0" w:name="Colorful Shading Accent 1"/>
-    <w:lsdException w:unhideWhenUsed="0" w:uiPriority="72" w:semiHidden="0" w:name="Colorful List Accent 1"/>
-    <w:lsdException w:unhideWhenUsed="0" w:uiPriority="73" w:semiHidden="0" w:name="Colorful Grid Accent 1"/>
-    <w:lsdException w:unhideWhenUsed="0" w:uiPriority="60" w:semiHidden="0" w:name="Light Shading Accent 2"/>
-    <w:lsdException w:unhideWhenUsed="0" w:uiPriority="61" w:semiHidden="0" w:name="Light List Accent 2"/>
-    <w:lsdException w:unhideWhenUsed="0" w:uiPriority="62" w:semiHidden="0" w:name="Light Grid Accent 2"/>
-    <w:lsdException w:unhideWhenUsed="0" w:uiPriority="63" w:semiHidden="0" w:name="Medium Shading 1 Accent 2"/>
-    <w:lsdException w:unhideWhenUsed="0" w:uiPriority="64" w:semiHidden="0" w:name="Medium Shading 2 Accent 2"/>
-    <w:lsdException w:unhideWhenUsed="0" w:uiPriority="65" w:semiHidden="0" w:name="Medium List 1 Accent 2"/>
-    <w:lsdException w:unhideWhenUsed="0" w:uiPriority="66" w:semiHidden="0" w:name="Medium List 2 Accent 2"/>
-    <w:lsdException w:unhideWhenUsed="0" w:uiPriority="67" w:semiHidden="0" w:name="Medium Grid 1 Accent 2"/>
-    <w:lsdException w:unhideWhenUsed="0" w:uiPriority="68" w:semiHidden="0" w:name="Medium Grid 2 Accent 2"/>
-    <w:lsdException w:unhideWhenUsed="0" w:uiPriority="69" w:semiHidden="0" w:name="Medium Grid 3 Accent 2"/>
-    <w:lsdException w:unhideWhenUsed="0" w:uiPriority="70" w:semiHidden="0" w:name="Dark List Accent 2"/>
-    <w:lsdException w:unhideWhenUsed="0" w:uiPriority="71" w:semiHidden="0" w:name="Colorful Shading Accent 2"/>
-    <w:lsdException w:unhideWhenUsed="0" w:uiPriority="72" w:semiHidden="0" w:name="Colorful List Accent 2"/>
-    <w:lsdException w:unhideWhenUsed="0" w:uiPriority="73" w:semiHidden="0" w:name="Colorful Grid Accent 2"/>
-    <w:lsdException w:unhideWhenUsed="0" w:uiPriority="60" w:semiHidden="0" w:name="Light Shading Accent 3"/>
-    <w:lsdException w:unhideWhenUsed="0" w:uiPriority="61" w:semiHidden="0" w:name="Light List Accent 3"/>
-    <w:lsdException w:unhideWhenUsed="0" w:uiPriority="62" w:semiHidden="0" w:name="Light Grid Accent 3"/>
-    <w:lsdException w:unhideWhenUsed="0" w:uiPriority="63" w:semiHidden="0" w:name="Medium Shading 1 Accent 3"/>
-    <w:lsdException w:unhideWhenUsed="0" w:uiPriority="64" w:semiHidden="0" w:name="Medium Shading 2 Accent 3"/>
-    <w:lsdException w:unhideWhenUsed="0" w:uiPriority="65" w:semiHidden="0" w:name="Medium List 1 Accent 3"/>
-    <w:lsdException w:unhideWhenUsed="0" w:uiPriority="66" w:semiHidden="0" w:name="Medium List 2 Accent 3"/>
-    <w:lsdException w:unhideWhenUsed="0" w:uiPriority="67" w:semiHidden="0" w:name="Medium Grid 1 Accent 3"/>
-    <w:lsdException w:unhideWhenUsed="0" w:uiPriority="68" w:semiHidden="0" w:name="Medium Grid 2 Accent 3"/>
-    <w:lsdException w:unhideWhenUsed="0" w:uiPriority="69" w:semiHidden="0" w:name="Medium Grid 3 Accent 3"/>
-    <w:lsdException w:unhideWhenUsed="0" w:uiPriority="70" w:semiHidden="0" w:name="Dark List Accent 3"/>
-    <w:lsdException w:unhideWhenUsed="0" w:uiPriority="71" w:semiHidden="0" w:name="Colorful Shading Accent 3"/>
-    <w:lsdException w:unhideWhenUsed="0" w:uiPriority="72" w:semiHidden="0" w:name="Colorful List Accent 3"/>
-    <w:lsdException w:unhideWhenUsed="0" w:uiPriority="73" w:semiHidden="0" w:name="Colorful Grid Accent 3"/>
-    <w:lsdException w:unhideWhenUsed="0" w:uiPriority="60" w:semiHidden="0" w:name="Light Shading Accent 4"/>
-    <w:lsdException w:unhideWhenUsed="0" w:uiPriority="61" w:semiHidden="0" w:name="Light List Accent 4"/>
-    <w:lsdException w:unhideWhenUsed="0" w:uiPriority="62" w:semiHidden="0" w:name="Light Grid Accent 4"/>
-    <w:lsdException w:unhideWhenUsed="0" w:uiPriority="63" w:semiHidden="0" w:name="Medium Shading 1 Accent 4"/>
-    <w:lsdException w:unhideWhenUsed="0" w:uiPriority="64" w:semiHidden="0" w:name="Medium Shading 2 Accent 4"/>
-    <w:lsdException w:unhideWhenUsed="0" w:uiPriority="65" w:semiHidden="0" w:name="Medium List 1 Accent 4"/>
-    <w:lsdException w:unhideWhenUsed="0" w:uiPriority="66" w:semiHidden="0" w:name="Medium List 2 Accent 4"/>
-    <w:lsdException w:unhideWhenUsed="0" w:uiPriority="67" w:semiHidden="0" w:name="Medium Grid 1 Accent 4"/>
-    <w:lsdException w:unhideWhenUsed="0" w:uiPriority="68" w:semiHidden="0" w:name="Medium Grid 2 Accent 4"/>
-    <w:lsdException w:unhideWhenUsed="0" w:uiPriority="69" w:semiHidden="0" w:name="Medium Grid 3 Accent 4"/>
-    <w:lsdException w:unhideWhenUsed="0" w:uiPriority="70" w:semiHidden="0" w:name="Dark List Accent 4"/>
-    <w:lsdException w:unhideWhenUsed="0" w:uiPriority="71" w:semiHidden="0" w:name="Colorful Shading Accent 4"/>
-    <w:lsdException w:unhideWhenUsed="0" w:uiPriority="72" w:semiHidden="0" w:name="Colorful List Accent 4"/>
-    <w:lsdException w:unhideWhenUsed="0" w:uiPriority="73" w:semiHidden="0" w:name="Colorful Grid Accent 4"/>
-    <w:lsdException w:unhideWhenUsed="0" w:uiPriority="60" w:semiHidden="0" w:name="Light Shading Accent 5"/>
-    <w:lsdException w:unhideWhenUsed="0" w:uiPriority="61" w:semiHidden="0" w:name="Light List Accent 5"/>
-    <w:lsdException w:unhideWhenUsed="0" w:uiPriority="62" w:semiHidden="0" w:name="Light Grid Accent 5"/>
-    <w:lsdException w:unhideWhenUsed="0" w:uiPriority="63" w:semiHidden="0" w:name="Medium Shading 1 Accent 5"/>
-    <w:lsdException w:unhideWhenUsed="0" w:uiPriority="64" w:semiHidden="0" w:name="Medium Shading 2 Accent 5"/>
-    <w:lsdException w:unhideWhenUsed="0" w:uiPriority="65" w:semiHidden="0" w:name="Medium List 1 Accent 5"/>
-    <w:lsdException w:unhideWhenUsed="0" w:uiPriority="66" w:semiHidden="0" w:name="Medium List 2 Accent 5"/>
-    <w:lsdException w:unhideWhenUsed="0" w:uiPriority="67" w:semiHidden="0" w:name="Medium Grid 1 Accent 5"/>
-    <w:lsdException w:unhideWhenUsed="0" w:uiPriority="68" w:semiHidden="0" w:name="Medium Grid 2 Accent 5"/>
-    <w:lsdException w:unhideWhenUsed="0" w:uiPriority="69" w:semiHidden="0" w:name="Medium Grid 3 Accent 5"/>
-    <w:lsdException w:unhideWhenUsed="0" w:uiPriority="70" w:semiHidden="0" w:name="Dark List Accent 5"/>
-    <w:lsdException w:unhideWhenUsed="0" w:uiPriority="71" w:semiHidden="0" w:name="Colorful Shading Accent 5"/>
-    <w:lsdException w:unhideWhenUsed="0" w:uiPriority="72" w:semiHidden="0" w:name="Colorful List Accent 5"/>
-    <w:lsdException w:unhideWhenUsed="0" w:uiPriority="73" w:semiHidden="0" w:name="Colorful Grid Accent 5"/>
-    <w:lsdException w:unhideWhenUsed="0" w:uiPriority="60" w:semiHidden="0" w:name="Light Shading Accent 6"/>
-    <w:lsdException w:unhideWhenUsed="0" w:uiPriority="61" w:semiHidden="0" w:name="Light List Accent 6"/>
-    <w:lsdException w:unhideWhenUsed="0" w:uiPriority="62" w:semiHidden="0" w:name="Light Grid Accent 6"/>
-    <w:lsdException w:unhideWhenUsed="0" w:uiPriority="63" w:semiHidden="0" w:name="Medium Shading 1 Accent 6"/>
-    <w:lsdException w:unhideWhenUsed="0" w:uiPriority="64" w:semiHidden="0" w:name="Medium Shading 2 Accent 6"/>
-    <w:lsdException w:unhideWhenUsed="0" w:uiPriority="65" w:semiHidden="0" w:name="Medium List 1 Accent 6"/>
-    <w:lsdException w:unhideWhenUsed="0" w:uiPriority="66" w:semiHidden="0" w:name="Medium List 2 Accent 6"/>
-    <w:lsdException w:unhideWhenUsed="0" w:uiPriority="67" w:semiHidden="0" w:name="Medium Grid 1 Accent 6"/>
-    <w:lsdException w:unhideWhenUsed="0" w:uiPriority="68" w:semiHidden="0" w:name="Medium Grid 2 Accent 6"/>
-    <w:lsdException w:unhideWhenUsed="0" w:uiPriority="69" w:semiHidden="0" w:name="Medium Grid 3 Accent 6"/>
-    <w:lsdException w:unhideWhenUsed="0" w:uiPriority="70" w:semiHidden="0" w:name="Dark List Accent 6"/>
-    <w:lsdException w:unhideWhenUsed="0" w:uiPriority="71" w:semiHidden="0" w:name="Colorful Shading Accent 6"/>
-    <w:lsdException w:unhideWhenUsed="0" w:uiPriority="72" w:semiHidden="0" w:name="Colorful List Accent 6"/>
-    <w:lsdException w:unhideWhenUsed="0" w:uiPriority="73" w:semiHidden="0" w:name="Colorful Grid Accent 6"/>
+  <w:latentStyles w:defLockedState="0" w:defUIPriority="0" w:defSemiHidden="0" w:defUnhideWhenUsed="0" w:defQFormat="0" w:count="267">
+    <w:lsdException w:name="Normal" w:qFormat="1"/>
+    <w:lsdException w:name="heading 1" w:qFormat="1"/>
+    <w:lsdException w:name="heading 2" w:semiHidden="1" w:unhideWhenUsed="1" w:qFormat="1"/>
+    <w:lsdException w:name="heading 3" w:semiHidden="1" w:unhideWhenUsed="1" w:qFormat="1"/>
+    <w:lsdException w:name="heading 4" w:semiHidden="1" w:unhideWhenUsed="1" w:qFormat="1"/>
+    <w:lsdException w:name="heading 5" w:semiHidden="1" w:unhideWhenUsed="1" w:qFormat="1"/>
+    <w:lsdException w:name="heading 6" w:semiHidden="1" w:unhideWhenUsed="1" w:qFormat="1"/>
+    <w:lsdException w:name="heading 7" w:semiHidden="1" w:unhideWhenUsed="1" w:qFormat="1"/>
+    <w:lsdException w:name="heading 8" w:semiHidden="1" w:unhideWhenUsed="1" w:qFormat="1"/>
+    <w:lsdException w:name="heading 9" w:semiHidden="1" w:unhideWhenUsed="1" w:qFormat="1"/>
+    <w:lsdException w:name="header" w:qFormat="1"/>
+    <w:lsdException w:name="footer" w:qFormat="1"/>
+    <w:lsdException w:name="caption" w:semiHidden="1" w:unhideWhenUsed="1" w:qFormat="1"/>
+    <w:lsdException w:name="Title" w:qFormat="1"/>
+    <w:lsdException w:name="Default Paragraph Font" w:uiPriority="1" w:unhideWhenUsed="1"/>
+    <w:lsdException w:name="Subtitle" w:qFormat="1"/>
+    <w:lsdException w:name="Strong" w:qFormat="1"/>
+    <w:lsdException w:name="Emphasis" w:qFormat="1"/>
+    <w:lsdException w:name="HTML Top of Form" w:semiHidden="1" w:uiPriority="99" w:unhideWhenUsed="1"/>
+    <w:lsdException w:name="HTML Bottom of Form" w:semiHidden="1" w:uiPriority="99" w:unhideWhenUsed="1"/>
+    <w:lsdException w:name="Normal Table" w:uiPriority="99" w:unhideWhenUsed="1" w:qFormat="1"/>
+    <w:lsdException w:name="No List" w:semiHidden="1" w:uiPriority="99" w:unhideWhenUsed="1"/>
+    <w:lsdException w:name="Outline List 1" w:semiHidden="1" w:uiPriority="99" w:unhideWhenUsed="1"/>
+    <w:lsdException w:name="Outline List 2" w:semiHidden="1" w:uiPriority="99" w:unhideWhenUsed="1"/>
+    <w:lsdException w:name="Outline List 3" w:semiHidden="1" w:uiPriority="99" w:unhideWhenUsed="1"/>
+    <w:lsdException w:name="Table Grid" w:qFormat="1"/>
+    <w:lsdException w:name="Placeholder Text" w:semiHidden="1" w:uiPriority="99" w:unhideWhenUsed="1"/>
+    <w:lsdException w:name="No Spacing" w:semiHidden="1" w:uiPriority="99" w:unhideWhenUsed="1"/>
+    <w:lsdException w:name="Light Shading" w:uiPriority="60"/>
+    <w:lsdException w:name="Light List" w:uiPriority="61"/>
+    <w:lsdException w:name="Light Grid" w:uiPriority="62"/>
+    <w:lsdException w:name="Medium Shading 1" w:uiPriority="63"/>
+    <w:lsdException w:name="Medium Shading 2" w:uiPriority="64"/>
+    <w:lsdException w:name="Medium List 1" w:uiPriority="65"/>
+    <w:lsdException w:name="Medium List 2" w:uiPriority="66"/>
+    <w:lsdException w:name="Medium Grid 1" w:uiPriority="67"/>
+    <w:lsdException w:name="Medium Grid 2" w:uiPriority="68"/>
+    <w:lsdException w:name="Medium Grid 3" w:uiPriority="69"/>
+    <w:lsdException w:name="Dark List" w:uiPriority="70"/>
+    <w:lsdException w:name="Colorful Shading" w:uiPriority="71"/>
+    <w:lsdException w:name="Colorful List" w:uiPriority="72"/>
+    <w:lsdException w:name="Colorful Grid" w:uiPriority="73"/>
+    <w:lsdException w:name="Light Shading Accent 1" w:uiPriority="60"/>
+    <w:lsdException w:name="Light List Accent 1" w:uiPriority="61"/>
+    <w:lsdException w:name="Light Grid Accent 1" w:uiPriority="62"/>
+    <w:lsdException w:name="Medium Shading 1 Accent 1" w:uiPriority="63"/>
+    <w:lsdException w:name="Medium Shading 2 Accent 1" w:uiPriority="64"/>
+    <w:lsdException w:name="Medium List 1 Accent 1" w:uiPriority="65"/>
+    <w:lsdException w:name="Revision" w:semiHidden="1" w:uiPriority="99" w:unhideWhenUsed="1"/>
+    <w:lsdException w:name="List Paragraph" w:semiHidden="1" w:uiPriority="99" w:unhideWhenUsed="1"/>
+    <w:lsdException w:name="Quote" w:semiHidden="1" w:uiPriority="99" w:unhideWhenUsed="1"/>
+    <w:lsdException w:name="Intense Quote" w:semiHidden="1" w:uiPriority="99" w:unhideWhenUsed="1"/>
+    <w:lsdException w:name="Medium List 2 Accent 1" w:uiPriority="66"/>
+    <w:lsdException w:name="Medium Grid 1 Accent 1" w:uiPriority="67"/>
+    <w:lsdException w:name="Medium Grid 2 Accent 1" w:uiPriority="68"/>
+    <w:lsdException w:name="Medium Grid 3 Accent 1" w:uiPriority="69"/>
+    <w:lsdException w:name="Dark List Accent 1" w:uiPriority="70"/>
+    <w:lsdException w:name="Colorful Shading Accent 1" w:uiPriority="71"/>
+    <w:lsdException w:name="Colorful List Accent 1" w:uiPriority="72"/>
+    <w:lsdException w:name="Colorful Grid Accent 1" w:uiPriority="73"/>
+    <w:lsdException w:name="Light Shading Accent 2" w:uiPriority="60"/>
+    <w:lsdException w:name="Light List Accent 2" w:uiPriority="61"/>
+    <w:lsdException w:name="Light Grid Accent 2" w:uiPriority="62"/>
+    <w:lsdException w:name="Medium Shading 1 Accent 2" w:uiPriority="63"/>
+    <w:lsdException w:name="Medium Shading 2 Accent 2" w:uiPriority="64"/>
+    <w:lsdException w:name="Medium List 1 Accent 2" w:uiPriority="65"/>
+    <w:lsdException w:name="Medium List 2 Accent 2" w:uiPriority="66"/>
+    <w:lsdException w:name="Medium Grid 1 Accent 2" w:uiPriority="67"/>
+    <w:lsdException w:name="Medium Grid 2 Accent 2" w:uiPriority="68"/>
+    <w:lsdException w:name="Medium Grid 3 Accent 2" w:uiPriority="69"/>
+    <w:lsdException w:name="Dark List Accent 2" w:uiPriority="70"/>
+    <w:lsdException w:name="Colorful Shading Accent 2" w:uiPriority="71"/>
+    <w:lsdException w:name="Colorful List Accent 2" w:uiPriority="72"/>
+    <w:lsdException w:name="Colorful Grid Accent 2" w:uiPriority="73"/>
+    <w:lsdException w:name="Light Shading Accent 3" w:uiPriority="60"/>
+    <w:lsdException w:name="Light List Accent 3" w:uiPriority="61"/>
+    <w:lsdException w:name="Light Grid Accent 3" w:uiPriority="62"/>
+    <w:lsdException w:name="Medium Shading 1 Accent 3" w:uiPriority="63"/>
+    <w:lsdException w:name="Medium Shading 2 Accent 3" w:uiPriority="64"/>
+    <w:lsdException w:name="Medium List 1 Accent 3" w:uiPriority="65"/>
+    <w:lsdException w:name="Medium List 2 Accent 3" w:uiPriority="66"/>
+    <w:lsdException w:name="Medium Grid 1 Accent 3" w:uiPriority="67"/>
+    <w:lsdException w:name="Medium Grid 2 Accent 3" w:uiPriority="68"/>
+    <w:lsdException w:name="Medium Grid 3 Accent 3" w:uiPriority="69"/>
+    <w:lsdException w:name="Dark List Accent 3" w:uiPriority="70"/>
+    <w:lsdException w:name="Colorful Shading Accent 3" w:uiPriority="71"/>
+    <w:lsdException w:name="Colorful List Accent 3" w:uiPriority="72"/>
+    <w:lsdException w:name="Colorful Grid Accent 3" w:uiPriority="73"/>
+    <w:lsdException w:name="Light Shading Accent 4" w:uiPriority="60"/>
+    <w:lsdException w:name="Light List Accent 4" w:uiPriority="61"/>
+    <w:lsdException w:name="Light Grid Accent 4" w:uiPriority="62"/>
+    <w:lsdException w:name="Medium Shading 1 Accent 4" w:uiPriority="63"/>
+    <w:lsdException w:name="Medium Shading 2 Accent 4" w:uiPriority="64"/>
+    <w:lsdException w:name="Medium List 1 Accent 4" w:uiPriority="65"/>
+    <w:lsdException w:name="Medium List 2 Accent 4" w:uiPriority="66"/>
+    <w:lsdException w:name="Medium Grid 1 Accent 4" w:uiPriority="67"/>
+    <w:lsdException w:name="Medium Grid 2 Accent 4" w:uiPriority="68"/>
+    <w:lsdException w:name="Medium Grid 3 Accent 4" w:uiPriority="69"/>
+    <w:lsdException w:name="Dark List Accent 4" w:uiPriority="70"/>
+    <w:lsdException w:name="Colorful Shading Accent 4" w:uiPriority="71"/>
+    <w:lsdException w:name="Colorful List Accent 4" w:uiPriority="72"/>
+    <w:lsdException w:name="Colorful Grid Accent 4" w:uiPriority="73"/>
+    <w:lsdException w:name="Light Shading Accent 5" w:uiPriority="60"/>
+    <w:lsdException w:name="Light List Accent 5" w:uiPriority="61"/>
+    <w:lsdException w:name="Light Grid Accent 5" w:uiPriority="62"/>
+    <w:lsdException w:name="Medium Shading 1 Accent 5" w:uiPriority="63"/>
+    <w:lsdException w:name="Medium Shading 2 Accent 5" w:uiPriority="64"/>
+    <w:lsdException w:name="Medium List 1 Accent 5" w:uiPriority="65"/>
+    <w:lsdException w:name="Medium List 2 Accent 5" w:uiPriority="66"/>
+    <w:lsdException w:name="Medium Grid 1 Accent 5" w:uiPriority="67"/>
+    <w:lsdException w:name="Medium Grid 2 Accent 5" w:uiPriority="68"/>
+    <w:lsdException w:name="Medium Grid 3 Accent 5" w:uiPriority="69"/>
+    <w:lsdException w:name="Dark List Accent 5" w:uiPriority="70"/>
+    <w:lsdException w:name="Colorful Shading Accent 5" w:uiPriority="71"/>
+    <w:lsdException w:name="Colorful List Accent 5" w:uiPriority="72"/>
+    <w:lsdException w:name="Colorful Grid Accent 5" w:uiPriority="73"/>
+    <w:lsdException w:name="Light Shading Accent 6" w:uiPriority="60"/>
+    <w:lsdException w:name="Light List Accent 6" w:uiPriority="61"/>
+    <w:lsdException w:name="Light Grid Accent 6" w:uiPriority="62"/>
+    <w:lsdException w:name="Medium Shading 1 Accent 6" w:uiPriority="63"/>
+    <w:lsdException w:name="Medium Shading 2 Accent 6" w:uiPriority="64"/>
+    <w:lsdException w:name="Medium List 1 Accent 6" w:uiPriority="65"/>
+    <w:lsdException w:name="Medium List 2 Accent 6" w:uiPriority="66"/>
+    <w:lsdException w:name="Medium Grid 1 Accent 6" w:uiPriority="67"/>
+    <w:lsdException w:name="Medium Grid 2 Accent 6" w:uiPriority="68"/>
+    <w:lsdException w:name="Medium Grid 3 Accent 6" w:uiPriority="69"/>
+    <w:lsdException w:name="Dark List Accent 6" w:uiPriority="70"/>
+    <w:lsdException w:name="Colorful Shading Accent 6" w:uiPriority="71"/>
+    <w:lsdException w:name="Colorful List Accent 6" w:uiPriority="72"/>
+    <w:lsdException w:name="Colorful Grid Accent 6" w:uiPriority="73"/>
+    <w:lsdException w:name="Subtle Emphasis" w:uiPriority="19" w:qFormat="1"/>
+    <w:lsdException w:name="Intense Emphasis" w:uiPriority="21" w:qFormat="1"/>
+    <w:lsdException w:name="Subtle Reference" w:uiPriority="31" w:qFormat="1"/>
+    <w:lsdException w:name="Intense Reference" w:uiPriority="32" w:qFormat="1"/>
+    <w:lsdException w:name="Book Title" w:uiPriority="33" w:qFormat="1"/>
+    <w:lsdException w:name="Bibliography" w:semiHidden="1" w:uiPriority="37" w:unhideWhenUsed="1"/>
+    <w:lsdException w:name="TOC Heading" w:semiHidden="1" w:uiPriority="39" w:unhideWhenUsed="1" w:qFormat="1"/>
   </w:latentStyles>
-  <w:style w:type="paragraph" w:default="1" w:styleId="1">
+  <w:style w:type="paragraph" w:default="1" w:styleId="a">
     <w:name w:val="Normal"/>
     <w:qFormat/>
-    <w:uiPriority w:val="0"/>
+    <w:rsid w:val="00E77EB0"/>
     <w:pPr>
       <w:widowControl w:val="0"/>
       <w:jc w:val="both"/>
     </w:pPr>
     <w:rPr>
-      <w:rFonts w:asciiTheme="minorHAnsi" w:hAnsiTheme="minorHAnsi" w:eastAsiaTheme="minorEastAsia" w:cstheme="minorBidi"/>
       <w:kern w:val="2"/>
       <w:sz w:val="21"/>
       <w:szCs w:val="24"/>
-      <w:lang w:val="en-US" w:eastAsia="zh-CN" w:bidi="ar-SA"/>
     </w:rPr>
   </w:style>
-  <w:style w:type="character" w:default="1" w:styleId="4">
+  <w:style w:type="character" w:default="1" w:styleId="a0">
     <w:name w:val="Default Paragraph Font"/>
+    <w:uiPriority w:val="1"/>
+    <w:semiHidden/>
     <w:unhideWhenUsed/>
-    <w:uiPriority w:val="1"/>
   </w:style>
-  <w:style w:type="table" w:default="1" w:styleId="5">
+  <w:style w:type="table" w:default="1" w:styleId="a1">
     <w:name w:val="Normal Table"/>
+    <w:uiPriority w:val="99"/>
+    <w:semiHidden/>
     <w:unhideWhenUsed/>
     <w:qFormat/>
-    <w:uiPriority w:val="99"/>
     <w:tblPr>
-      <w:tblLayout w:type="fixed"/>
+      <w:tblInd w:w="0" w:type="dxa"/>
       <w:tblCellMar>
         <w:top w:w="0" w:type="dxa"/>
         <w:left w:w="108" w:type="dxa"/>
@@ -2444,12 +1998,18 @@
       </w:tblCellMar>
     </w:tblPr>
   </w:style>
-  <w:style w:type="paragraph" w:styleId="2">
+  <w:style w:type="numbering" w:default="1" w:styleId="a2">
+    <w:name w:val="No List"/>
+    <w:uiPriority w:val="99"/>
+    <w:semiHidden/>
+    <w:unhideWhenUsed/>
+  </w:style>
+  <w:style w:type="paragraph" w:styleId="a3">
     <w:name w:val="footer"/>
-    <w:basedOn w:val="1"/>
-    <w:link w:val="8"/>
+    <w:basedOn w:val="a"/>
+    <w:link w:val="Char"/>
     <w:qFormat/>
-    <w:uiPriority w:val="0"/>
+    <w:rsid w:val="00E77EB0"/>
     <w:pPr>
       <w:tabs>
         <w:tab w:val="center" w:pos="4153"/>
@@ -2463,15 +2023,15 @@
       <w:szCs w:val="18"/>
     </w:rPr>
   </w:style>
-  <w:style w:type="paragraph" w:styleId="3">
+  <w:style w:type="paragraph" w:styleId="a4">
     <w:name w:val="header"/>
-    <w:basedOn w:val="1"/>
-    <w:link w:val="7"/>
+    <w:basedOn w:val="a"/>
+    <w:link w:val="Char0"/>
     <w:qFormat/>
-    <w:uiPriority w:val="0"/>
+    <w:rsid w:val="00E77EB0"/>
     <w:pPr>
       <w:pBdr>
-        <w:bottom w:val="single" w:color="auto" w:sz="6" w:space="1"/>
+        <w:bottom w:val="single" w:sz="6" w:space="1" w:color="auto"/>
       </w:pBdr>
       <w:tabs>
         <w:tab w:val="center" w:pos="4153"/>
@@ -2485,25 +2045,25 @@
       <w:szCs w:val="18"/>
     </w:rPr>
   </w:style>
-  <w:style w:type="table" w:styleId="6">
+  <w:style w:type="table" w:styleId="a5">
     <w:name w:val="Table Grid"/>
-    <w:basedOn w:val="5"/>
+    <w:basedOn w:val="a1"/>
     <w:qFormat/>
-    <w:uiPriority w:val="0"/>
+    <w:rsid w:val="00E77EB0"/>
     <w:pPr>
       <w:widowControl w:val="0"/>
       <w:jc w:val="both"/>
     </w:pPr>
     <w:tblPr>
+      <w:tblInd w:w="0" w:type="dxa"/>
       <w:tblBorders>
-        <w:top w:val="single" w:color="auto" w:sz="4" w:space="0"/>
-        <w:left w:val="single" w:color="auto" w:sz="4" w:space="0"/>
-        <w:bottom w:val="single" w:color="auto" w:sz="4" w:space="0"/>
-        <w:right w:val="single" w:color="auto" w:sz="4" w:space="0"/>
-        <w:insideH w:val="single" w:color="auto" w:sz="4" w:space="0"/>
-        <w:insideV w:val="single" w:color="auto" w:sz="4" w:space="0"/>
+        <w:top w:val="single" w:sz="4" w:space="0" w:color="auto"/>
+        <w:left w:val="single" w:sz="4" w:space="0" w:color="auto"/>
+        <w:bottom w:val="single" w:sz="4" w:space="0" w:color="auto"/>
+        <w:right w:val="single" w:sz="4" w:space="0" w:color="auto"/>
+        <w:insideH w:val="single" w:sz="4" w:space="0" w:color="auto"/>
+        <w:insideV w:val="single" w:sz="4" w:space="0" w:color="auto"/>
       </w:tblBorders>
-      <w:tblLayout w:type="fixed"/>
       <w:tblCellMar>
         <w:top w:w="0" w:type="dxa"/>
         <w:left w:w="108" w:type="dxa"/>
@@ -2512,24 +2072,24 @@
       </w:tblCellMar>
     </w:tblPr>
   </w:style>
-  <w:style w:type="character" w:customStyle="1" w:styleId="7">
+  <w:style w:type="character" w:customStyle="1" w:styleId="Char0">
     <w:name w:val="页眉 Char"/>
-    <w:basedOn w:val="4"/>
-    <w:link w:val="3"/>
+    <w:basedOn w:val="a0"/>
+    <w:link w:val="a4"/>
     <w:qFormat/>
-    <w:uiPriority w:val="0"/>
+    <w:rsid w:val="00E77EB0"/>
     <w:rPr>
       <w:kern w:val="2"/>
       <w:sz w:val="18"/>
       <w:szCs w:val="18"/>
     </w:rPr>
   </w:style>
-  <w:style w:type="character" w:customStyle="1" w:styleId="8">
+  <w:style w:type="character" w:customStyle="1" w:styleId="Char">
     <w:name w:val="页脚 Char"/>
-    <w:basedOn w:val="4"/>
-    <w:link w:val="2"/>
+    <w:basedOn w:val="a0"/>
+    <w:link w:val="a3"/>
     <w:qFormat/>
-    <w:uiPriority w:val="0"/>
+    <w:rsid w:val="00E77EB0"/>
     <w:rPr>
       <w:kern w:val="2"/>
       <w:sz w:val="18"/>
@@ -2791,6 +2351,7 @@
     </a:fmtScheme>
   </a:themeElements>
   <a:objectDefaults/>
+  <a:extraClrSchemeLst/>
 </a:theme>
 </file>
 

</xml_diff>

<commit_message>
@wuruibao  对user  login() 添加注释，修改admin login(),生成Token并存入Redis数据库  Data: 2017-12-15 23:11:35
</commit_message>
<xml_diff>
--- a/doc/职责分工明确表.docx
+++ b/doc/职责分工明确表.docx
@@ -1,14 +1,28 @@
 
 <file path=word/document.xml><?xml version="1.0" encoding="utf-8"?>
-<w:document xmlns:ve="http://schemas.openxmlformats.org/markup-compatibility/2006" xmlns:o="urn:schemas-microsoft-com:office:office" xmlns:r="http://schemas.openxmlformats.org/officeDocument/2006/relationships" xmlns:m="http://schemas.openxmlformats.org/officeDocument/2006/math" xmlns:v="urn:schemas-microsoft-com:vml" xmlns:wp="http://schemas.openxmlformats.org/drawingml/2006/wordprocessingDrawing" xmlns:w10="urn:schemas-microsoft-com:office:word" xmlns:w="http://schemas.openxmlformats.org/wordprocessingml/2006/main" xmlns:wne="http://schemas.microsoft.com/office/word/2006/wordml">
+<w:document xmlns:wpc="http://schemas.microsoft.com/office/word/2010/wordprocessingCanvas" xmlns:mc="http://schemas.openxmlformats.org/markup-compatibility/2006" xmlns:o="urn:schemas-microsoft-com:office:office" xmlns:r="http://schemas.openxmlformats.org/officeDocument/2006/relationships" xmlns:m="http://schemas.openxmlformats.org/officeDocument/2006/math" xmlns:v="urn:schemas-microsoft-com:vml" xmlns:wp14="http://schemas.microsoft.com/office/word/2010/wordprocessingDrawing" xmlns:wp="http://schemas.openxmlformats.org/drawingml/2006/wordprocessingDrawing" xmlns:w="http://schemas.openxmlformats.org/wordprocessingml/2006/main" xmlns:w14="http://schemas.microsoft.com/office/word/2010/wordml" xmlns:w10="urn:schemas-microsoft-com:office:word" xmlns:w15="http://schemas.microsoft.com/office/word/2012/wordml" xmlns:wpg="http://schemas.microsoft.com/office/word/2010/wordprocessingGroup" xmlns:wpi="http://schemas.microsoft.com/office/word/2010/wordprocessingInk" xmlns:wne="http://schemas.microsoft.com/office/word/2006/wordml" xmlns:wps="http://schemas.microsoft.com/office/word/2010/wordprocessingShape" xmlns:wpsCustomData="http://www.wps.cn/officeDocument/2013/wpsCustomData" mc:Ignorable="w14 w15 wp14">
   <w:body>
     <w:tbl>
       <w:tblPr>
-        <w:tblStyle w:val="a5"/>
+        <w:tblStyle w:val="6"/>
         <w:tblW w:w="10265" w:type="dxa"/>
         <w:jc w:val="center"/>
+        <w:tblInd w:w="0" w:type="dxa"/>
+        <w:tblBorders>
+          <w:top w:val="single" w:color="auto" w:sz="4" w:space="0"/>
+          <w:left w:val="single" w:color="auto" w:sz="4" w:space="0"/>
+          <w:bottom w:val="single" w:color="auto" w:sz="4" w:space="0"/>
+          <w:right w:val="single" w:color="auto" w:sz="4" w:space="0"/>
+          <w:insideH w:val="single" w:color="auto" w:sz="4" w:space="0"/>
+          <w:insideV w:val="single" w:color="auto" w:sz="4" w:space="0"/>
+        </w:tblBorders>
         <w:tblLayout w:type="fixed"/>
-        <w:tblLook w:val="04A0"/>
+        <w:tblCellMar>
+          <w:top w:w="0" w:type="dxa"/>
+          <w:left w:w="108" w:type="dxa"/>
+          <w:bottom w:w="0" w:type="dxa"/>
+          <w:right w:w="108" w:type="dxa"/>
+        </w:tblCellMar>
       </w:tblPr>
       <w:tblGrid>
         <w:gridCol w:w="1254"/>
@@ -17,8 +31,25 @@
         <w:gridCol w:w="3416"/>
       </w:tblGrid>
       <w:tr>
+        <w:tblPrEx>
+          <w:tblBorders>
+            <w:top w:val="single" w:color="auto" w:sz="4" w:space="0"/>
+            <w:left w:val="single" w:color="auto" w:sz="4" w:space="0"/>
+            <w:bottom w:val="single" w:color="auto" w:sz="4" w:space="0"/>
+            <w:right w:val="single" w:color="auto" w:sz="4" w:space="0"/>
+            <w:insideH w:val="single" w:color="auto" w:sz="4" w:space="0"/>
+            <w:insideV w:val="single" w:color="auto" w:sz="4" w:space="0"/>
+          </w:tblBorders>
+          <w:tblLayout w:type="fixed"/>
+          <w:tblCellMar>
+            <w:top w:w="0" w:type="dxa"/>
+            <w:left w:w="108" w:type="dxa"/>
+            <w:bottom w:w="0" w:type="dxa"/>
+            <w:right w:w="108" w:type="dxa"/>
+          </w:tblCellMar>
+        </w:tblPrEx>
         <w:trPr>
-          <w:trHeight w:val="359"/>
+          <w:trHeight w:val="359" w:hRule="atLeast"/>
           <w:jc w:val="center"/>
         </w:trPr>
         <w:tc>
@@ -87,6 +118,23 @@
         </w:tc>
       </w:tr>
       <w:tr>
+        <w:tblPrEx>
+          <w:tblBorders>
+            <w:top w:val="single" w:color="auto" w:sz="4" w:space="0"/>
+            <w:left w:val="single" w:color="auto" w:sz="4" w:space="0"/>
+            <w:bottom w:val="single" w:color="auto" w:sz="4" w:space="0"/>
+            <w:right w:val="single" w:color="auto" w:sz="4" w:space="0"/>
+            <w:insideH w:val="single" w:color="auto" w:sz="4" w:space="0"/>
+            <w:insideV w:val="single" w:color="auto" w:sz="4" w:space="0"/>
+          </w:tblBorders>
+          <w:tblLayout w:type="fixed"/>
+          <w:tblCellMar>
+            <w:top w:w="0" w:type="dxa"/>
+            <w:left w:w="108" w:type="dxa"/>
+            <w:bottom w:w="0" w:type="dxa"/>
+            <w:right w:w="108" w:type="dxa"/>
+          </w:tblCellMar>
+        </w:tblPrEx>
         <w:trPr>
           <w:jc w:val="center"/>
         </w:trPr>
@@ -157,6 +205,23 @@
         </w:tc>
       </w:tr>
       <w:tr>
+        <w:tblPrEx>
+          <w:tblBorders>
+            <w:top w:val="single" w:color="auto" w:sz="4" w:space="0"/>
+            <w:left w:val="single" w:color="auto" w:sz="4" w:space="0"/>
+            <w:bottom w:val="single" w:color="auto" w:sz="4" w:space="0"/>
+            <w:right w:val="single" w:color="auto" w:sz="4" w:space="0"/>
+            <w:insideH w:val="single" w:color="auto" w:sz="4" w:space="0"/>
+            <w:insideV w:val="single" w:color="auto" w:sz="4" w:space="0"/>
+          </w:tblBorders>
+          <w:tblLayout w:type="fixed"/>
+          <w:tblCellMar>
+            <w:top w:w="0" w:type="dxa"/>
+            <w:left w:w="108" w:type="dxa"/>
+            <w:bottom w:w="0" w:type="dxa"/>
+            <w:right w:w="108" w:type="dxa"/>
+          </w:tblCellMar>
+        </w:tblPrEx>
         <w:trPr>
           <w:jc w:val="center"/>
         </w:trPr>
@@ -221,6 +286,23 @@
         </w:tc>
       </w:tr>
       <w:tr>
+        <w:tblPrEx>
+          <w:tblBorders>
+            <w:top w:val="single" w:color="auto" w:sz="4" w:space="0"/>
+            <w:left w:val="single" w:color="auto" w:sz="4" w:space="0"/>
+            <w:bottom w:val="single" w:color="auto" w:sz="4" w:space="0"/>
+            <w:right w:val="single" w:color="auto" w:sz="4" w:space="0"/>
+            <w:insideH w:val="single" w:color="auto" w:sz="4" w:space="0"/>
+            <w:insideV w:val="single" w:color="auto" w:sz="4" w:space="0"/>
+          </w:tblBorders>
+          <w:tblLayout w:type="fixed"/>
+          <w:tblCellMar>
+            <w:top w:w="0" w:type="dxa"/>
+            <w:left w:w="108" w:type="dxa"/>
+            <w:bottom w:w="0" w:type="dxa"/>
+            <w:right w:w="108" w:type="dxa"/>
+          </w:tblCellMar>
+        </w:tblPrEx>
         <w:trPr>
           <w:jc w:val="center"/>
         </w:trPr>
@@ -285,6 +367,23 @@
         </w:tc>
       </w:tr>
       <w:tr>
+        <w:tblPrEx>
+          <w:tblBorders>
+            <w:top w:val="single" w:color="auto" w:sz="4" w:space="0"/>
+            <w:left w:val="single" w:color="auto" w:sz="4" w:space="0"/>
+            <w:bottom w:val="single" w:color="auto" w:sz="4" w:space="0"/>
+            <w:right w:val="single" w:color="auto" w:sz="4" w:space="0"/>
+            <w:insideH w:val="single" w:color="auto" w:sz="4" w:space="0"/>
+            <w:insideV w:val="single" w:color="auto" w:sz="4" w:space="0"/>
+          </w:tblBorders>
+          <w:tblLayout w:type="fixed"/>
+          <w:tblCellMar>
+            <w:top w:w="0" w:type="dxa"/>
+            <w:left w:w="108" w:type="dxa"/>
+            <w:bottom w:w="0" w:type="dxa"/>
+            <w:right w:w="108" w:type="dxa"/>
+          </w:tblCellMar>
+        </w:tblPrEx>
         <w:trPr>
           <w:jc w:val="center"/>
         </w:trPr>
@@ -349,6 +448,23 @@
         </w:tc>
       </w:tr>
       <w:tr>
+        <w:tblPrEx>
+          <w:tblBorders>
+            <w:top w:val="single" w:color="auto" w:sz="4" w:space="0"/>
+            <w:left w:val="single" w:color="auto" w:sz="4" w:space="0"/>
+            <w:bottom w:val="single" w:color="auto" w:sz="4" w:space="0"/>
+            <w:right w:val="single" w:color="auto" w:sz="4" w:space="0"/>
+            <w:insideH w:val="single" w:color="auto" w:sz="4" w:space="0"/>
+            <w:insideV w:val="single" w:color="auto" w:sz="4" w:space="0"/>
+          </w:tblBorders>
+          <w:tblLayout w:type="fixed"/>
+          <w:tblCellMar>
+            <w:top w:w="0" w:type="dxa"/>
+            <w:left w:w="108" w:type="dxa"/>
+            <w:bottom w:w="0" w:type="dxa"/>
+            <w:right w:w="108" w:type="dxa"/>
+          </w:tblCellMar>
+        </w:tblPrEx>
         <w:trPr>
           <w:jc w:val="center"/>
         </w:trPr>
@@ -374,37 +490,7 @@
               <w:rPr>
                 <w:rFonts w:hint="eastAsia"/>
               </w:rPr>
-              <w:t>管理员添加</w:t>
-            </w:r>
-            <w:r>
-              <w:rPr>
-                <w:rFonts w:hint="eastAsia"/>
-              </w:rPr>
-              <w:t>(</w:t>
-            </w:r>
-            <w:r>
-              <w:rPr>
-                <w:rFonts w:hint="eastAsia"/>
-              </w:rPr>
-              <w:t>中级管理员以上权限</w:t>
-            </w:r>
-            <w:r>
-              <w:rPr>
-                <w:rFonts w:hint="eastAsia"/>
-              </w:rPr>
-              <w:t>,</w:t>
-            </w:r>
-            <w:r>
-              <w:rPr>
-                <w:rFonts w:hint="eastAsia"/>
-              </w:rPr>
-              <w:t>只能添加同等级权限的管理员</w:t>
-            </w:r>
-            <w:r>
-              <w:rPr>
-                <w:rFonts w:hint="eastAsia"/>
-              </w:rPr>
-              <w:t>)</w:t>
+              <w:t>管理员添加(中级管理员以上权限,只能添加同等级权限的管理员)</w:t>
             </w:r>
           </w:p>
         </w:tc>
@@ -437,30 +523,29 @@
               <w:rPr>
                 <w:rFonts w:hint="eastAsia"/>
               </w:rPr>
-              <w:t>测试成功</w:t>
-            </w:r>
-            <w:r>
-              <w:rPr>
-                <w:rFonts w:hint="eastAsia"/>
-              </w:rPr>
-              <w:t>(</w:t>
-            </w:r>
-            <w:r>
-              <w:rPr>
-                <w:rFonts w:hint="eastAsia"/>
-              </w:rPr>
-              <w:t>管理员权限未验证</w:t>
-            </w:r>
-            <w:r>
-              <w:rPr>
-                <w:rFonts w:hint="eastAsia"/>
-              </w:rPr>
-              <w:t>)</w:t>
+              <w:t>测试成功(管理员权限未验证)</w:t>
             </w:r>
           </w:p>
         </w:tc>
       </w:tr>
       <w:tr>
+        <w:tblPrEx>
+          <w:tblBorders>
+            <w:top w:val="single" w:color="auto" w:sz="4" w:space="0"/>
+            <w:left w:val="single" w:color="auto" w:sz="4" w:space="0"/>
+            <w:bottom w:val="single" w:color="auto" w:sz="4" w:space="0"/>
+            <w:right w:val="single" w:color="auto" w:sz="4" w:space="0"/>
+            <w:insideH w:val="single" w:color="auto" w:sz="4" w:space="0"/>
+            <w:insideV w:val="single" w:color="auto" w:sz="4" w:space="0"/>
+          </w:tblBorders>
+          <w:tblLayout w:type="fixed"/>
+          <w:tblCellMar>
+            <w:top w:w="0" w:type="dxa"/>
+            <w:left w:w="108" w:type="dxa"/>
+            <w:bottom w:w="0" w:type="dxa"/>
+            <w:right w:w="108" w:type="dxa"/>
+          </w:tblCellMar>
+        </w:tblPrEx>
         <w:trPr>
           <w:jc w:val="center"/>
         </w:trPr>
@@ -486,37 +571,7 @@
               <w:rPr>
                 <w:rFonts w:hint="eastAsia"/>
               </w:rPr>
-              <w:t>管理员删除</w:t>
-            </w:r>
-            <w:r>
-              <w:rPr>
-                <w:rFonts w:hint="eastAsia"/>
-              </w:rPr>
-              <w:t>(</w:t>
-            </w:r>
-            <w:r>
-              <w:rPr>
-                <w:rFonts w:hint="eastAsia"/>
-              </w:rPr>
-              <w:t>中级管理员以上权限</w:t>
-            </w:r>
-            <w:r>
-              <w:rPr>
-                <w:rFonts w:hint="eastAsia"/>
-              </w:rPr>
-              <w:t>,</w:t>
-            </w:r>
-            <w:r>
-              <w:rPr>
-                <w:rFonts w:hint="eastAsia"/>
-              </w:rPr>
-              <w:t>只能删除同等级或之下权限的管理员</w:t>
-            </w:r>
-            <w:r>
-              <w:rPr>
-                <w:rFonts w:hint="eastAsia"/>
-              </w:rPr>
-              <w:t>)</w:t>
+              <w:t>管理员删除(中级管理员以上权限,只能删除同等级或之下权限的管理员)</w:t>
             </w:r>
           </w:p>
         </w:tc>
@@ -549,30 +604,29 @@
               <w:rPr>
                 <w:rFonts w:hint="eastAsia"/>
               </w:rPr>
-              <w:t>测试成功</w:t>
-            </w:r>
-            <w:r>
-              <w:rPr>
-                <w:rFonts w:hint="eastAsia"/>
-              </w:rPr>
-              <w:t>(</w:t>
-            </w:r>
-            <w:r>
-              <w:rPr>
-                <w:rFonts w:hint="eastAsia"/>
-              </w:rPr>
-              <w:t>管理员权限未验证</w:t>
-            </w:r>
-            <w:r>
-              <w:rPr>
-                <w:rFonts w:hint="eastAsia"/>
-              </w:rPr>
-              <w:t>)</w:t>
+              <w:t>测试成功(管理员权限未验证)</w:t>
             </w:r>
           </w:p>
         </w:tc>
       </w:tr>
       <w:tr>
+        <w:tblPrEx>
+          <w:tblBorders>
+            <w:top w:val="single" w:color="auto" w:sz="4" w:space="0"/>
+            <w:left w:val="single" w:color="auto" w:sz="4" w:space="0"/>
+            <w:bottom w:val="single" w:color="auto" w:sz="4" w:space="0"/>
+            <w:right w:val="single" w:color="auto" w:sz="4" w:space="0"/>
+            <w:insideH w:val="single" w:color="auto" w:sz="4" w:space="0"/>
+            <w:insideV w:val="single" w:color="auto" w:sz="4" w:space="0"/>
+          </w:tblBorders>
+          <w:tblLayout w:type="fixed"/>
+          <w:tblCellMar>
+            <w:top w:w="0" w:type="dxa"/>
+            <w:left w:w="108" w:type="dxa"/>
+            <w:bottom w:w="0" w:type="dxa"/>
+            <w:right w:w="108" w:type="dxa"/>
+          </w:tblCellMar>
+        </w:tblPrEx>
         <w:trPr>
           <w:jc w:val="center"/>
         </w:trPr>
@@ -598,25 +652,7 @@
               <w:rPr>
                 <w:rFonts w:hint="eastAsia"/>
               </w:rPr>
-              <w:t>管理员密码重置</w:t>
-            </w:r>
-            <w:r>
-              <w:rPr>
-                <w:rFonts w:hint="eastAsia"/>
-              </w:rPr>
-              <w:t>(</w:t>
-            </w:r>
-            <w:r>
-              <w:rPr>
-                <w:rFonts w:hint="eastAsia"/>
-              </w:rPr>
-              <w:t>中级管理员以上权限，只能重置同等级权限之下的管理员</w:t>
-            </w:r>
-            <w:r>
-              <w:rPr>
-                <w:rFonts w:hint="eastAsia"/>
-              </w:rPr>
-              <w:t>)</w:t>
+              <w:t>管理员密码重置(中级管理员以上权限，只能重置同等级权限之下的管理员)</w:t>
             </w:r>
           </w:p>
         </w:tc>
@@ -649,30 +685,29 @@
               <w:rPr>
                 <w:rFonts w:hint="eastAsia"/>
               </w:rPr>
-              <w:t>测试成功</w:t>
-            </w:r>
-            <w:r>
-              <w:rPr>
-                <w:rFonts w:hint="eastAsia"/>
-              </w:rPr>
-              <w:t>(</w:t>
-            </w:r>
-            <w:r>
-              <w:rPr>
-                <w:rFonts w:hint="eastAsia"/>
-              </w:rPr>
-              <w:t>管理员权限未验证</w:t>
-            </w:r>
-            <w:r>
-              <w:rPr>
-                <w:rFonts w:hint="eastAsia"/>
-              </w:rPr>
-              <w:t>)</w:t>
+              <w:t>测试成功(管理员权限未验证)</w:t>
             </w:r>
           </w:p>
         </w:tc>
       </w:tr>
       <w:tr>
+        <w:tblPrEx>
+          <w:tblBorders>
+            <w:top w:val="single" w:color="auto" w:sz="4" w:space="0"/>
+            <w:left w:val="single" w:color="auto" w:sz="4" w:space="0"/>
+            <w:bottom w:val="single" w:color="auto" w:sz="4" w:space="0"/>
+            <w:right w:val="single" w:color="auto" w:sz="4" w:space="0"/>
+            <w:insideH w:val="single" w:color="auto" w:sz="4" w:space="0"/>
+            <w:insideV w:val="single" w:color="auto" w:sz="4" w:space="0"/>
+          </w:tblBorders>
+          <w:tblLayout w:type="fixed"/>
+          <w:tblCellMar>
+            <w:top w:w="0" w:type="dxa"/>
+            <w:left w:w="108" w:type="dxa"/>
+            <w:bottom w:w="0" w:type="dxa"/>
+            <w:right w:w="108" w:type="dxa"/>
+          </w:tblCellMar>
+        </w:tblPrEx>
         <w:trPr>
           <w:jc w:val="center"/>
         </w:trPr>
@@ -725,7 +760,7 @@
           </w:tcPr>
           <w:p>
             <w:pPr>
-              <w:ind w:firstLineChars="100" w:firstLine="210"/>
+              <w:ind w:firstLine="210" w:firstLineChars="100"/>
             </w:pPr>
             <w:r>
               <w:rPr>
@@ -737,6 +772,23 @@
         </w:tc>
       </w:tr>
       <w:tr>
+        <w:tblPrEx>
+          <w:tblBorders>
+            <w:top w:val="single" w:color="auto" w:sz="4" w:space="0"/>
+            <w:left w:val="single" w:color="auto" w:sz="4" w:space="0"/>
+            <w:bottom w:val="single" w:color="auto" w:sz="4" w:space="0"/>
+            <w:right w:val="single" w:color="auto" w:sz="4" w:space="0"/>
+            <w:insideH w:val="single" w:color="auto" w:sz="4" w:space="0"/>
+            <w:insideV w:val="single" w:color="auto" w:sz="4" w:space="0"/>
+          </w:tblBorders>
+          <w:tblLayout w:type="fixed"/>
+          <w:tblCellMar>
+            <w:top w:w="0" w:type="dxa"/>
+            <w:left w:w="108" w:type="dxa"/>
+            <w:bottom w:w="0" w:type="dxa"/>
+            <w:right w:w="108" w:type="dxa"/>
+          </w:tblCellMar>
+        </w:tblPrEx>
         <w:trPr>
           <w:jc w:val="center"/>
         </w:trPr>
@@ -797,30 +849,29 @@
               <w:rPr>
                 <w:rFonts w:hint="eastAsia"/>
               </w:rPr>
-              <w:t>测试成功</w:t>
-            </w:r>
-            <w:r>
-              <w:rPr>
-                <w:rFonts w:hint="eastAsia"/>
-              </w:rPr>
-              <w:t>(</w:t>
-            </w:r>
-            <w:r>
-              <w:rPr>
-                <w:rFonts w:hint="eastAsia"/>
-              </w:rPr>
-              <w:t>管理员权限未验证</w:t>
-            </w:r>
-            <w:r>
-              <w:rPr>
-                <w:rFonts w:hint="eastAsia"/>
-              </w:rPr>
-              <w:t>)</w:t>
+              <w:t>测试成功(管理员权限未验证)</w:t>
             </w:r>
           </w:p>
         </w:tc>
       </w:tr>
       <w:tr>
+        <w:tblPrEx>
+          <w:tblBorders>
+            <w:top w:val="single" w:color="auto" w:sz="4" w:space="0"/>
+            <w:left w:val="single" w:color="auto" w:sz="4" w:space="0"/>
+            <w:bottom w:val="single" w:color="auto" w:sz="4" w:space="0"/>
+            <w:right w:val="single" w:color="auto" w:sz="4" w:space="0"/>
+            <w:insideH w:val="single" w:color="auto" w:sz="4" w:space="0"/>
+            <w:insideV w:val="single" w:color="auto" w:sz="4" w:space="0"/>
+          </w:tblBorders>
+          <w:tblLayout w:type="fixed"/>
+          <w:tblCellMar>
+            <w:top w:w="0" w:type="dxa"/>
+            <w:left w:w="108" w:type="dxa"/>
+            <w:bottom w:w="0" w:type="dxa"/>
+            <w:right w:w="108" w:type="dxa"/>
+          </w:tblCellMar>
+        </w:tblPrEx>
         <w:trPr>
           <w:jc w:val="center"/>
         </w:trPr>
@@ -884,6 +935,23 @@
         </w:tc>
       </w:tr>
       <w:tr>
+        <w:tblPrEx>
+          <w:tblBorders>
+            <w:top w:val="single" w:color="auto" w:sz="4" w:space="0"/>
+            <w:left w:val="single" w:color="auto" w:sz="4" w:space="0"/>
+            <w:bottom w:val="single" w:color="auto" w:sz="4" w:space="0"/>
+            <w:right w:val="single" w:color="auto" w:sz="4" w:space="0"/>
+            <w:insideH w:val="single" w:color="auto" w:sz="4" w:space="0"/>
+            <w:insideV w:val="single" w:color="auto" w:sz="4" w:space="0"/>
+          </w:tblBorders>
+          <w:tblLayout w:type="fixed"/>
+          <w:tblCellMar>
+            <w:top w:w="0" w:type="dxa"/>
+            <w:left w:w="108" w:type="dxa"/>
+            <w:bottom w:w="0" w:type="dxa"/>
+            <w:right w:w="108" w:type="dxa"/>
+          </w:tblCellMar>
+        </w:tblPrEx>
         <w:trPr>
           <w:jc w:val="center"/>
         </w:trPr>
@@ -909,13 +977,7 @@
               <w:rPr>
                 <w:rFonts w:hint="eastAsia"/>
               </w:rPr>
-              <w:t>用户封号</w:t>
-            </w:r>
-            <w:r>
-              <w:rPr>
-                <w:rFonts w:hint="eastAsia"/>
-              </w:rPr>
-              <w:t>()</w:t>
+              <w:t>用户封号()</w:t>
             </w:r>
           </w:p>
         </w:tc>
@@ -947,24 +1009,29 @@
               <w:rPr>
                 <w:rFonts w:hint="eastAsia"/>
               </w:rPr>
-              <w:t>(</w:t>
-            </w:r>
-            <w:r>
-              <w:rPr>
-                <w:rFonts w:hint="eastAsia"/>
-              </w:rPr>
-              <w:t>管理员权限未验证</w:t>
-            </w:r>
-            <w:r>
-              <w:rPr>
-                <w:rFonts w:hint="eastAsia"/>
-              </w:rPr>
-              <w:t>)</w:t>
+              <w:t>(管理员权限未验证)</w:t>
             </w:r>
           </w:p>
         </w:tc>
       </w:tr>
       <w:tr>
+        <w:tblPrEx>
+          <w:tblBorders>
+            <w:top w:val="single" w:color="auto" w:sz="4" w:space="0"/>
+            <w:left w:val="single" w:color="auto" w:sz="4" w:space="0"/>
+            <w:bottom w:val="single" w:color="auto" w:sz="4" w:space="0"/>
+            <w:right w:val="single" w:color="auto" w:sz="4" w:space="0"/>
+            <w:insideH w:val="single" w:color="auto" w:sz="4" w:space="0"/>
+            <w:insideV w:val="single" w:color="auto" w:sz="4" w:space="0"/>
+          </w:tblBorders>
+          <w:tblLayout w:type="fixed"/>
+          <w:tblCellMar>
+            <w:top w:w="0" w:type="dxa"/>
+            <w:left w:w="108" w:type="dxa"/>
+            <w:bottom w:w="0" w:type="dxa"/>
+            <w:right w:w="108" w:type="dxa"/>
+          </w:tblCellMar>
+        </w:tblPrEx>
         <w:trPr>
           <w:jc w:val="center"/>
         </w:trPr>
@@ -1022,24 +1089,29 @@
               <w:rPr>
                 <w:rFonts w:hint="eastAsia"/>
               </w:rPr>
-              <w:t>(</w:t>
-            </w:r>
-            <w:r>
-              <w:rPr>
-                <w:rFonts w:hint="eastAsia"/>
-              </w:rPr>
-              <w:t>管理员权限未验证</w:t>
-            </w:r>
-            <w:r>
-              <w:rPr>
-                <w:rFonts w:hint="eastAsia"/>
-              </w:rPr>
-              <w:t>)</w:t>
+              <w:t>(管理员权限未验证)</w:t>
             </w:r>
           </w:p>
         </w:tc>
       </w:tr>
       <w:tr>
+        <w:tblPrEx>
+          <w:tblBorders>
+            <w:top w:val="single" w:color="auto" w:sz="4" w:space="0"/>
+            <w:left w:val="single" w:color="auto" w:sz="4" w:space="0"/>
+            <w:bottom w:val="single" w:color="auto" w:sz="4" w:space="0"/>
+            <w:right w:val="single" w:color="auto" w:sz="4" w:space="0"/>
+            <w:insideH w:val="single" w:color="auto" w:sz="4" w:space="0"/>
+            <w:insideV w:val="single" w:color="auto" w:sz="4" w:space="0"/>
+          </w:tblBorders>
+          <w:tblLayout w:type="fixed"/>
+          <w:tblCellMar>
+            <w:top w:w="0" w:type="dxa"/>
+            <w:left w:w="108" w:type="dxa"/>
+            <w:bottom w:w="0" w:type="dxa"/>
+            <w:right w:w="108" w:type="dxa"/>
+          </w:tblCellMar>
+        </w:tblPrEx>
         <w:trPr>
           <w:jc w:val="center"/>
         </w:trPr>
@@ -1097,6 +1169,23 @@
         </w:tc>
       </w:tr>
       <w:tr>
+        <w:tblPrEx>
+          <w:tblBorders>
+            <w:top w:val="single" w:color="auto" w:sz="4" w:space="0"/>
+            <w:left w:val="single" w:color="auto" w:sz="4" w:space="0"/>
+            <w:bottom w:val="single" w:color="auto" w:sz="4" w:space="0"/>
+            <w:right w:val="single" w:color="auto" w:sz="4" w:space="0"/>
+            <w:insideH w:val="single" w:color="auto" w:sz="4" w:space="0"/>
+            <w:insideV w:val="single" w:color="auto" w:sz="4" w:space="0"/>
+          </w:tblBorders>
+          <w:tblLayout w:type="fixed"/>
+          <w:tblCellMar>
+            <w:top w:w="0" w:type="dxa"/>
+            <w:left w:w="108" w:type="dxa"/>
+            <w:bottom w:w="0" w:type="dxa"/>
+            <w:right w:w="108" w:type="dxa"/>
+          </w:tblCellMar>
+        </w:tblPrEx>
         <w:trPr>
           <w:jc w:val="center"/>
         </w:trPr>
@@ -1122,13 +1211,7 @@
               <w:rPr>
                 <w:rFonts w:hint="eastAsia"/>
               </w:rPr>
-              <w:t>管理员权限添加</w:t>
-            </w:r>
-            <w:r>
-              <w:rPr>
-                <w:rFonts w:hint="eastAsia"/>
-              </w:rPr>
-              <w:t xml:space="preserve"> </w:t>
+              <w:t xml:space="preserve">管理员权限添加 </w:t>
             </w:r>
           </w:p>
         </w:tc>
@@ -1166,6 +1249,23 @@
         </w:tc>
       </w:tr>
       <w:tr>
+        <w:tblPrEx>
+          <w:tblBorders>
+            <w:top w:val="single" w:color="auto" w:sz="4" w:space="0"/>
+            <w:left w:val="single" w:color="auto" w:sz="4" w:space="0"/>
+            <w:bottom w:val="single" w:color="auto" w:sz="4" w:space="0"/>
+            <w:right w:val="single" w:color="auto" w:sz="4" w:space="0"/>
+            <w:insideH w:val="single" w:color="auto" w:sz="4" w:space="0"/>
+            <w:insideV w:val="single" w:color="auto" w:sz="4" w:space="0"/>
+          </w:tblBorders>
+          <w:tblLayout w:type="fixed"/>
+          <w:tblCellMar>
+            <w:top w:w="0" w:type="dxa"/>
+            <w:left w:w="108" w:type="dxa"/>
+            <w:bottom w:w="0" w:type="dxa"/>
+            <w:right w:w="108" w:type="dxa"/>
+          </w:tblCellMar>
+        </w:tblPrEx>
         <w:trPr>
           <w:jc w:val="center"/>
         </w:trPr>
@@ -1244,8 +1344,25 @@
         </w:tc>
       </w:tr>
       <w:tr>
+        <w:tblPrEx>
+          <w:tblBorders>
+            <w:top w:val="single" w:color="auto" w:sz="4" w:space="0"/>
+            <w:left w:val="single" w:color="auto" w:sz="4" w:space="0"/>
+            <w:bottom w:val="single" w:color="auto" w:sz="4" w:space="0"/>
+            <w:right w:val="single" w:color="auto" w:sz="4" w:space="0"/>
+            <w:insideH w:val="single" w:color="auto" w:sz="4" w:space="0"/>
+            <w:insideV w:val="single" w:color="auto" w:sz="4" w:space="0"/>
+          </w:tblBorders>
+          <w:tblLayout w:type="fixed"/>
+          <w:tblCellMar>
+            <w:top w:w="0" w:type="dxa"/>
+            <w:left w:w="108" w:type="dxa"/>
+            <w:bottom w:w="0" w:type="dxa"/>
+            <w:right w:w="108" w:type="dxa"/>
+          </w:tblCellMar>
+        </w:tblPrEx>
         <w:trPr>
-          <w:trHeight w:val="317"/>
+          <w:trHeight w:val="317" w:hRule="atLeast"/>
           <w:jc w:val="center"/>
         </w:trPr>
         <w:tc>
@@ -1308,6 +1425,23 @@
         </w:tc>
       </w:tr>
       <w:tr>
+        <w:tblPrEx>
+          <w:tblBorders>
+            <w:top w:val="single" w:color="auto" w:sz="4" w:space="0"/>
+            <w:left w:val="single" w:color="auto" w:sz="4" w:space="0"/>
+            <w:bottom w:val="single" w:color="auto" w:sz="4" w:space="0"/>
+            <w:right w:val="single" w:color="auto" w:sz="4" w:space="0"/>
+            <w:insideH w:val="single" w:color="auto" w:sz="4" w:space="0"/>
+            <w:insideV w:val="single" w:color="auto" w:sz="4" w:space="0"/>
+          </w:tblBorders>
+          <w:tblLayout w:type="fixed"/>
+          <w:tblCellMar>
+            <w:top w:w="0" w:type="dxa"/>
+            <w:left w:w="108" w:type="dxa"/>
+            <w:bottom w:w="0" w:type="dxa"/>
+            <w:right w:w="108" w:type="dxa"/>
+          </w:tblCellMar>
+        </w:tblPrEx>
         <w:trPr>
           <w:jc w:val="center"/>
         </w:trPr>
@@ -1365,26 +1499,31 @@
               <w:rPr>
                 <w:rFonts w:hint="eastAsia"/>
               </w:rPr>
-              <w:t>(</w:t>
-            </w:r>
-            <w:r>
-              <w:rPr>
-                <w:rFonts w:hint="eastAsia"/>
-              </w:rPr>
-              <w:t>管理员权限未验证</w:t>
-            </w:r>
-            <w:r>
-              <w:rPr>
-                <w:rFonts w:hint="eastAsia"/>
-              </w:rPr>
-              <w:t>)</w:t>
+              <w:t>(管理员权限未验证)</w:t>
             </w:r>
           </w:p>
         </w:tc>
       </w:tr>
       <w:tr>
+        <w:tblPrEx>
+          <w:tblBorders>
+            <w:top w:val="single" w:color="auto" w:sz="4" w:space="0"/>
+            <w:left w:val="single" w:color="auto" w:sz="4" w:space="0"/>
+            <w:bottom w:val="single" w:color="auto" w:sz="4" w:space="0"/>
+            <w:right w:val="single" w:color="auto" w:sz="4" w:space="0"/>
+            <w:insideH w:val="single" w:color="auto" w:sz="4" w:space="0"/>
+            <w:insideV w:val="single" w:color="auto" w:sz="4" w:space="0"/>
+          </w:tblBorders>
+          <w:tblLayout w:type="fixed"/>
+          <w:tblCellMar>
+            <w:top w:w="0" w:type="dxa"/>
+            <w:left w:w="108" w:type="dxa"/>
+            <w:bottom w:w="0" w:type="dxa"/>
+            <w:right w:w="108" w:type="dxa"/>
+          </w:tblCellMar>
+        </w:tblPrEx>
         <w:trPr>
-          <w:trHeight w:val="304"/>
+          <w:trHeight w:val="304" w:hRule="atLeast"/>
           <w:jc w:val="center"/>
         </w:trPr>
         <w:tc>
@@ -1441,24 +1580,29 @@
               <w:rPr>
                 <w:rFonts w:hint="eastAsia"/>
               </w:rPr>
-              <w:t>(</w:t>
-            </w:r>
-            <w:r>
-              <w:rPr>
-                <w:rFonts w:hint="eastAsia"/>
-              </w:rPr>
-              <w:t>管理员权限未验证</w:t>
-            </w:r>
-            <w:r>
-              <w:rPr>
-                <w:rFonts w:hint="eastAsia"/>
-              </w:rPr>
-              <w:t>)</w:t>
+              <w:t>(管理员权限未验证)</w:t>
             </w:r>
           </w:p>
         </w:tc>
       </w:tr>
       <w:tr>
+        <w:tblPrEx>
+          <w:tblBorders>
+            <w:top w:val="single" w:color="auto" w:sz="4" w:space="0"/>
+            <w:left w:val="single" w:color="auto" w:sz="4" w:space="0"/>
+            <w:bottom w:val="single" w:color="auto" w:sz="4" w:space="0"/>
+            <w:right w:val="single" w:color="auto" w:sz="4" w:space="0"/>
+            <w:insideH w:val="single" w:color="auto" w:sz="4" w:space="0"/>
+            <w:insideV w:val="single" w:color="auto" w:sz="4" w:space="0"/>
+          </w:tblBorders>
+          <w:tblLayout w:type="fixed"/>
+          <w:tblCellMar>
+            <w:top w:w="0" w:type="dxa"/>
+            <w:left w:w="108" w:type="dxa"/>
+            <w:bottom w:w="0" w:type="dxa"/>
+            <w:right w:w="108" w:type="dxa"/>
+          </w:tblCellMar>
+        </w:tblPrEx>
         <w:trPr>
           <w:jc w:val="center"/>
         </w:trPr>
@@ -1512,12 +1656,27 @@
             <w:pPr>
               <w:jc w:val="center"/>
             </w:pPr>
-            <w:bookmarkStart w:id="0" w:name="_GoBack"/>
-            <w:bookmarkEnd w:id="0"/>
           </w:p>
         </w:tc>
       </w:tr>
       <w:tr>
+        <w:tblPrEx>
+          <w:tblBorders>
+            <w:top w:val="single" w:color="auto" w:sz="4" w:space="0"/>
+            <w:left w:val="single" w:color="auto" w:sz="4" w:space="0"/>
+            <w:bottom w:val="single" w:color="auto" w:sz="4" w:space="0"/>
+            <w:right w:val="single" w:color="auto" w:sz="4" w:space="0"/>
+            <w:insideH w:val="single" w:color="auto" w:sz="4" w:space="0"/>
+            <w:insideV w:val="single" w:color="auto" w:sz="4" w:space="0"/>
+          </w:tblBorders>
+          <w:tblLayout w:type="fixed"/>
+          <w:tblCellMar>
+            <w:top w:w="0" w:type="dxa"/>
+            <w:left w:w="108" w:type="dxa"/>
+            <w:bottom w:w="0" w:type="dxa"/>
+            <w:right w:w="108" w:type="dxa"/>
+          </w:tblCellMar>
+        </w:tblPrEx>
         <w:trPr>
           <w:jc w:val="center"/>
         </w:trPr>
@@ -1575,24 +1734,29 @@
               <w:rPr>
                 <w:rFonts w:hint="eastAsia"/>
               </w:rPr>
-              <w:t>(</w:t>
-            </w:r>
-            <w:r>
-              <w:rPr>
-                <w:rFonts w:hint="eastAsia"/>
-              </w:rPr>
-              <w:t>管理员权限未验证</w:t>
-            </w:r>
-            <w:r>
-              <w:rPr>
-                <w:rFonts w:hint="eastAsia"/>
-              </w:rPr>
-              <w:t>)</w:t>
+              <w:t>(管理员权限未验证)</w:t>
             </w:r>
           </w:p>
         </w:tc>
       </w:tr>
       <w:tr>
+        <w:tblPrEx>
+          <w:tblBorders>
+            <w:top w:val="single" w:color="auto" w:sz="4" w:space="0"/>
+            <w:left w:val="single" w:color="auto" w:sz="4" w:space="0"/>
+            <w:bottom w:val="single" w:color="auto" w:sz="4" w:space="0"/>
+            <w:right w:val="single" w:color="auto" w:sz="4" w:space="0"/>
+            <w:insideH w:val="single" w:color="auto" w:sz="4" w:space="0"/>
+            <w:insideV w:val="single" w:color="auto" w:sz="4" w:space="0"/>
+          </w:tblBorders>
+          <w:tblLayout w:type="fixed"/>
+          <w:tblCellMar>
+            <w:top w:w="0" w:type="dxa"/>
+            <w:left w:w="108" w:type="dxa"/>
+            <w:bottom w:w="0" w:type="dxa"/>
+            <w:right w:w="108" w:type="dxa"/>
+          </w:tblCellMar>
+        </w:tblPrEx>
         <w:trPr>
           <w:jc w:val="center"/>
         </w:trPr>
@@ -1650,6 +1814,23 @@
         </w:tc>
       </w:tr>
       <w:tr>
+        <w:tblPrEx>
+          <w:tblBorders>
+            <w:top w:val="single" w:color="auto" w:sz="4" w:space="0"/>
+            <w:left w:val="single" w:color="auto" w:sz="4" w:space="0"/>
+            <w:bottom w:val="single" w:color="auto" w:sz="4" w:space="0"/>
+            <w:right w:val="single" w:color="auto" w:sz="4" w:space="0"/>
+            <w:insideH w:val="single" w:color="auto" w:sz="4" w:space="0"/>
+            <w:insideV w:val="single" w:color="auto" w:sz="4" w:space="0"/>
+          </w:tblBorders>
+          <w:tblLayout w:type="fixed"/>
+          <w:tblCellMar>
+            <w:top w:w="0" w:type="dxa"/>
+            <w:left w:w="108" w:type="dxa"/>
+            <w:bottom w:w="0" w:type="dxa"/>
+            <w:right w:w="108" w:type="dxa"/>
+          </w:tblCellMar>
+        </w:tblPrEx>
         <w:trPr>
           <w:jc w:val="center"/>
         </w:trPr>
@@ -1725,6 +1906,23 @@
         </w:tc>
       </w:tr>
       <w:tr>
+        <w:tblPrEx>
+          <w:tblBorders>
+            <w:top w:val="single" w:color="auto" w:sz="4" w:space="0"/>
+            <w:left w:val="single" w:color="auto" w:sz="4" w:space="0"/>
+            <w:bottom w:val="single" w:color="auto" w:sz="4" w:space="0"/>
+            <w:right w:val="single" w:color="auto" w:sz="4" w:space="0"/>
+            <w:insideH w:val="single" w:color="auto" w:sz="4" w:space="0"/>
+            <w:insideV w:val="single" w:color="auto" w:sz="4" w:space="0"/>
+          </w:tblBorders>
+          <w:tblLayout w:type="fixed"/>
+          <w:tblCellMar>
+            <w:top w:w="0" w:type="dxa"/>
+            <w:left w:w="108" w:type="dxa"/>
+            <w:bottom w:w="0" w:type="dxa"/>
+            <w:right w:w="108" w:type="dxa"/>
+          </w:tblCellMar>
+        </w:tblPrEx>
         <w:trPr>
           <w:jc w:val="center"/>
         </w:trPr>
@@ -1789,10 +1987,34 @@
                 <w:color w:val="FF0000"/>
               </w:rPr>
             </w:pPr>
+            <w:r>
+              <w:rPr>
+                <w:rFonts w:hint="eastAsia"/>
+                <w:color w:val="FF0000"/>
+              </w:rPr>
+              <w:t>延缓该功能</w:t>
+            </w:r>
           </w:p>
         </w:tc>
       </w:tr>
       <w:tr>
+        <w:tblPrEx>
+          <w:tblBorders>
+            <w:top w:val="single" w:color="auto" w:sz="4" w:space="0"/>
+            <w:left w:val="single" w:color="auto" w:sz="4" w:space="0"/>
+            <w:bottom w:val="single" w:color="auto" w:sz="4" w:space="0"/>
+            <w:right w:val="single" w:color="auto" w:sz="4" w:space="0"/>
+            <w:insideH w:val="single" w:color="auto" w:sz="4" w:space="0"/>
+            <w:insideV w:val="single" w:color="auto" w:sz="4" w:space="0"/>
+          </w:tblBorders>
+          <w:tblLayout w:type="fixed"/>
+          <w:tblCellMar>
+            <w:top w:w="0" w:type="dxa"/>
+            <w:left w:w="108" w:type="dxa"/>
+            <w:bottom w:w="0" w:type="dxa"/>
+            <w:right w:w="108" w:type="dxa"/>
+          </w:tblCellMar>
+        </w:tblPrEx>
         <w:trPr>
           <w:jc w:val="center"/>
         </w:trPr>
@@ -1814,13 +2036,13 @@
             <w:pPr>
               <w:jc w:val="center"/>
               <w:rPr>
-                <w:color w:val="FF0000"/>
-              </w:rPr>
-            </w:pPr>
-            <w:r>
-              <w:rPr>
-                <w:rFonts w:hint="eastAsia"/>
-                <w:color w:val="FF0000"/>
+                <w:color w:val="auto"/>
+              </w:rPr>
+            </w:pPr>
+            <w:r>
+              <w:rPr>
+                <w:rFonts w:hint="eastAsia"/>
+                <w:color w:val="auto"/>
               </w:rPr>
               <w:t>商品留言</w:t>
             </w:r>
@@ -1834,13 +2056,13 @@
             <w:pPr>
               <w:jc w:val="center"/>
               <w:rPr>
-                <w:color w:val="FF0000"/>
-              </w:rPr>
-            </w:pPr>
-            <w:r>
-              <w:rPr>
-                <w:rFonts w:hint="eastAsia"/>
-                <w:color w:val="FF0000"/>
+                <w:color w:val="auto"/>
+              </w:rPr>
+            </w:pPr>
+            <w:r>
+              <w:rPr>
+                <w:rFonts w:hint="eastAsia"/>
+                <w:color w:val="auto"/>
               </w:rPr>
               <w:t>100%</w:t>
             </w:r>
@@ -1854,13 +2076,30 @@
             <w:pPr>
               <w:jc w:val="center"/>
               <w:rPr>
-                <w:color w:val="FF0000"/>
+                <w:color w:val="auto"/>
               </w:rPr>
             </w:pPr>
           </w:p>
         </w:tc>
       </w:tr>
       <w:tr>
+        <w:tblPrEx>
+          <w:tblBorders>
+            <w:top w:val="single" w:color="auto" w:sz="4" w:space="0"/>
+            <w:left w:val="single" w:color="auto" w:sz="4" w:space="0"/>
+            <w:bottom w:val="single" w:color="auto" w:sz="4" w:space="0"/>
+            <w:right w:val="single" w:color="auto" w:sz="4" w:space="0"/>
+            <w:insideH w:val="single" w:color="auto" w:sz="4" w:space="0"/>
+            <w:insideV w:val="single" w:color="auto" w:sz="4" w:space="0"/>
+          </w:tblBorders>
+          <w:tblLayout w:type="fixed"/>
+          <w:tblCellMar>
+            <w:top w:w="0" w:type="dxa"/>
+            <w:left w:w="108" w:type="dxa"/>
+            <w:bottom w:w="0" w:type="dxa"/>
+            <w:right w:w="108" w:type="dxa"/>
+          </w:tblCellMar>
+        </w:tblPrEx>
         <w:trPr>
           <w:jc w:val="center"/>
         </w:trPr>
@@ -1882,13 +2121,13 @@
             <w:pPr>
               <w:jc w:val="center"/>
               <w:rPr>
-                <w:color w:val="FF0000"/>
-              </w:rPr>
-            </w:pPr>
-            <w:r>
-              <w:rPr>
-                <w:rFonts w:hint="eastAsia"/>
-                <w:color w:val="FF0000"/>
+                <w:color w:val="auto"/>
+              </w:rPr>
+            </w:pPr>
+            <w:r>
+              <w:rPr>
+                <w:rFonts w:hint="eastAsia"/>
+                <w:color w:val="auto"/>
               </w:rPr>
               <w:t>商品收藏</w:t>
             </w:r>
@@ -1902,16 +2141,21 @@
             <w:pPr>
               <w:jc w:val="center"/>
               <w:rPr>
-                <w:color w:val="FF0000"/>
-              </w:rPr>
-            </w:pPr>
-            <w:r>
-              <w:rPr>
-                <w:rFonts w:hint="eastAsia"/>
-                <w:color w:val="FF0000"/>
-              </w:rPr>
-              <w:t>否</w:t>
-            </w:r>
+                <w:rFonts w:hint="eastAsia" w:eastAsiaTheme="minorEastAsia"/>
+                <w:color w:val="auto"/>
+                <w:lang w:eastAsia="zh-CN"/>
+              </w:rPr>
+            </w:pPr>
+            <w:r>
+              <w:rPr>
+                <w:rFonts w:hint="eastAsia"/>
+                <w:color w:val="auto"/>
+                <w:lang w:val="en-US" w:eastAsia="zh-CN"/>
+              </w:rPr>
+              <w:t>100%</w:t>
+            </w:r>
+            <w:bookmarkStart w:id="0" w:name="_GoBack"/>
+            <w:bookmarkEnd w:id="0"/>
           </w:p>
         </w:tc>
         <w:tc>
@@ -1922,7 +2166,7 @@
             <w:pPr>
               <w:jc w:val="center"/>
               <w:rPr>
-                <w:color w:val="FF0000"/>
+                <w:color w:val="auto"/>
               </w:rPr>
             </w:pPr>
           </w:p>
@@ -1947,229 +2191,300 @@
     <w:sectPr>
       <w:pgSz w:w="11906" w:h="16838"/>
       <w:pgMar w:top="1440" w:right="1800" w:bottom="1440" w:left="1800" w:header="851" w:footer="992" w:gutter="0"/>
-      <w:cols w:space="425"/>
-      <w:docGrid w:type="lines" w:linePitch="312"/>
+      <w:cols w:space="425" w:num="1"/>
+      <w:docGrid w:type="lines" w:linePitch="312" w:charSpace="0"/>
     </w:sectPr>
   </w:body>
 </w:document>
 </file>
 
-<file path=word/endnotes.xml><?xml version="1.0" encoding="utf-8"?>
-<w:endnotes xmlns:ve="http://schemas.openxmlformats.org/markup-compatibility/2006" xmlns:o="urn:schemas-microsoft-com:office:office" xmlns:r="http://schemas.openxmlformats.org/officeDocument/2006/relationships" xmlns:m="http://schemas.openxmlformats.org/officeDocument/2006/math" xmlns:v="urn:schemas-microsoft-com:vml" xmlns:wp="http://schemas.openxmlformats.org/drawingml/2006/wordprocessingDrawing" xmlns:w10="urn:schemas-microsoft-com:office:word" xmlns:w="http://schemas.openxmlformats.org/wordprocessingml/2006/main" xmlns:wne="http://schemas.microsoft.com/office/word/2006/wordml">
-  <w:endnote w:type="separator" w:id="0">
-    <w:p>
-      <w:r>
-        <w:separator/>
-      </w:r>
-    </w:p>
-  </w:endnote>
-  <w:endnote w:type="continuationSeparator" w:id="1">
-    <w:p>
-      <w:r>
-        <w:continuationSeparator/>
-      </w:r>
-    </w:p>
-  </w:endnote>
-</w:endnotes>
-</file>
-
-<file path=word/footnotes.xml><?xml version="1.0" encoding="utf-8"?>
-<w:footnotes xmlns:ve="http://schemas.openxmlformats.org/markup-compatibility/2006" xmlns:o="urn:schemas-microsoft-com:office:office" xmlns:r="http://schemas.openxmlformats.org/officeDocument/2006/relationships" xmlns:m="http://schemas.openxmlformats.org/officeDocument/2006/math" xmlns:v="urn:schemas-microsoft-com:vml" xmlns:wp="http://schemas.openxmlformats.org/drawingml/2006/wordprocessingDrawing" xmlns:w10="urn:schemas-microsoft-com:office:word" xmlns:w="http://schemas.openxmlformats.org/wordprocessingml/2006/main" xmlns:wne="http://schemas.microsoft.com/office/word/2006/wordml">
-  <w:footnote w:type="separator" w:id="0">
-    <w:p>
-      <w:r>
-        <w:separator/>
-      </w:r>
-    </w:p>
-  </w:footnote>
-  <w:footnote w:type="continuationSeparator" w:id="1">
-    <w:p>
-      <w:r>
-        <w:continuationSeparator/>
-      </w:r>
-    </w:p>
-  </w:footnote>
-</w:footnotes>
-</file>
-
 <file path=word/styles.xml><?xml version="1.0" encoding="utf-8"?>
-<w:styles xmlns:r="http://schemas.openxmlformats.org/officeDocument/2006/relationships" xmlns:w="http://schemas.openxmlformats.org/wordprocessingml/2006/main">
+<w:styles xmlns:mc="http://schemas.openxmlformats.org/markup-compatibility/2006" xmlns:o="urn:schemas-microsoft-com:office:office" xmlns:r="http://schemas.openxmlformats.org/officeDocument/2006/relationships" xmlns:m="http://schemas.openxmlformats.org/officeDocument/2006/math" xmlns:v="urn:schemas-microsoft-com:vml" xmlns:w="http://schemas.openxmlformats.org/wordprocessingml/2006/main" xmlns:w14="http://schemas.microsoft.com/office/word/2010/wordml" xmlns:w10="urn:schemas-microsoft-com:office:word" xmlns:sl="http://schemas.openxmlformats.org/schemaLibrary/2006/main" mc:Ignorable="w14">
   <w:docDefaults>
     <w:rPrDefault>
       <w:rPr>
-        <w:rFonts w:asciiTheme="minorHAnsi" w:eastAsiaTheme="minorEastAsia" w:hAnsiTheme="minorHAnsi" w:cstheme="minorBidi"/>
-        <w:lang w:val="en-US" w:eastAsia="zh-CN" w:bidi="ar-SA"/>
+        <w:rFonts w:asciiTheme="minorHAnsi" w:hAnsiTheme="minorHAnsi" w:eastAsiaTheme="minorEastAsia" w:cstheme="minorBidi"/>
       </w:rPr>
     </w:rPrDefault>
-    <w:pPrDefault/>
   </w:docDefaults>
-  <w:latentStyles w:defLockedState="0" w:defUIPriority="0" w:defSemiHidden="0" w:defUnhideWhenUsed="0" w:defQFormat="0" w:count="267">
-    <w:lsdException w:name="Normal" w:qFormat="1"/>
-    <w:lsdException w:name="heading 1" w:qFormat="1"/>
-    <w:lsdException w:name="heading 2" w:semiHidden="1" w:unhideWhenUsed="1" w:qFormat="1"/>
-    <w:lsdException w:name="heading 3" w:semiHidden="1" w:unhideWhenUsed="1" w:qFormat="1"/>
-    <w:lsdException w:name="heading 4" w:semiHidden="1" w:unhideWhenUsed="1" w:qFormat="1"/>
-    <w:lsdException w:name="heading 5" w:semiHidden="1" w:unhideWhenUsed="1" w:qFormat="1"/>
-    <w:lsdException w:name="heading 6" w:semiHidden="1" w:unhideWhenUsed="1" w:qFormat="1"/>
-    <w:lsdException w:name="heading 7" w:semiHidden="1" w:unhideWhenUsed="1" w:qFormat="1"/>
-    <w:lsdException w:name="heading 8" w:semiHidden="1" w:unhideWhenUsed="1" w:qFormat="1"/>
-    <w:lsdException w:name="heading 9" w:semiHidden="1" w:unhideWhenUsed="1" w:qFormat="1"/>
-    <w:lsdException w:name="header" w:qFormat="1"/>
-    <w:lsdException w:name="footer" w:qFormat="1"/>
-    <w:lsdException w:name="caption" w:semiHidden="1" w:unhideWhenUsed="1" w:qFormat="1"/>
-    <w:lsdException w:name="Title" w:qFormat="1"/>
-    <w:lsdException w:name="Default Paragraph Font" w:semiHidden="1" w:uiPriority="1" w:unhideWhenUsed="1"/>
-    <w:lsdException w:name="Subtitle" w:qFormat="1"/>
-    <w:lsdException w:name="Strong" w:qFormat="1"/>
-    <w:lsdException w:name="Emphasis" w:qFormat="1"/>
-    <w:lsdException w:name="HTML Top of Form" w:semiHidden="1" w:uiPriority="99" w:unhideWhenUsed="1"/>
-    <w:lsdException w:name="HTML Bottom of Form" w:semiHidden="1" w:uiPriority="99" w:unhideWhenUsed="1"/>
-    <w:lsdException w:name="Normal Table" w:semiHidden="1" w:uiPriority="99" w:unhideWhenUsed="1" w:qFormat="1"/>
-    <w:lsdException w:name="No List" w:semiHidden="1" w:uiPriority="99" w:unhideWhenUsed="1"/>
-    <w:lsdException w:name="Outline List 1" w:semiHidden="1" w:uiPriority="99" w:unhideWhenUsed="1"/>
-    <w:lsdException w:name="Outline List 2" w:semiHidden="1" w:uiPriority="99" w:unhideWhenUsed="1"/>
-    <w:lsdException w:name="Outline List 3" w:semiHidden="1" w:uiPriority="99" w:unhideWhenUsed="1"/>
-    <w:lsdException w:name="Table Grid" w:qFormat="1"/>
-    <w:lsdException w:name="Placeholder Text" w:semiHidden="1" w:uiPriority="99" w:unhideWhenUsed="1"/>
-    <w:lsdException w:name="No Spacing" w:semiHidden="1" w:uiPriority="99" w:unhideWhenUsed="1"/>
-    <w:lsdException w:name="Light Shading" w:uiPriority="60"/>
-    <w:lsdException w:name="Light List" w:uiPriority="61"/>
-    <w:lsdException w:name="Light Grid" w:uiPriority="62"/>
-    <w:lsdException w:name="Medium Shading 1" w:uiPriority="63"/>
-    <w:lsdException w:name="Medium Shading 2" w:uiPriority="64"/>
-    <w:lsdException w:name="Medium List 1" w:uiPriority="65"/>
-    <w:lsdException w:name="Medium List 2" w:uiPriority="66"/>
-    <w:lsdException w:name="Medium Grid 1" w:uiPriority="67"/>
-    <w:lsdException w:name="Medium Grid 2" w:uiPriority="68"/>
-    <w:lsdException w:name="Medium Grid 3" w:uiPriority="69"/>
-    <w:lsdException w:name="Dark List" w:uiPriority="70"/>
-    <w:lsdException w:name="Colorful Shading" w:uiPriority="71"/>
-    <w:lsdException w:name="Colorful List" w:uiPriority="72"/>
-    <w:lsdException w:name="Colorful Grid" w:uiPriority="73"/>
-    <w:lsdException w:name="Light Shading Accent 1" w:uiPriority="60"/>
-    <w:lsdException w:name="Light List Accent 1" w:uiPriority="61"/>
-    <w:lsdException w:name="Light Grid Accent 1" w:uiPriority="62"/>
-    <w:lsdException w:name="Medium Shading 1 Accent 1" w:uiPriority="63"/>
-    <w:lsdException w:name="Medium Shading 2 Accent 1" w:uiPriority="64"/>
-    <w:lsdException w:name="Medium List 1 Accent 1" w:uiPriority="65"/>
-    <w:lsdException w:name="Revision" w:semiHidden="1" w:uiPriority="99" w:unhideWhenUsed="1"/>
-    <w:lsdException w:name="List Paragraph" w:semiHidden="1" w:uiPriority="99" w:unhideWhenUsed="1"/>
-    <w:lsdException w:name="Quote" w:semiHidden="1" w:uiPriority="99" w:unhideWhenUsed="1"/>
-    <w:lsdException w:name="Intense Quote" w:semiHidden="1" w:uiPriority="99" w:unhideWhenUsed="1"/>
-    <w:lsdException w:name="Medium List 2 Accent 1" w:uiPriority="66"/>
-    <w:lsdException w:name="Medium Grid 1 Accent 1" w:uiPriority="67"/>
-    <w:lsdException w:name="Medium Grid 2 Accent 1" w:uiPriority="68"/>
-    <w:lsdException w:name="Medium Grid 3 Accent 1" w:uiPriority="69"/>
-    <w:lsdException w:name="Dark List Accent 1" w:uiPriority="70"/>
-    <w:lsdException w:name="Colorful Shading Accent 1" w:uiPriority="71"/>
-    <w:lsdException w:name="Colorful List Accent 1" w:uiPriority="72"/>
-    <w:lsdException w:name="Colorful Grid Accent 1" w:uiPriority="73"/>
-    <w:lsdException w:name="Light Shading Accent 2" w:uiPriority="60"/>
-    <w:lsdException w:name="Light List Accent 2" w:uiPriority="61"/>
-    <w:lsdException w:name="Light Grid Accent 2" w:uiPriority="62"/>
-    <w:lsdException w:name="Medium Shading 1 Accent 2" w:uiPriority="63"/>
-    <w:lsdException w:name="Medium Shading 2 Accent 2" w:uiPriority="64"/>
-    <w:lsdException w:name="Medium List 1 Accent 2" w:uiPriority="65"/>
-    <w:lsdException w:name="Medium List 2 Accent 2" w:uiPriority="66"/>
-    <w:lsdException w:name="Medium Grid 1 Accent 2" w:uiPriority="67"/>
-    <w:lsdException w:name="Medium Grid 2 Accent 2" w:uiPriority="68"/>
-    <w:lsdException w:name="Medium Grid 3 Accent 2" w:uiPriority="69"/>
-    <w:lsdException w:name="Dark List Accent 2" w:uiPriority="70"/>
-    <w:lsdException w:name="Colorful Shading Accent 2" w:uiPriority="71"/>
-    <w:lsdException w:name="Colorful List Accent 2" w:uiPriority="72"/>
-    <w:lsdException w:name="Colorful Grid Accent 2" w:uiPriority="73"/>
-    <w:lsdException w:name="Light Shading Accent 3" w:uiPriority="60"/>
-    <w:lsdException w:name="Light List Accent 3" w:uiPriority="61"/>
-    <w:lsdException w:name="Light Grid Accent 3" w:uiPriority="62"/>
-    <w:lsdException w:name="Medium Shading 1 Accent 3" w:uiPriority="63"/>
-    <w:lsdException w:name="Medium Shading 2 Accent 3" w:uiPriority="64"/>
-    <w:lsdException w:name="Medium List 1 Accent 3" w:uiPriority="65"/>
-    <w:lsdException w:name="Medium List 2 Accent 3" w:uiPriority="66"/>
-    <w:lsdException w:name="Medium Grid 1 Accent 3" w:uiPriority="67"/>
-    <w:lsdException w:name="Medium Grid 2 Accent 3" w:uiPriority="68"/>
-    <w:lsdException w:name="Medium Grid 3 Accent 3" w:uiPriority="69"/>
-    <w:lsdException w:name="Dark List Accent 3" w:uiPriority="70"/>
-    <w:lsdException w:name="Colorful Shading Accent 3" w:uiPriority="71"/>
-    <w:lsdException w:name="Colorful List Accent 3" w:uiPriority="72"/>
-    <w:lsdException w:name="Colorful Grid Accent 3" w:uiPriority="73"/>
-    <w:lsdException w:name="Light Shading Accent 4" w:uiPriority="60"/>
-    <w:lsdException w:name="Light List Accent 4" w:uiPriority="61"/>
-    <w:lsdException w:name="Light Grid Accent 4" w:uiPriority="62"/>
-    <w:lsdException w:name="Medium Shading 1 Accent 4" w:uiPriority="63"/>
-    <w:lsdException w:name="Medium Shading 2 Accent 4" w:uiPriority="64"/>
-    <w:lsdException w:name="Medium List 1 Accent 4" w:uiPriority="65"/>
-    <w:lsdException w:name="Medium List 2 Accent 4" w:uiPriority="66"/>
-    <w:lsdException w:name="Medium Grid 1 Accent 4" w:uiPriority="67"/>
-    <w:lsdException w:name="Medium Grid 2 Accent 4" w:uiPriority="68"/>
-    <w:lsdException w:name="Medium Grid 3 Accent 4" w:uiPriority="69"/>
-    <w:lsdException w:name="Dark List Accent 4" w:uiPriority="70"/>
-    <w:lsdException w:name="Colorful Shading Accent 4" w:uiPriority="71"/>
-    <w:lsdException w:name="Colorful List Accent 4" w:uiPriority="72"/>
-    <w:lsdException w:name="Colorful Grid Accent 4" w:uiPriority="73"/>
-    <w:lsdException w:name="Light Shading Accent 5" w:uiPriority="60"/>
-    <w:lsdException w:name="Light List Accent 5" w:uiPriority="61"/>
-    <w:lsdException w:name="Light Grid Accent 5" w:uiPriority="62"/>
-    <w:lsdException w:name="Medium Shading 1 Accent 5" w:uiPriority="63"/>
-    <w:lsdException w:name="Medium Shading 2 Accent 5" w:uiPriority="64"/>
-    <w:lsdException w:name="Medium List 1 Accent 5" w:uiPriority="65"/>
-    <w:lsdException w:name="Medium List 2 Accent 5" w:uiPriority="66"/>
-    <w:lsdException w:name="Medium Grid 1 Accent 5" w:uiPriority="67"/>
-    <w:lsdException w:name="Medium Grid 2 Accent 5" w:uiPriority="68"/>
-    <w:lsdException w:name="Medium Grid 3 Accent 5" w:uiPriority="69"/>
-    <w:lsdException w:name="Dark List Accent 5" w:uiPriority="70"/>
-    <w:lsdException w:name="Colorful Shading Accent 5" w:uiPriority="71"/>
-    <w:lsdException w:name="Colorful List Accent 5" w:uiPriority="72"/>
-    <w:lsdException w:name="Colorful Grid Accent 5" w:uiPriority="73"/>
-    <w:lsdException w:name="Light Shading Accent 6" w:uiPriority="60"/>
-    <w:lsdException w:name="Light List Accent 6" w:uiPriority="61"/>
-    <w:lsdException w:name="Light Grid Accent 6" w:uiPriority="62"/>
-    <w:lsdException w:name="Medium Shading 1 Accent 6" w:uiPriority="63"/>
-    <w:lsdException w:name="Medium Shading 2 Accent 6" w:uiPriority="64"/>
-    <w:lsdException w:name="Medium List 1 Accent 6" w:uiPriority="65"/>
-    <w:lsdException w:name="Medium List 2 Accent 6" w:uiPriority="66"/>
-    <w:lsdException w:name="Medium Grid 1 Accent 6" w:uiPriority="67"/>
-    <w:lsdException w:name="Medium Grid 2 Accent 6" w:uiPriority="68"/>
-    <w:lsdException w:name="Medium Grid 3 Accent 6" w:uiPriority="69"/>
-    <w:lsdException w:name="Dark List Accent 6" w:uiPriority="70"/>
-    <w:lsdException w:name="Colorful Shading Accent 6" w:uiPriority="71"/>
-    <w:lsdException w:name="Colorful List Accent 6" w:uiPriority="72"/>
-    <w:lsdException w:name="Colorful Grid Accent 6" w:uiPriority="73"/>
-    <w:lsdException w:name="Subtle Emphasis" w:uiPriority="19" w:qFormat="1"/>
-    <w:lsdException w:name="Intense Emphasis" w:uiPriority="21" w:qFormat="1"/>
-    <w:lsdException w:name="Subtle Reference" w:uiPriority="31" w:qFormat="1"/>
-    <w:lsdException w:name="Intense Reference" w:uiPriority="32" w:qFormat="1"/>
-    <w:lsdException w:name="Book Title" w:uiPriority="33" w:qFormat="1"/>
-    <w:lsdException w:name="Bibliography" w:semiHidden="1" w:uiPriority="37" w:unhideWhenUsed="1"/>
-    <w:lsdException w:name="TOC Heading" w:semiHidden="1" w:uiPriority="39" w:unhideWhenUsed="1" w:qFormat="1"/>
+  <w:latentStyles w:count="260" w:defQFormat="0" w:defUnhideWhenUsed="1" w:defSemiHidden="1" w:defUIPriority="99" w:defLockedState="0">
+    <w:lsdException w:qFormat="1" w:unhideWhenUsed="0" w:uiPriority="0" w:semiHidden="0" w:name="Normal"/>
+    <w:lsdException w:qFormat="1" w:unhideWhenUsed="0" w:uiPriority="0" w:semiHidden="0" w:name="heading 1"/>
+    <w:lsdException w:qFormat="1" w:uiPriority="0" w:name="heading 2"/>
+    <w:lsdException w:qFormat="1" w:uiPriority="0" w:name="heading 3"/>
+    <w:lsdException w:qFormat="1" w:uiPriority="0" w:name="heading 4"/>
+    <w:lsdException w:qFormat="1" w:uiPriority="0" w:name="heading 5"/>
+    <w:lsdException w:qFormat="1" w:uiPriority="0" w:name="heading 6"/>
+    <w:lsdException w:qFormat="1" w:uiPriority="0" w:name="heading 7"/>
+    <w:lsdException w:qFormat="1" w:uiPriority="0" w:name="heading 8"/>
+    <w:lsdException w:qFormat="1" w:uiPriority="0" w:name="heading 9"/>
+    <w:lsdException w:unhideWhenUsed="0" w:uiPriority="0" w:semiHidden="0" w:name="index 1"/>
+    <w:lsdException w:unhideWhenUsed="0" w:uiPriority="0" w:semiHidden="0" w:name="index 2"/>
+    <w:lsdException w:unhideWhenUsed="0" w:uiPriority="0" w:semiHidden="0" w:name="index 3"/>
+    <w:lsdException w:unhideWhenUsed="0" w:uiPriority="0" w:semiHidden="0" w:name="index 4"/>
+    <w:lsdException w:unhideWhenUsed="0" w:uiPriority="0" w:semiHidden="0" w:name="index 5"/>
+    <w:lsdException w:unhideWhenUsed="0" w:uiPriority="0" w:semiHidden="0" w:name="index 6"/>
+    <w:lsdException w:unhideWhenUsed="0" w:uiPriority="0" w:semiHidden="0" w:name="index 7"/>
+    <w:lsdException w:unhideWhenUsed="0" w:uiPriority="0" w:semiHidden="0" w:name="index 8"/>
+    <w:lsdException w:unhideWhenUsed="0" w:uiPriority="0" w:semiHidden="0" w:name="index 9"/>
+    <w:lsdException w:unhideWhenUsed="0" w:uiPriority="0" w:semiHidden="0" w:name="toc 1"/>
+    <w:lsdException w:unhideWhenUsed="0" w:uiPriority="0" w:semiHidden="0" w:name="toc 2"/>
+    <w:lsdException w:unhideWhenUsed="0" w:uiPriority="0" w:semiHidden="0" w:name="toc 3"/>
+    <w:lsdException w:unhideWhenUsed="0" w:uiPriority="0" w:semiHidden="0" w:name="toc 4"/>
+    <w:lsdException w:unhideWhenUsed="0" w:uiPriority="0" w:semiHidden="0" w:name="toc 5"/>
+    <w:lsdException w:unhideWhenUsed="0" w:uiPriority="0" w:semiHidden="0" w:name="toc 6"/>
+    <w:lsdException w:unhideWhenUsed="0" w:uiPriority="0" w:semiHidden="0" w:name="toc 7"/>
+    <w:lsdException w:unhideWhenUsed="0" w:uiPriority="0" w:semiHidden="0" w:name="toc 8"/>
+    <w:lsdException w:unhideWhenUsed="0" w:uiPriority="0" w:semiHidden="0" w:name="toc 9"/>
+    <w:lsdException w:unhideWhenUsed="0" w:uiPriority="0" w:semiHidden="0" w:name="Normal Indent"/>
+    <w:lsdException w:unhideWhenUsed="0" w:uiPriority="0" w:semiHidden="0" w:name="footnote text"/>
+    <w:lsdException w:unhideWhenUsed="0" w:uiPriority="0" w:semiHidden="0" w:name="annotation text"/>
+    <w:lsdException w:qFormat="1" w:unhideWhenUsed="0" w:uiPriority="0" w:semiHidden="0" w:name="header"/>
+    <w:lsdException w:qFormat="1" w:unhideWhenUsed="0" w:uiPriority="0" w:semiHidden="0" w:name="footer"/>
+    <w:lsdException w:unhideWhenUsed="0" w:uiPriority="0" w:semiHidden="0" w:name="index heading"/>
+    <w:lsdException w:qFormat="1" w:uiPriority="0" w:name="caption"/>
+    <w:lsdException w:unhideWhenUsed="0" w:uiPriority="0" w:semiHidden="0" w:name="table of figures"/>
+    <w:lsdException w:unhideWhenUsed="0" w:uiPriority="0" w:semiHidden="0" w:name="envelope address"/>
+    <w:lsdException w:unhideWhenUsed="0" w:uiPriority="0" w:semiHidden="0" w:name="envelope return"/>
+    <w:lsdException w:unhideWhenUsed="0" w:uiPriority="0" w:semiHidden="0" w:name="footnote reference"/>
+    <w:lsdException w:unhideWhenUsed="0" w:uiPriority="0" w:semiHidden="0" w:name="annotation reference"/>
+    <w:lsdException w:unhideWhenUsed="0" w:uiPriority="0" w:semiHidden="0" w:name="line number"/>
+    <w:lsdException w:unhideWhenUsed="0" w:uiPriority="0" w:semiHidden="0" w:name="page number"/>
+    <w:lsdException w:unhideWhenUsed="0" w:uiPriority="0" w:semiHidden="0" w:name="endnote reference"/>
+    <w:lsdException w:unhideWhenUsed="0" w:uiPriority="0" w:semiHidden="0" w:name="endnote text"/>
+    <w:lsdException w:unhideWhenUsed="0" w:uiPriority="0" w:semiHidden="0" w:name="table of authorities"/>
+    <w:lsdException w:unhideWhenUsed="0" w:uiPriority="0" w:semiHidden="0" w:name="macro"/>
+    <w:lsdException w:unhideWhenUsed="0" w:uiPriority="0" w:semiHidden="0" w:name="toa heading"/>
+    <w:lsdException w:unhideWhenUsed="0" w:uiPriority="0" w:semiHidden="0" w:name="List"/>
+    <w:lsdException w:unhideWhenUsed="0" w:uiPriority="0" w:semiHidden="0" w:name="List Bullet"/>
+    <w:lsdException w:unhideWhenUsed="0" w:uiPriority="0" w:semiHidden="0" w:name="List Number"/>
+    <w:lsdException w:unhideWhenUsed="0" w:uiPriority="0" w:semiHidden="0" w:name="List 2"/>
+    <w:lsdException w:unhideWhenUsed="0" w:uiPriority="0" w:semiHidden="0" w:name="List 3"/>
+    <w:lsdException w:unhideWhenUsed="0" w:uiPriority="0" w:semiHidden="0" w:name="List 4"/>
+    <w:lsdException w:unhideWhenUsed="0" w:uiPriority="0" w:semiHidden="0" w:name="List 5"/>
+    <w:lsdException w:unhideWhenUsed="0" w:uiPriority="0" w:semiHidden="0" w:name="List Bullet 2"/>
+    <w:lsdException w:unhideWhenUsed="0" w:uiPriority="0" w:semiHidden="0" w:name="List Bullet 3"/>
+    <w:lsdException w:unhideWhenUsed="0" w:uiPriority="0" w:semiHidden="0" w:name="List Bullet 4"/>
+    <w:lsdException w:unhideWhenUsed="0" w:uiPriority="0" w:semiHidden="0" w:name="List Bullet 5"/>
+    <w:lsdException w:unhideWhenUsed="0" w:uiPriority="0" w:semiHidden="0" w:name="List Number 2"/>
+    <w:lsdException w:unhideWhenUsed="0" w:uiPriority="0" w:semiHidden="0" w:name="List Number 3"/>
+    <w:lsdException w:unhideWhenUsed="0" w:uiPriority="0" w:semiHidden="0" w:name="List Number 4"/>
+    <w:lsdException w:unhideWhenUsed="0" w:uiPriority="0" w:semiHidden="0" w:name="List Number 5"/>
+    <w:lsdException w:qFormat="1" w:unhideWhenUsed="0" w:uiPriority="0" w:semiHidden="0" w:name="Title"/>
+    <w:lsdException w:unhideWhenUsed="0" w:uiPriority="0" w:semiHidden="0" w:name="Closing"/>
+    <w:lsdException w:unhideWhenUsed="0" w:uiPriority="0" w:semiHidden="0" w:name="Signature"/>
+    <w:lsdException w:uiPriority="1" w:name="Default Paragraph Font"/>
+    <w:lsdException w:unhideWhenUsed="0" w:uiPriority="0" w:semiHidden="0" w:name="Body Text"/>
+    <w:lsdException w:unhideWhenUsed="0" w:uiPriority="0" w:semiHidden="0" w:name="Body Text Indent"/>
+    <w:lsdException w:unhideWhenUsed="0" w:uiPriority="0" w:semiHidden="0" w:name="List Continue"/>
+    <w:lsdException w:unhideWhenUsed="0" w:uiPriority="0" w:semiHidden="0" w:name="List Continue 2"/>
+    <w:lsdException w:unhideWhenUsed="0" w:uiPriority="0" w:semiHidden="0" w:name="List Continue 3"/>
+    <w:lsdException w:unhideWhenUsed="0" w:uiPriority="0" w:semiHidden="0" w:name="List Continue 4"/>
+    <w:lsdException w:unhideWhenUsed="0" w:uiPriority="0" w:semiHidden="0" w:name="List Continue 5"/>
+    <w:lsdException w:unhideWhenUsed="0" w:uiPriority="0" w:semiHidden="0" w:name="Message Header"/>
+    <w:lsdException w:qFormat="1" w:unhideWhenUsed="0" w:uiPriority="0" w:semiHidden="0" w:name="Subtitle"/>
+    <w:lsdException w:unhideWhenUsed="0" w:uiPriority="0" w:semiHidden="0" w:name="Salutation"/>
+    <w:lsdException w:unhideWhenUsed="0" w:uiPriority="0" w:semiHidden="0" w:name="Date"/>
+    <w:lsdException w:unhideWhenUsed="0" w:uiPriority="0" w:semiHidden="0" w:name="Body Text First Indent"/>
+    <w:lsdException w:unhideWhenUsed="0" w:uiPriority="0" w:semiHidden="0" w:name="Body Text First Indent 2"/>
+    <w:lsdException w:unhideWhenUsed="0" w:uiPriority="0" w:semiHidden="0" w:name="Note Heading"/>
+    <w:lsdException w:unhideWhenUsed="0" w:uiPriority="0" w:semiHidden="0" w:name="Body Text 2"/>
+    <w:lsdException w:unhideWhenUsed="0" w:uiPriority="0" w:semiHidden="0" w:name="Body Text 3"/>
+    <w:lsdException w:unhideWhenUsed="0" w:uiPriority="0" w:semiHidden="0" w:name="Body Text Indent 2"/>
+    <w:lsdException w:unhideWhenUsed="0" w:uiPriority="0" w:semiHidden="0" w:name="Body Text Indent 3"/>
+    <w:lsdException w:unhideWhenUsed="0" w:uiPriority="0" w:semiHidden="0" w:name="Block Text"/>
+    <w:lsdException w:unhideWhenUsed="0" w:uiPriority="0" w:semiHidden="0" w:name="Hyperlink"/>
+    <w:lsdException w:unhideWhenUsed="0" w:uiPriority="0" w:semiHidden="0" w:name="FollowedHyperlink"/>
+    <w:lsdException w:qFormat="1" w:unhideWhenUsed="0" w:uiPriority="0" w:semiHidden="0" w:name="Strong"/>
+    <w:lsdException w:qFormat="1" w:unhideWhenUsed="0" w:uiPriority="0" w:semiHidden="0" w:name="Emphasis"/>
+    <w:lsdException w:unhideWhenUsed="0" w:uiPriority="0" w:semiHidden="0" w:name="Document Map"/>
+    <w:lsdException w:unhideWhenUsed="0" w:uiPriority="0" w:semiHidden="0" w:name="Plain Text"/>
+    <w:lsdException w:unhideWhenUsed="0" w:uiPriority="0" w:semiHidden="0" w:name="E-mail Signature"/>
+    <w:lsdException w:unhideWhenUsed="0" w:uiPriority="0" w:semiHidden="0" w:name="Normal (Web)"/>
+    <w:lsdException w:unhideWhenUsed="0" w:uiPriority="0" w:semiHidden="0" w:name="HTML Acronym"/>
+    <w:lsdException w:unhideWhenUsed="0" w:uiPriority="0" w:semiHidden="0" w:name="HTML Address"/>
+    <w:lsdException w:unhideWhenUsed="0" w:uiPriority="0" w:semiHidden="0" w:name="HTML Cite"/>
+    <w:lsdException w:unhideWhenUsed="0" w:uiPriority="0" w:semiHidden="0" w:name="HTML Code"/>
+    <w:lsdException w:unhideWhenUsed="0" w:uiPriority="0" w:semiHidden="0" w:name="HTML Definition"/>
+    <w:lsdException w:unhideWhenUsed="0" w:uiPriority="0" w:semiHidden="0" w:name="HTML Keyboard"/>
+    <w:lsdException w:unhideWhenUsed="0" w:uiPriority="0" w:semiHidden="0" w:name="HTML Preformatted"/>
+    <w:lsdException w:unhideWhenUsed="0" w:uiPriority="0" w:semiHidden="0" w:name="HTML Sample"/>
+    <w:lsdException w:unhideWhenUsed="0" w:uiPriority="0" w:semiHidden="0" w:name="HTML Typewriter"/>
+    <w:lsdException w:unhideWhenUsed="0" w:uiPriority="0" w:semiHidden="0" w:name="HTML Variable"/>
+    <w:lsdException w:qFormat="1" w:uiPriority="99" w:name="Normal Table"/>
+    <w:lsdException w:unhideWhenUsed="0" w:uiPriority="0" w:semiHidden="0" w:name="annotation subject"/>
+    <w:lsdException w:unhideWhenUsed="0" w:uiPriority="0" w:semiHidden="0" w:name="Table Simple 1"/>
+    <w:lsdException w:unhideWhenUsed="0" w:uiPriority="0" w:semiHidden="0" w:name="Table Simple 2"/>
+    <w:lsdException w:unhideWhenUsed="0" w:uiPriority="0" w:semiHidden="0" w:name="Table Simple 3"/>
+    <w:lsdException w:unhideWhenUsed="0" w:uiPriority="0" w:semiHidden="0" w:name="Table Classic 1"/>
+    <w:lsdException w:unhideWhenUsed="0" w:uiPriority="0" w:semiHidden="0" w:name="Table Classic 2"/>
+    <w:lsdException w:unhideWhenUsed="0" w:uiPriority="0" w:semiHidden="0" w:name="Table Classic 3"/>
+    <w:lsdException w:unhideWhenUsed="0" w:uiPriority="0" w:semiHidden="0" w:name="Table Classic 4"/>
+    <w:lsdException w:unhideWhenUsed="0" w:uiPriority="0" w:semiHidden="0" w:name="Table Colorful 1"/>
+    <w:lsdException w:unhideWhenUsed="0" w:uiPriority="0" w:semiHidden="0" w:name="Table Colorful 2"/>
+    <w:lsdException w:unhideWhenUsed="0" w:uiPriority="0" w:semiHidden="0" w:name="Table Colorful 3"/>
+    <w:lsdException w:unhideWhenUsed="0" w:uiPriority="0" w:semiHidden="0" w:name="Table Columns 1"/>
+    <w:lsdException w:unhideWhenUsed="0" w:uiPriority="0" w:semiHidden="0" w:name="Table Columns 2"/>
+    <w:lsdException w:unhideWhenUsed="0" w:uiPriority="0" w:semiHidden="0" w:name="Table Columns 3"/>
+    <w:lsdException w:unhideWhenUsed="0" w:uiPriority="0" w:semiHidden="0" w:name="Table Columns 4"/>
+    <w:lsdException w:unhideWhenUsed="0" w:uiPriority="0" w:semiHidden="0" w:name="Table Columns 5"/>
+    <w:lsdException w:unhideWhenUsed="0" w:uiPriority="0" w:semiHidden="0" w:name="Table Grid 1"/>
+    <w:lsdException w:unhideWhenUsed="0" w:uiPriority="0" w:semiHidden="0" w:name="Table Grid 2"/>
+    <w:lsdException w:unhideWhenUsed="0" w:uiPriority="0" w:semiHidden="0" w:name="Table Grid 3"/>
+    <w:lsdException w:unhideWhenUsed="0" w:uiPriority="0" w:semiHidden="0" w:name="Table Grid 4"/>
+    <w:lsdException w:unhideWhenUsed="0" w:uiPriority="0" w:semiHidden="0" w:name="Table Grid 5"/>
+    <w:lsdException w:unhideWhenUsed="0" w:uiPriority="0" w:semiHidden="0" w:name="Table Grid 6"/>
+    <w:lsdException w:unhideWhenUsed="0" w:uiPriority="0" w:semiHidden="0" w:name="Table Grid 7"/>
+    <w:lsdException w:unhideWhenUsed="0" w:uiPriority="0" w:semiHidden="0" w:name="Table Grid 8"/>
+    <w:lsdException w:unhideWhenUsed="0" w:uiPriority="0" w:semiHidden="0" w:name="Table List 1"/>
+    <w:lsdException w:unhideWhenUsed="0" w:uiPriority="0" w:semiHidden="0" w:name="Table List 2"/>
+    <w:lsdException w:unhideWhenUsed="0" w:uiPriority="0" w:semiHidden="0" w:name="Table List 3"/>
+    <w:lsdException w:unhideWhenUsed="0" w:uiPriority="0" w:semiHidden="0" w:name="Table List 4"/>
+    <w:lsdException w:unhideWhenUsed="0" w:uiPriority="0" w:semiHidden="0" w:name="Table List 5"/>
+    <w:lsdException w:unhideWhenUsed="0" w:uiPriority="0" w:semiHidden="0" w:name="Table List 6"/>
+    <w:lsdException w:unhideWhenUsed="0" w:uiPriority="0" w:semiHidden="0" w:name="Table List 7"/>
+    <w:lsdException w:unhideWhenUsed="0" w:uiPriority="0" w:semiHidden="0" w:name="Table List 8"/>
+    <w:lsdException w:unhideWhenUsed="0" w:uiPriority="0" w:semiHidden="0" w:name="Table 3D effects 1"/>
+    <w:lsdException w:unhideWhenUsed="0" w:uiPriority="0" w:semiHidden="0" w:name="Table 3D effects 2"/>
+    <w:lsdException w:unhideWhenUsed="0" w:uiPriority="0" w:semiHidden="0" w:name="Table 3D effects 3"/>
+    <w:lsdException w:unhideWhenUsed="0" w:uiPriority="0" w:semiHidden="0" w:name="Table Contemporary"/>
+    <w:lsdException w:unhideWhenUsed="0" w:uiPriority="0" w:semiHidden="0" w:name="Table Elegant"/>
+    <w:lsdException w:unhideWhenUsed="0" w:uiPriority="0" w:semiHidden="0" w:name="Table Professional"/>
+    <w:lsdException w:unhideWhenUsed="0" w:uiPriority="0" w:semiHidden="0" w:name="Table Subtle 1"/>
+    <w:lsdException w:unhideWhenUsed="0" w:uiPriority="0" w:semiHidden="0" w:name="Table Subtle 2"/>
+    <w:lsdException w:unhideWhenUsed="0" w:uiPriority="0" w:semiHidden="0" w:name="Table Web 1"/>
+    <w:lsdException w:unhideWhenUsed="0" w:uiPriority="0" w:semiHidden="0" w:name="Table Web 2"/>
+    <w:lsdException w:unhideWhenUsed="0" w:uiPriority="0" w:semiHidden="0" w:name="Table Web 3"/>
+    <w:lsdException w:unhideWhenUsed="0" w:uiPriority="0" w:semiHidden="0" w:name="Balloon Text"/>
+    <w:lsdException w:qFormat="1" w:unhideWhenUsed="0" w:uiPriority="0" w:semiHidden="0" w:name="Table Grid"/>
+    <w:lsdException w:unhideWhenUsed="0" w:uiPriority="0" w:semiHidden="0" w:name="Table Theme"/>
+    <w:lsdException w:unhideWhenUsed="0" w:uiPriority="60" w:semiHidden="0" w:name="Light Shading"/>
+    <w:lsdException w:unhideWhenUsed="0" w:uiPriority="61" w:semiHidden="0" w:name="Light List"/>
+    <w:lsdException w:unhideWhenUsed="0" w:uiPriority="62" w:semiHidden="0" w:name="Light Grid"/>
+    <w:lsdException w:unhideWhenUsed="0" w:uiPriority="63" w:semiHidden="0" w:name="Medium Shading 1"/>
+    <w:lsdException w:unhideWhenUsed="0" w:uiPriority="64" w:semiHidden="0" w:name="Medium Shading 2"/>
+    <w:lsdException w:unhideWhenUsed="0" w:uiPriority="65" w:semiHidden="0" w:name="Medium List 1"/>
+    <w:lsdException w:unhideWhenUsed="0" w:uiPriority="66" w:semiHidden="0" w:name="Medium List 2"/>
+    <w:lsdException w:unhideWhenUsed="0" w:uiPriority="67" w:semiHidden="0" w:name="Medium Grid 1"/>
+    <w:lsdException w:unhideWhenUsed="0" w:uiPriority="68" w:semiHidden="0" w:name="Medium Grid 2"/>
+    <w:lsdException w:unhideWhenUsed="0" w:uiPriority="69" w:semiHidden="0" w:name="Medium Grid 3"/>
+    <w:lsdException w:unhideWhenUsed="0" w:uiPriority="70" w:semiHidden="0" w:name="Dark List"/>
+    <w:lsdException w:unhideWhenUsed="0" w:uiPriority="71" w:semiHidden="0" w:name="Colorful Shading"/>
+    <w:lsdException w:unhideWhenUsed="0" w:uiPriority="72" w:semiHidden="0" w:name="Colorful List"/>
+    <w:lsdException w:unhideWhenUsed="0" w:uiPriority="73" w:semiHidden="0" w:name="Colorful Grid"/>
+    <w:lsdException w:unhideWhenUsed="0" w:uiPriority="60" w:semiHidden="0" w:name="Light Shading Accent 1"/>
+    <w:lsdException w:unhideWhenUsed="0" w:uiPriority="61" w:semiHidden="0" w:name="Light List Accent 1"/>
+    <w:lsdException w:unhideWhenUsed="0" w:uiPriority="62" w:semiHidden="0" w:name="Light Grid Accent 1"/>
+    <w:lsdException w:unhideWhenUsed="0" w:uiPriority="63" w:semiHidden="0" w:name="Medium Shading 1 Accent 1"/>
+    <w:lsdException w:unhideWhenUsed="0" w:uiPriority="64" w:semiHidden="0" w:name="Medium Shading 2 Accent 1"/>
+    <w:lsdException w:unhideWhenUsed="0" w:uiPriority="65" w:semiHidden="0" w:name="Medium List 1 Accent 1"/>
+    <w:lsdException w:unhideWhenUsed="0" w:uiPriority="66" w:semiHidden="0" w:name="Medium List 2 Accent 1"/>
+    <w:lsdException w:unhideWhenUsed="0" w:uiPriority="67" w:semiHidden="0" w:name="Medium Grid 1 Accent 1"/>
+    <w:lsdException w:unhideWhenUsed="0" w:uiPriority="68" w:semiHidden="0" w:name="Medium Grid 2 Accent 1"/>
+    <w:lsdException w:unhideWhenUsed="0" w:uiPriority="69" w:semiHidden="0" w:name="Medium Grid 3 Accent 1"/>
+    <w:lsdException w:unhideWhenUsed="0" w:uiPriority="70" w:semiHidden="0" w:name="Dark List Accent 1"/>
+    <w:lsdException w:unhideWhenUsed="0" w:uiPriority="71" w:semiHidden="0" w:name="Colorful Shading Accent 1"/>
+    <w:lsdException w:unhideWhenUsed="0" w:uiPriority="72" w:semiHidden="0" w:name="Colorful List Accent 1"/>
+    <w:lsdException w:unhideWhenUsed="0" w:uiPriority="73" w:semiHidden="0" w:name="Colorful Grid Accent 1"/>
+    <w:lsdException w:unhideWhenUsed="0" w:uiPriority="60" w:semiHidden="0" w:name="Light Shading Accent 2"/>
+    <w:lsdException w:unhideWhenUsed="0" w:uiPriority="61" w:semiHidden="0" w:name="Light List Accent 2"/>
+    <w:lsdException w:unhideWhenUsed="0" w:uiPriority="62" w:semiHidden="0" w:name="Light Grid Accent 2"/>
+    <w:lsdException w:unhideWhenUsed="0" w:uiPriority="63" w:semiHidden="0" w:name="Medium Shading 1 Accent 2"/>
+    <w:lsdException w:unhideWhenUsed="0" w:uiPriority="64" w:semiHidden="0" w:name="Medium Shading 2 Accent 2"/>
+    <w:lsdException w:unhideWhenUsed="0" w:uiPriority="65" w:semiHidden="0" w:name="Medium List 1 Accent 2"/>
+    <w:lsdException w:unhideWhenUsed="0" w:uiPriority="66" w:semiHidden="0" w:name="Medium List 2 Accent 2"/>
+    <w:lsdException w:unhideWhenUsed="0" w:uiPriority="67" w:semiHidden="0" w:name="Medium Grid 1 Accent 2"/>
+    <w:lsdException w:unhideWhenUsed="0" w:uiPriority="68" w:semiHidden="0" w:name="Medium Grid 2 Accent 2"/>
+    <w:lsdException w:unhideWhenUsed="0" w:uiPriority="69" w:semiHidden="0" w:name="Medium Grid 3 Accent 2"/>
+    <w:lsdException w:unhideWhenUsed="0" w:uiPriority="70" w:semiHidden="0" w:name="Dark List Accent 2"/>
+    <w:lsdException w:unhideWhenUsed="0" w:uiPriority="71" w:semiHidden="0" w:name="Colorful Shading Accent 2"/>
+    <w:lsdException w:unhideWhenUsed="0" w:uiPriority="72" w:semiHidden="0" w:name="Colorful List Accent 2"/>
+    <w:lsdException w:unhideWhenUsed="0" w:uiPriority="73" w:semiHidden="0" w:name="Colorful Grid Accent 2"/>
+    <w:lsdException w:unhideWhenUsed="0" w:uiPriority="60" w:semiHidden="0" w:name="Light Shading Accent 3"/>
+    <w:lsdException w:unhideWhenUsed="0" w:uiPriority="61" w:semiHidden="0" w:name="Light List Accent 3"/>
+    <w:lsdException w:unhideWhenUsed="0" w:uiPriority="62" w:semiHidden="0" w:name="Light Grid Accent 3"/>
+    <w:lsdException w:unhideWhenUsed="0" w:uiPriority="63" w:semiHidden="0" w:name="Medium Shading 1 Accent 3"/>
+    <w:lsdException w:unhideWhenUsed="0" w:uiPriority="64" w:semiHidden="0" w:name="Medium Shading 2 Accent 3"/>
+    <w:lsdException w:unhideWhenUsed="0" w:uiPriority="65" w:semiHidden="0" w:name="Medium List 1 Accent 3"/>
+    <w:lsdException w:unhideWhenUsed="0" w:uiPriority="66" w:semiHidden="0" w:name="Medium List 2 Accent 3"/>
+    <w:lsdException w:unhideWhenUsed="0" w:uiPriority="67" w:semiHidden="0" w:name="Medium Grid 1 Accent 3"/>
+    <w:lsdException w:unhideWhenUsed="0" w:uiPriority="68" w:semiHidden="0" w:name="Medium Grid 2 Accent 3"/>
+    <w:lsdException w:unhideWhenUsed="0" w:uiPriority="69" w:semiHidden="0" w:name="Medium Grid 3 Accent 3"/>
+    <w:lsdException w:unhideWhenUsed="0" w:uiPriority="70" w:semiHidden="0" w:name="Dark List Accent 3"/>
+    <w:lsdException w:unhideWhenUsed="0" w:uiPriority="71" w:semiHidden="0" w:name="Colorful Shading Accent 3"/>
+    <w:lsdException w:unhideWhenUsed="0" w:uiPriority="72" w:semiHidden="0" w:name="Colorful List Accent 3"/>
+    <w:lsdException w:unhideWhenUsed="0" w:uiPriority="73" w:semiHidden="0" w:name="Colorful Grid Accent 3"/>
+    <w:lsdException w:unhideWhenUsed="0" w:uiPriority="60" w:semiHidden="0" w:name="Light Shading Accent 4"/>
+    <w:lsdException w:unhideWhenUsed="0" w:uiPriority="61" w:semiHidden="0" w:name="Light List Accent 4"/>
+    <w:lsdException w:unhideWhenUsed="0" w:uiPriority="62" w:semiHidden="0" w:name="Light Grid Accent 4"/>
+    <w:lsdException w:unhideWhenUsed="0" w:uiPriority="63" w:semiHidden="0" w:name="Medium Shading 1 Accent 4"/>
+    <w:lsdException w:unhideWhenUsed="0" w:uiPriority="64" w:semiHidden="0" w:name="Medium Shading 2 Accent 4"/>
+    <w:lsdException w:unhideWhenUsed="0" w:uiPriority="65" w:semiHidden="0" w:name="Medium List 1 Accent 4"/>
+    <w:lsdException w:unhideWhenUsed="0" w:uiPriority="66" w:semiHidden="0" w:name="Medium List 2 Accent 4"/>
+    <w:lsdException w:unhideWhenUsed="0" w:uiPriority="67" w:semiHidden="0" w:name="Medium Grid 1 Accent 4"/>
+    <w:lsdException w:unhideWhenUsed="0" w:uiPriority="68" w:semiHidden="0" w:name="Medium Grid 2 Accent 4"/>
+    <w:lsdException w:unhideWhenUsed="0" w:uiPriority="69" w:semiHidden="0" w:name="Medium Grid 3 Accent 4"/>
+    <w:lsdException w:unhideWhenUsed="0" w:uiPriority="70" w:semiHidden="0" w:name="Dark List Accent 4"/>
+    <w:lsdException w:unhideWhenUsed="0" w:uiPriority="71" w:semiHidden="0" w:name="Colorful Shading Accent 4"/>
+    <w:lsdException w:unhideWhenUsed="0" w:uiPriority="72" w:semiHidden="0" w:name="Colorful List Accent 4"/>
+    <w:lsdException w:unhideWhenUsed="0" w:uiPriority="73" w:semiHidden="0" w:name="Colorful Grid Accent 4"/>
+    <w:lsdException w:unhideWhenUsed="0" w:uiPriority="60" w:semiHidden="0" w:name="Light Shading Accent 5"/>
+    <w:lsdException w:unhideWhenUsed="0" w:uiPriority="61" w:semiHidden="0" w:name="Light List Accent 5"/>
+    <w:lsdException w:unhideWhenUsed="0" w:uiPriority="62" w:semiHidden="0" w:name="Light Grid Accent 5"/>
+    <w:lsdException w:unhideWhenUsed="0" w:uiPriority="63" w:semiHidden="0" w:name="Medium Shading 1 Accent 5"/>
+    <w:lsdException w:unhideWhenUsed="0" w:uiPriority="64" w:semiHidden="0" w:name="Medium Shading 2 Accent 5"/>
+    <w:lsdException w:unhideWhenUsed="0" w:uiPriority="65" w:semiHidden="0" w:name="Medium List 1 Accent 5"/>
+    <w:lsdException w:unhideWhenUsed="0" w:uiPriority="66" w:semiHidden="0" w:name="Medium List 2 Accent 5"/>
+    <w:lsdException w:unhideWhenUsed="0" w:uiPriority="67" w:semiHidden="0" w:name="Medium Grid 1 Accent 5"/>
+    <w:lsdException w:unhideWhenUsed="0" w:uiPriority="68" w:semiHidden="0" w:name="Medium Grid 2 Accent 5"/>
+    <w:lsdException w:unhideWhenUsed="0" w:uiPriority="69" w:semiHidden="0" w:name="Medium Grid 3 Accent 5"/>
+    <w:lsdException w:unhideWhenUsed="0" w:uiPriority="70" w:semiHidden="0" w:name="Dark List Accent 5"/>
+    <w:lsdException w:unhideWhenUsed="0" w:uiPriority="71" w:semiHidden="0" w:name="Colorful Shading Accent 5"/>
+    <w:lsdException w:unhideWhenUsed="0" w:uiPriority="72" w:semiHidden="0" w:name="Colorful List Accent 5"/>
+    <w:lsdException w:unhideWhenUsed="0" w:uiPriority="73" w:semiHidden="0" w:name="Colorful Grid Accent 5"/>
+    <w:lsdException w:unhideWhenUsed="0" w:uiPriority="60" w:semiHidden="0" w:name="Light Shading Accent 6"/>
+    <w:lsdException w:unhideWhenUsed="0" w:uiPriority="61" w:semiHidden="0" w:name="Light List Accent 6"/>
+    <w:lsdException w:unhideWhenUsed="0" w:uiPriority="62" w:semiHidden="0" w:name="Light Grid Accent 6"/>
+    <w:lsdException w:unhideWhenUsed="0" w:uiPriority="63" w:semiHidden="0" w:name="Medium Shading 1 Accent 6"/>
+    <w:lsdException w:unhideWhenUsed="0" w:uiPriority="64" w:semiHidden="0" w:name="Medium Shading 2 Accent 6"/>
+    <w:lsdException w:unhideWhenUsed="0" w:uiPriority="65" w:semiHidden="0" w:name="Medium List 1 Accent 6"/>
+    <w:lsdException w:unhideWhenUsed="0" w:uiPriority="66" w:semiHidden="0" w:name="Medium List 2 Accent 6"/>
+    <w:lsdException w:unhideWhenUsed="0" w:uiPriority="67" w:semiHidden="0" w:name="Medium Grid 1 Accent 6"/>
+    <w:lsdException w:unhideWhenUsed="0" w:uiPriority="68" w:semiHidden="0" w:name="Medium Grid 2 Accent 6"/>
+    <w:lsdException w:unhideWhenUsed="0" w:uiPriority="69" w:semiHidden="0" w:name="Medium Grid 3 Accent 6"/>
+    <w:lsdException w:unhideWhenUsed="0" w:uiPriority="70" w:semiHidden="0" w:name="Dark List Accent 6"/>
+    <w:lsdException w:unhideWhenUsed="0" w:uiPriority="71" w:semiHidden="0" w:name="Colorful Shading Accent 6"/>
+    <w:lsdException w:unhideWhenUsed="0" w:uiPriority="72" w:semiHidden="0" w:name="Colorful List Accent 6"/>
+    <w:lsdException w:unhideWhenUsed="0" w:uiPriority="73" w:semiHidden="0" w:name="Colorful Grid Accent 6"/>
   </w:latentStyles>
-  <w:style w:type="paragraph" w:default="1" w:styleId="a">
+  <w:style w:type="paragraph" w:default="1" w:styleId="1">
     <w:name w:val="Normal"/>
     <w:qFormat/>
-    <w:rsid w:val="001B3359"/>
+    <w:uiPriority w:val="0"/>
     <w:pPr>
       <w:widowControl w:val="0"/>
       <w:jc w:val="both"/>
     </w:pPr>
     <w:rPr>
+      <w:rFonts w:asciiTheme="minorHAnsi" w:hAnsiTheme="minorHAnsi" w:eastAsiaTheme="minorEastAsia" w:cstheme="minorBidi"/>
       <w:kern w:val="2"/>
       <w:sz w:val="21"/>
       <w:szCs w:val="24"/>
+      <w:lang w:val="en-US" w:eastAsia="zh-CN" w:bidi="ar-SA"/>
     </w:rPr>
   </w:style>
-  <w:style w:type="character" w:default="1" w:styleId="a0">
+  <w:style w:type="character" w:default="1" w:styleId="4">
     <w:name w:val="Default Paragraph Font"/>
+    <w:unhideWhenUsed/>
     <w:uiPriority w:val="1"/>
-    <w:semiHidden/>
-    <w:unhideWhenUsed/>
   </w:style>
-  <w:style w:type="table" w:default="1" w:styleId="a1">
+  <w:style w:type="table" w:default="1" w:styleId="5">
     <w:name w:val="Normal Table"/>
-    <w:uiPriority w:val="99"/>
-    <w:semiHidden/>
     <w:unhideWhenUsed/>
     <w:qFormat/>
+    <w:uiPriority w:val="99"/>
     <w:tblPr>
-      <w:tblInd w:w="0" w:type="dxa"/>
+      <w:tblLayout w:type="fixed"/>
       <w:tblCellMar>
         <w:top w:w="0" w:type="dxa"/>
         <w:left w:w="108" w:type="dxa"/>
@@ -2178,18 +2493,12 @@
       </w:tblCellMar>
     </w:tblPr>
   </w:style>
-  <w:style w:type="numbering" w:default="1" w:styleId="a2">
-    <w:name w:val="No List"/>
-    <w:uiPriority w:val="99"/>
-    <w:semiHidden/>
-    <w:unhideWhenUsed/>
-  </w:style>
-  <w:style w:type="paragraph" w:styleId="a3">
+  <w:style w:type="paragraph" w:styleId="2">
     <w:name w:val="footer"/>
-    <w:basedOn w:val="a"/>
-    <w:link w:val="Char"/>
+    <w:basedOn w:val="1"/>
+    <w:link w:val="8"/>
     <w:qFormat/>
-    <w:rsid w:val="001B3359"/>
+    <w:uiPriority w:val="0"/>
     <w:pPr>
       <w:tabs>
         <w:tab w:val="center" w:pos="4153"/>
@@ -2203,15 +2512,15 @@
       <w:szCs w:val="18"/>
     </w:rPr>
   </w:style>
-  <w:style w:type="paragraph" w:styleId="a4">
+  <w:style w:type="paragraph" w:styleId="3">
     <w:name w:val="header"/>
-    <w:basedOn w:val="a"/>
-    <w:link w:val="Char0"/>
+    <w:basedOn w:val="1"/>
+    <w:link w:val="7"/>
     <w:qFormat/>
-    <w:rsid w:val="001B3359"/>
+    <w:uiPriority w:val="0"/>
     <w:pPr>
       <w:pBdr>
-        <w:bottom w:val="single" w:sz="6" w:space="1" w:color="auto"/>
+        <w:bottom w:val="single" w:color="auto" w:sz="6" w:space="1"/>
       </w:pBdr>
       <w:tabs>
         <w:tab w:val="center" w:pos="4153"/>
@@ -2225,25 +2534,25 @@
       <w:szCs w:val="18"/>
     </w:rPr>
   </w:style>
-  <w:style w:type="table" w:styleId="a5">
+  <w:style w:type="table" w:styleId="6">
     <w:name w:val="Table Grid"/>
-    <w:basedOn w:val="a1"/>
+    <w:basedOn w:val="5"/>
     <w:qFormat/>
-    <w:rsid w:val="001B3359"/>
+    <w:uiPriority w:val="0"/>
     <w:pPr>
       <w:widowControl w:val="0"/>
       <w:jc w:val="both"/>
     </w:pPr>
     <w:tblPr>
-      <w:tblInd w:w="0" w:type="dxa"/>
       <w:tblBorders>
-        <w:top w:val="single" w:sz="4" w:space="0" w:color="auto"/>
-        <w:left w:val="single" w:sz="4" w:space="0" w:color="auto"/>
-        <w:bottom w:val="single" w:sz="4" w:space="0" w:color="auto"/>
-        <w:right w:val="single" w:sz="4" w:space="0" w:color="auto"/>
-        <w:insideH w:val="single" w:sz="4" w:space="0" w:color="auto"/>
-        <w:insideV w:val="single" w:sz="4" w:space="0" w:color="auto"/>
+        <w:top w:val="single" w:color="auto" w:sz="4" w:space="0"/>
+        <w:left w:val="single" w:color="auto" w:sz="4" w:space="0"/>
+        <w:bottom w:val="single" w:color="auto" w:sz="4" w:space="0"/>
+        <w:right w:val="single" w:color="auto" w:sz="4" w:space="0"/>
+        <w:insideH w:val="single" w:color="auto" w:sz="4" w:space="0"/>
+        <w:insideV w:val="single" w:color="auto" w:sz="4" w:space="0"/>
       </w:tblBorders>
+      <w:tblLayout w:type="fixed"/>
       <w:tblCellMar>
         <w:top w:w="0" w:type="dxa"/>
         <w:left w:w="108" w:type="dxa"/>
@@ -2252,24 +2561,24 @@
       </w:tblCellMar>
     </w:tblPr>
   </w:style>
-  <w:style w:type="character" w:customStyle="1" w:styleId="Char0">
+  <w:style w:type="character" w:customStyle="1" w:styleId="7">
     <w:name w:val="页眉 Char"/>
-    <w:basedOn w:val="a0"/>
-    <w:link w:val="a4"/>
+    <w:basedOn w:val="4"/>
+    <w:link w:val="3"/>
     <w:qFormat/>
-    <w:rsid w:val="001B3359"/>
+    <w:uiPriority w:val="0"/>
     <w:rPr>
       <w:kern w:val="2"/>
       <w:sz w:val="18"/>
       <w:szCs w:val="18"/>
     </w:rPr>
   </w:style>
-  <w:style w:type="character" w:customStyle="1" w:styleId="Char">
+  <w:style w:type="character" w:customStyle="1" w:styleId="8">
     <w:name w:val="页脚 Char"/>
-    <w:basedOn w:val="a0"/>
-    <w:link w:val="a3"/>
+    <w:basedOn w:val="4"/>
+    <w:link w:val="2"/>
     <w:qFormat/>
-    <w:rsid w:val="001B3359"/>
+    <w:uiPriority w:val="0"/>
     <w:rPr>
       <w:kern w:val="2"/>
       <w:sz w:val="18"/>
@@ -2531,7 +2840,6 @@
     </a:fmtScheme>
   </a:themeElements>
   <a:objectDefaults/>
-  <a:extraClrSchemeLst/>
 </a:theme>
 </file>
 

</xml_diff>